<commit_message>
Die Codes für Verbindungen suchen Button und vorschläge bei den comboBoxes wurden geschrieben. In der Dokumentation habe ich meinen Plan aufgeschrieben.
</commit_message>
<xml_diff>
--- a/doc/Dokumentation.docx
+++ b/doc/Dokumentation.docx
@@ -31,7 +31,6 @@
           <w:r>
             <w:rPr>
               <w:noProof/>
-              <w:lang w:val="de-CH"/>
             </w:rPr>
             <mc:AlternateContent>
               <mc:Choice Requires="wpg">
@@ -408,7 +407,6 @@
           <w:r>
             <w:rPr>
               <w:noProof/>
-              <w:lang w:val="de-CH"/>
             </w:rPr>
             <mc:AlternateContent>
               <mc:Choice Requires="wps">
@@ -520,7 +518,6 @@
           <w:r>
             <w:rPr>
               <w:noProof/>
-              <w:lang w:val="de-CH"/>
             </w:rPr>
             <mc:AlternateContent>
               <mc:Choice Requires="wps">
@@ -773,7 +770,6 @@
           <w:r>
             <w:rPr>
               <w:noProof/>
-              <w:lang w:val="de-CH"/>
             </w:rPr>
             <mc:AlternateContent>
               <mc:Choice Requires="wps">
@@ -969,6 +965,10 @@
     <w:sdt>
       <w:sdtPr>
         <w:rPr>
+          <w:rFonts w:asciiTheme="minorHAnsi" w:eastAsiaTheme="minorHAnsi" w:hAnsiTheme="minorHAnsi" w:cstheme="minorBidi"/>
+          <w:color w:val="auto"/>
+          <w:sz w:val="22"/>
+          <w:szCs w:val="22"/>
           <w:lang w:val="de-CH"/>
         </w:rPr>
         <w:id w:val="1517425738"/>
@@ -977,14 +977,7 @@
           <w:docPartUnique/>
         </w:docPartObj>
       </w:sdtPr>
-      <w:sdtEndPr>
-        <w:rPr>
-          <w:rFonts w:asciiTheme="minorHAnsi" w:eastAsiaTheme="minorHAnsi" w:hAnsiTheme="minorHAnsi" w:cstheme="minorBidi"/>
-          <w:color w:val="auto"/>
-          <w:sz w:val="22"/>
-          <w:szCs w:val="22"/>
-        </w:rPr>
-      </w:sdtEndPr>
+      <w:sdtEndPr/>
       <w:sdtContent>
         <w:p>
           <w:pPr>
@@ -1030,7 +1023,83 @@
               <w:bCs/>
               <w:lang w:val="de-CH"/>
             </w:rPr>
-            <w:t>1</w:t>
+            <w:t>2</w:t>
+          </w:r>
+        </w:p>
+        <w:p>
+          <w:pPr>
+            <w:rPr>
+              <w:b/>
+              <w:lang w:val="de-CH"/>
+            </w:rPr>
+          </w:pPr>
+          <w:r>
+            <w:rPr>
+              <w:b/>
+              <w:lang w:val="de-CH"/>
+            </w:rPr>
+            <w:t>Zweck</w:t>
+          </w:r>
+          <w:r>
+            <w:rPr>
+              <w:lang w:val="de-CH"/>
+            </w:rPr>
+            <w:t>…………………………………………………………………………………………………………………………………………………</w:t>
+          </w:r>
+          <w:proofErr w:type="gramStart"/>
+          <w:r>
+            <w:rPr>
+              <w:lang w:val="de-CH"/>
+            </w:rPr>
+            <w:t>…….</w:t>
+          </w:r>
+          <w:proofErr w:type="gramEnd"/>
+          <w:r>
+            <w:rPr>
+              <w:b/>
+              <w:lang w:val="de-CH"/>
+            </w:rPr>
+            <w:t>2</w:t>
+          </w:r>
+        </w:p>
+        <w:p>
+          <w:pPr>
+            <w:rPr>
+              <w:b/>
+              <w:lang w:val="de-CH"/>
+            </w:rPr>
+          </w:pPr>
+          <w:r>
+            <w:rPr>
+              <w:b/>
+              <w:lang w:val="de-CH"/>
+            </w:rPr>
+            <w:t>Planung</w:t>
+          </w:r>
+          <w:r>
+            <w:rPr>
+              <w:lang w:val="de-CH"/>
+            </w:rPr>
+            <w:t>……</w:t>
+          </w:r>
+          <w:r>
+            <w:rPr>
+              <w:lang w:val="de-CH"/>
+            </w:rPr>
+            <w:t>………………………………………………………………………………………………………………………………………...</w:t>
+          </w:r>
+          <w:r>
+            <w:rPr>
+              <w:lang w:val="de-CH"/>
+            </w:rPr>
+            <w:t>……</w:t>
+          </w:r>
+          <w:r>
+            <w:rPr>
+              <w:b/>
+              <w:lang w:val="de-CH"/>
+            </w:rPr>
+            <w:t>2</w:t>
           </w:r>
         </w:p>
         <w:p>
@@ -1048,14 +1117,37 @@
               <w:bCs/>
               <w:lang w:val="de-CH"/>
             </w:rPr>
-            <w:t>Use Case</w:t>
+            <w:t>Mockups</w:t>
           </w:r>
           <w:r>
             <w:rPr>
               <w:bCs/>
               <w:lang w:val="de-CH"/>
             </w:rPr>
-            <w:t>…………………………………………………………………………………………………………………</w:t>
+            <w:t>……</w:t>
+          </w:r>
+          <w:proofErr w:type="gramStart"/>
+          <w:r>
+            <w:rPr>
+              <w:bCs/>
+              <w:lang w:val="de-CH"/>
+            </w:rPr>
+            <w:t>…….</w:t>
+          </w:r>
+          <w:proofErr w:type="gramEnd"/>
+          <w:r>
+            <w:rPr>
+              <w:bCs/>
+              <w:lang w:val="de-CH"/>
+            </w:rPr>
+            <w:t>.</w:t>
+          </w:r>
+          <w:r>
+            <w:rPr>
+              <w:bCs/>
+              <w:lang w:val="de-CH"/>
+            </w:rPr>
+            <w:t>……………………………………………………………………………………………………</w:t>
           </w:r>
           <w:r>
             <w:rPr>
@@ -1077,7 +1169,7 @@
               <w:bCs/>
               <w:lang w:val="de-CH"/>
             </w:rPr>
-            <w:t>2</w:t>
+            <w:t>3</w:t>
           </w:r>
         </w:p>
         <w:p>
@@ -1086,25 +1178,154 @@
               <w:lang w:val="de-CH"/>
             </w:rPr>
           </w:pPr>
+          <w:proofErr w:type="spellStart"/>
           <w:r>
             <w:rPr>
               <w:b/>
               <w:lang w:val="de-CH"/>
             </w:rPr>
+            <w:t>Use</w:t>
+          </w:r>
+          <w:proofErr w:type="spellEnd"/>
+          <w:r>
+            <w:rPr>
+              <w:b/>
+              <w:lang w:val="de-CH"/>
+            </w:rPr>
+            <w:t xml:space="preserve"> Case</w:t>
+          </w:r>
+          <w:r>
+            <w:rPr>
+              <w:lang w:val="de-CH"/>
+            </w:rPr>
+            <w:t>……………………………………………………………………………………………………………………………………………</w:t>
+          </w:r>
+          <w:proofErr w:type="gramStart"/>
+          <w:r>
+            <w:rPr>
+              <w:lang w:val="de-CH"/>
+            </w:rPr>
+            <w:t>…….</w:t>
+          </w:r>
+          <w:proofErr w:type="gramEnd"/>
+          <w:r>
+            <w:rPr>
+              <w:lang w:val="de-CH"/>
+            </w:rPr>
+            <w:t>.</w:t>
+          </w:r>
+          <w:r>
+            <w:rPr>
+              <w:b/>
+              <w:lang w:val="de-CH"/>
+            </w:rPr>
+            <w:t>5</w:t>
+          </w:r>
+        </w:p>
+        <w:p>
+          <w:pPr>
+            <w:rPr>
+              <w:b/>
+              <w:lang w:val="de-CH"/>
+            </w:rPr>
+          </w:pPr>
+          <w:r>
+            <w:rPr>
+              <w:b/>
+              <w:lang w:val="de-CH"/>
+            </w:rPr>
             <w:t>Aktivitätendiagramm</w:t>
           </w:r>
           <w:r>
             <w:rPr>
               <w:lang w:val="de-CH"/>
             </w:rPr>
-            <w:t>……………………………………………………………………………………………………………………………….</w:t>
-          </w:r>
+            <w:t>…………………………………………………………………………………………………………………………</w:t>
+          </w:r>
+          <w:proofErr w:type="gramStart"/>
+          <w:r>
+            <w:rPr>
+              <w:lang w:val="de-CH"/>
+            </w:rPr>
+            <w:t>…….</w:t>
+          </w:r>
+          <w:proofErr w:type="gramEnd"/>
           <w:r>
             <w:rPr>
               <w:b/>
               <w:lang w:val="de-CH"/>
             </w:rPr>
-            <w:t>3</w:t>
+            <w:t>6</w:t>
+          </w:r>
+        </w:p>
+        <w:p>
+          <w:pPr>
+            <w:rPr>
+              <w:b/>
+              <w:lang w:val="de-CH"/>
+            </w:rPr>
+          </w:pPr>
+          <w:r>
+            <w:rPr>
+              <w:b/>
+              <w:lang w:val="de-CH"/>
+            </w:rPr>
+            <w:t>Anforderungen</w:t>
+          </w:r>
+          <w:r>
+            <w:rPr>
+              <w:lang w:val="de-CH"/>
+            </w:rPr>
+            <w:t>…………………………………………………………………………………………………………………………………………</w:t>
+          </w:r>
+          <w:r>
+            <w:rPr>
+              <w:b/>
+              <w:lang w:val="de-CH"/>
+            </w:rPr>
+            <w:t>7</w:t>
+          </w:r>
+        </w:p>
+        <w:p>
+          <w:pPr>
+            <w:rPr>
+              <w:b/>
+              <w:lang w:val="de-CH"/>
+            </w:rPr>
+          </w:pPr>
+          <w:r>
+            <w:rPr>
+              <w:b/>
+              <w:lang w:val="de-CH"/>
+            </w:rPr>
+            <w:t>Richtlinien</w:t>
+          </w:r>
+          <w:r>
+            <w:rPr>
+              <w:lang w:val="de-CH"/>
+            </w:rPr>
+            <w:t>…………………………………………………………………………………………………………………………………………</w:t>
+          </w:r>
+          <w:proofErr w:type="gramStart"/>
+          <w:r>
+            <w:rPr>
+              <w:lang w:val="de-CH"/>
+            </w:rPr>
+            <w:t>…….</w:t>
+          </w:r>
+          <w:proofErr w:type="gramEnd"/>
+          <w:r>
+            <w:rPr>
+              <w:lang w:val="de-CH"/>
+            </w:rPr>
+            <w:t>.</w:t>
+          </w:r>
+          <w:r>
+            <w:rPr>
+              <w:b/>
+              <w:lang w:val="de-CH"/>
+            </w:rPr>
+            <w:t>8</w:t>
           </w:r>
         </w:p>
         <w:p>
@@ -1134,7 +1355,7 @@
               <w:bCs/>
               <w:lang w:val="de-CH"/>
             </w:rPr>
-            <w:t>4</w:t>
+            <w:t>5</w:t>
           </w:r>
         </w:p>
         <w:p>
@@ -1163,7 +1384,7 @@
               <w:b/>
               <w:lang w:val="de-CH"/>
             </w:rPr>
-            <w:t>5</w:t>
+            <w:t>6</w:t>
           </w:r>
         </w:p>
         <w:p>
@@ -1192,7 +1413,7 @@
               <w:b/>
               <w:lang w:val="de-CH"/>
             </w:rPr>
-            <w:t>6</w:t>
+            <w:t>7</w:t>
           </w:r>
         </w:p>
         <w:p>
@@ -1222,7 +1443,7 @@
               <w:bCs/>
               <w:lang w:val="de-CH"/>
             </w:rPr>
-            <w:t>7</w:t>
+            <w:t>8</w:t>
           </w:r>
         </w:p>
         <w:p>
@@ -1251,7 +1472,7 @@
               <w:b/>
               <w:lang w:val="de-CH"/>
             </w:rPr>
-            <w:t>8</w:t>
+            <w:t>9</w:t>
           </w:r>
         </w:p>
         <w:p>
@@ -1281,7 +1502,7 @@
               <w:b/>
               <w:lang w:val="de-CH"/>
             </w:rPr>
-            <w:t>9</w:t>
+            <w:t>10</w:t>
           </w:r>
         </w:p>
         <w:p>
@@ -1308,7 +1529,7 @@
               <w:b/>
               <w:lang w:val="de-CH"/>
             </w:rPr>
-            <w:t>10</w:t>
+            <w:t>11</w:t>
           </w:r>
         </w:p>
       </w:sdtContent>
@@ -1410,43 +1631,6 @@
           <w:lang w:val="de-CH"/>
         </w:rPr>
       </w:pPr>
-    </w:p>
-    <w:p>
-      <w:pPr>
-        <w:rPr>
-          <w:b/>
-          <w:sz w:val="40"/>
-          <w:lang w:val="de-CH"/>
-        </w:rPr>
-      </w:pPr>
-    </w:p>
-    <w:p>
-      <w:pPr>
-        <w:rPr>
-          <w:b/>
-          <w:sz w:val="40"/>
-          <w:lang w:val="de-CH"/>
-        </w:rPr>
-      </w:pPr>
-    </w:p>
-    <w:p>
-      <w:pPr>
-        <w:rPr>
-          <w:b/>
-          <w:sz w:val="40"/>
-          <w:lang w:val="de-CH"/>
-        </w:rPr>
-      </w:pPr>
-    </w:p>
-    <w:p>
-      <w:pPr>
-        <w:jc w:val="center"/>
-        <w:rPr>
-          <w:b/>
-          <w:sz w:val="40"/>
-          <w:lang w:val="de-CH"/>
-        </w:rPr>
-      </w:pPr>
       <w:r>
         <w:rPr>
           <w:b/>
@@ -1454,919 +1638,302 @@
           <w:lang w:val="de-CH"/>
         </w:rPr>
         <w:lastRenderedPageBreak/>
-        <w:t>Einleitung (Management Summary)</w:t>
+        <w:t>Einleitung</w:t>
       </w:r>
     </w:p>
     <w:p>
       <w:pPr>
         <w:rPr>
-          <w:b/>
-          <w:sz w:val="40"/>
-          <w:lang w:val="de-CH"/>
-        </w:rPr>
-      </w:pPr>
-    </w:p>
-    <w:p>
-      <w:pPr>
-        <w:rPr>
           <w:sz w:val="28"/>
           <w:lang w:val="de-CH"/>
         </w:rPr>
       </w:pPr>
-    </w:p>
-    <w:p>
-      <w:pPr>
-        <w:rPr>
-          <w:b/>
-          <w:sz w:val="40"/>
-          <w:lang w:val="de-CH"/>
-        </w:rPr>
-      </w:pPr>
-    </w:p>
-    <w:p>
-      <w:pPr>
-        <w:rPr>
-          <w:b/>
-          <w:sz w:val="40"/>
-          <w:lang w:val="de-CH"/>
-        </w:rPr>
-      </w:pPr>
-    </w:p>
-    <w:p>
-      <w:pPr>
-        <w:rPr>
-          <w:b/>
-          <w:sz w:val="40"/>
-          <w:lang w:val="de-CH"/>
-        </w:rPr>
-      </w:pPr>
-    </w:p>
-    <w:p>
-      <w:pPr>
-        <w:rPr>
-          <w:b/>
-          <w:sz w:val="40"/>
-          <w:lang w:val="de-CH"/>
-        </w:rPr>
-      </w:pPr>
-    </w:p>
-    <w:p>
-      <w:pPr>
-        <w:rPr>
-          <w:b/>
-          <w:sz w:val="40"/>
-          <w:lang w:val="de-CH"/>
-        </w:rPr>
-      </w:pPr>
-    </w:p>
-    <w:p>
-      <w:pPr>
-        <w:rPr>
-          <w:b/>
-          <w:sz w:val="40"/>
-          <w:lang w:val="de-CH"/>
-        </w:rPr>
-      </w:pPr>
-    </w:p>
-    <w:p>
-      <w:pPr>
-        <w:rPr>
-          <w:b/>
-          <w:sz w:val="40"/>
-          <w:lang w:val="de-CH"/>
-        </w:rPr>
-      </w:pPr>
-    </w:p>
-    <w:p>
-      <w:pPr>
-        <w:rPr>
-          <w:b/>
-          <w:sz w:val="40"/>
-          <w:lang w:val="de-CH"/>
-        </w:rPr>
-      </w:pPr>
-    </w:p>
-    <w:p>
-      <w:pPr>
-        <w:rPr>
-          <w:b/>
-          <w:sz w:val="40"/>
-          <w:lang w:val="de-CH"/>
-        </w:rPr>
-      </w:pPr>
-    </w:p>
-    <w:p>
-      <w:pPr>
-        <w:rPr>
-          <w:b/>
-          <w:sz w:val="40"/>
-          <w:lang w:val="de-CH"/>
-        </w:rPr>
-      </w:pPr>
-    </w:p>
-    <w:p>
-      <w:pPr>
-        <w:rPr>
-          <w:b/>
-          <w:sz w:val="40"/>
-          <w:lang w:val="de-CH"/>
-        </w:rPr>
-      </w:pPr>
-    </w:p>
-    <w:p>
-      <w:pPr>
-        <w:rPr>
-          <w:b/>
-          <w:sz w:val="40"/>
-          <w:lang w:val="de-CH"/>
-        </w:rPr>
-      </w:pPr>
-    </w:p>
-    <w:p>
-      <w:pPr>
-        <w:rPr>
-          <w:b/>
-          <w:sz w:val="40"/>
-          <w:lang w:val="de-CH"/>
-        </w:rPr>
-      </w:pPr>
-    </w:p>
-    <w:p>
-      <w:pPr>
-        <w:rPr>
-          <w:b/>
-          <w:sz w:val="40"/>
-          <w:lang w:val="de-CH"/>
-        </w:rPr>
-      </w:pPr>
-    </w:p>
-    <w:p>
-      <w:pPr>
-        <w:rPr>
-          <w:b/>
-          <w:sz w:val="40"/>
-          <w:lang w:val="de-CH"/>
-        </w:rPr>
-      </w:pPr>
-    </w:p>
-    <w:p>
-      <w:pPr>
-        <w:rPr>
-          <w:b/>
-          <w:sz w:val="40"/>
-          <w:lang w:val="de-CH"/>
-        </w:rPr>
-      </w:pPr>
-    </w:p>
-    <w:p>
-      <w:pPr>
-        <w:jc w:val="center"/>
-        <w:rPr>
-          <w:b/>
-          <w:sz w:val="40"/>
-          <w:lang w:val="de-CH"/>
-        </w:rPr>
-      </w:pPr>
       <w:r>
         <w:rPr>
+          <w:sz w:val="28"/>
+          <w:lang w:val="de-CH"/>
+        </w:rPr>
+        <w:t>Am 17.12.2019 habe ich im ÜK die Aufgabe bekommen eine SBB Fahrplan Applikation zu machen die ich am Freitag 20.12.2019 abgeben muss</w:t>
+      </w:r>
+    </w:p>
+    <w:p>
+      <w:pPr>
+        <w:rPr>
+          <w:sz w:val="28"/>
+          <w:lang w:val="de-CH"/>
+        </w:rPr>
+      </w:pPr>
+    </w:p>
+    <w:p>
+      <w:pPr>
+        <w:rPr>
+          <w:b/>
+          <w:sz w:val="40"/>
+          <w:lang w:val="de-CH"/>
+        </w:rPr>
+      </w:pPr>
+      <w:r>
+        <w:rPr>
+          <w:b/>
+          <w:sz w:val="40"/>
+          <w:lang w:val="de-CH"/>
+        </w:rPr>
+        <w:t>Z</w:t>
+      </w:r>
+      <w:r>
+        <w:rPr>
+          <w:b/>
+          <w:sz w:val="40"/>
+          <w:lang w:val="de-CH"/>
+        </w:rPr>
+        <w:t>weck</w:t>
+      </w:r>
+    </w:p>
+    <w:p>
+      <w:pPr>
+        <w:rPr>
+          <w:sz w:val="28"/>
+          <w:lang w:val="de-CH"/>
+        </w:rPr>
+      </w:pPr>
+      <w:r>
+        <w:rPr>
+          <w:sz w:val="28"/>
+          <w:lang w:val="de-CH"/>
+        </w:rPr>
+        <w:t>Mit dieser Dokumentation erkläre ich mein Programm für andere Leute die es nicht verstehen.</w:t>
+      </w:r>
+    </w:p>
+    <w:p>
+      <w:pPr>
+        <w:rPr>
+          <w:sz w:val="28"/>
+          <w:lang w:val="de-CH"/>
+        </w:rPr>
+      </w:pPr>
+    </w:p>
+    <w:p>
+      <w:pPr>
+        <w:rPr>
+          <w:sz w:val="28"/>
+          <w:lang w:val="de-CH"/>
+        </w:rPr>
+      </w:pPr>
+    </w:p>
+    <w:p>
+      <w:pPr>
+        <w:rPr>
+          <w:b/>
+          <w:sz w:val="40"/>
+          <w:lang w:val="de-CH"/>
+        </w:rPr>
+      </w:pPr>
+      <w:r>
+        <w:rPr>
+          <w:b/>
+          <w:sz w:val="40"/>
+          <w:lang w:val="de-CH"/>
+        </w:rPr>
+        <w:t>Planung</w:t>
+      </w:r>
+    </w:p>
+    <w:p>
+      <w:pPr>
+        <w:rPr>
+          <w:sz w:val="28"/>
+          <w:lang w:val="de-CH"/>
+        </w:rPr>
+      </w:pPr>
+      <w:r>
+        <w:rPr>
+          <w:sz w:val="28"/>
+          <w:lang w:val="de-CH"/>
+        </w:rPr>
+        <w:t>Am Anfang vom Projekt habe ich ein paar Mockups erstel</w:t>
+      </w:r>
+      <w:bookmarkStart w:id="0" w:name="_GoBack"/>
+      <w:bookmarkEnd w:id="0"/>
+      <w:r>
+        <w:rPr>
+          <w:sz w:val="28"/>
+          <w:lang w:val="de-CH"/>
+        </w:rPr>
+        <w:t xml:space="preserve">lt </w:t>
+      </w:r>
+      <w:r>
+        <w:rPr>
+          <w:sz w:val="28"/>
+          <w:lang w:val="de-CH"/>
+        </w:rPr>
+        <w:t xml:space="preserve">um zu zeigen wie die Applikation aussehen soll. Nach den </w:t>
+      </w:r>
+      <w:proofErr w:type="spellStart"/>
+      <w:r>
+        <w:rPr>
+          <w:sz w:val="28"/>
+          <w:lang w:val="de-CH"/>
+        </w:rPr>
+        <w:t>Mockups</w:t>
+      </w:r>
+      <w:proofErr w:type="spellEnd"/>
+      <w:r>
+        <w:rPr>
+          <w:sz w:val="28"/>
+          <w:lang w:val="de-CH"/>
+        </w:rPr>
+        <w:t xml:space="preserve"> habe ich einen </w:t>
+      </w:r>
+      <w:proofErr w:type="spellStart"/>
+      <w:r>
+        <w:rPr>
+          <w:sz w:val="28"/>
+          <w:lang w:val="de-CH"/>
+        </w:rPr>
+        <w:t>Use</w:t>
+      </w:r>
+      <w:proofErr w:type="spellEnd"/>
+      <w:r>
+        <w:rPr>
+          <w:sz w:val="28"/>
+          <w:lang w:val="de-CH"/>
+        </w:rPr>
+        <w:t xml:space="preserve"> Case und einen Aktivitäten Diagramm erstellt.</w:t>
+      </w:r>
+    </w:p>
+    <w:p>
+      <w:pPr>
+        <w:rPr>
+          <w:sz w:val="28"/>
+          <w:lang w:val="de-CH"/>
+        </w:rPr>
+      </w:pPr>
+    </w:p>
+    <w:p>
+      <w:pPr>
+        <w:rPr>
+          <w:sz w:val="28"/>
+          <w:lang w:val="de-CH"/>
+        </w:rPr>
+      </w:pPr>
+    </w:p>
+    <w:p>
+      <w:pPr>
+        <w:rPr>
+          <w:sz w:val="28"/>
+          <w:lang w:val="de-CH"/>
+        </w:rPr>
+      </w:pPr>
+    </w:p>
+    <w:p>
+      <w:pPr>
+        <w:rPr>
+          <w:sz w:val="28"/>
+          <w:lang w:val="de-CH"/>
+        </w:rPr>
+      </w:pPr>
+    </w:p>
+    <w:p>
+      <w:pPr>
+        <w:rPr>
+          <w:sz w:val="28"/>
+          <w:lang w:val="de-CH"/>
+        </w:rPr>
+      </w:pPr>
+    </w:p>
+    <w:p>
+      <w:pPr>
+        <w:rPr>
+          <w:sz w:val="28"/>
+          <w:lang w:val="de-CH"/>
+        </w:rPr>
+      </w:pPr>
+    </w:p>
+    <w:p>
+      <w:pPr>
+        <w:rPr>
+          <w:sz w:val="28"/>
+          <w:lang w:val="de-CH"/>
+        </w:rPr>
+      </w:pPr>
+    </w:p>
+    <w:p>
+      <w:pPr>
+        <w:rPr>
+          <w:b/>
+          <w:sz w:val="40"/>
+          <w:lang w:val="de-CH"/>
+        </w:rPr>
+      </w:pPr>
+    </w:p>
+    <w:p>
+      <w:pPr>
+        <w:rPr>
+          <w:b/>
+          <w:sz w:val="40"/>
+          <w:lang w:val="de-CH"/>
+        </w:rPr>
+      </w:pPr>
+    </w:p>
+    <w:p>
+      <w:pPr>
+        <w:rPr>
+          <w:b/>
+          <w:sz w:val="40"/>
+          <w:lang w:val="de-CH"/>
+        </w:rPr>
+      </w:pPr>
+    </w:p>
+    <w:p>
+      <w:pPr>
+        <w:rPr>
+          <w:b/>
+          <w:sz w:val="40"/>
+          <w:lang w:val="de-CH"/>
+        </w:rPr>
+      </w:pPr>
+    </w:p>
+    <w:p>
+      <w:pPr>
+        <w:rPr>
+          <w:b/>
+          <w:sz w:val="40"/>
+          <w:lang w:val="de-CH"/>
+        </w:rPr>
+      </w:pPr>
+      <w:proofErr w:type="spellStart"/>
+      <w:r>
+        <w:rPr>
           <w:b/>
           <w:sz w:val="40"/>
           <w:lang w:val="de-CH"/>
         </w:rPr>
         <w:lastRenderedPageBreak/>
-        <w:t>Use Case</w:t>
+        <w:t>Mockups</w:t>
       </w:r>
-    </w:p>
-    <w:p>
-      <w:pPr>
-        <w:jc w:val="center"/>
-        <w:rPr>
-          <w:b/>
-          <w:sz w:val="40"/>
-          <w:lang w:val="de-CH"/>
-        </w:rPr>
-      </w:pPr>
-    </w:p>
-    <w:p>
-      <w:pPr>
-        <w:rPr>
-          <w:b/>
-          <w:sz w:val="40"/>
+      <w:proofErr w:type="spellEnd"/>
+    </w:p>
+    <w:p>
+      <w:pPr>
+        <w:rPr>
+          <w:b/>
+          <w:sz w:val="28"/>
           <w:lang w:val="de-CH"/>
         </w:rPr>
       </w:pPr>
       <w:r>
         <w:rPr>
+          <w:b/>
           <w:noProof/>
-          <w:lang w:val="de-CH"/>
+          <w:sz w:val="40"/>
         </w:rPr>
         <w:drawing>
-          <wp:inline distT="0" distB="0" distL="0" distR="0" wp14:anchorId="3A2682FC" wp14:editId="0D851A0C">
-            <wp:extent cx="5972810" cy="4097655"/>
-            <wp:effectExtent l="0" t="0" r="8890" b="0"/>
-            <wp:docPr id="1" name="Grafik 1"/>
-            <wp:cNvGraphicFramePr>
-              <a:graphicFrameLocks xmlns:a="http://schemas.openxmlformats.org/drawingml/2006/main" noChangeAspect="1"/>
-            </wp:cNvGraphicFramePr>
-            <a:graphic xmlns:a="http://schemas.openxmlformats.org/drawingml/2006/main">
-              <a:graphicData uri="http://schemas.openxmlformats.org/drawingml/2006/picture">
-                <pic:pic xmlns:pic="http://schemas.openxmlformats.org/drawingml/2006/picture">
-                  <pic:nvPicPr>
-                    <pic:cNvPr id="1" name=""/>
-                    <pic:cNvPicPr/>
-                  </pic:nvPicPr>
-                  <pic:blipFill>
-                    <a:blip r:embed="rId9"/>
-                    <a:stretch>
-                      <a:fillRect/>
-                    </a:stretch>
-                  </pic:blipFill>
-                  <pic:spPr>
-                    <a:xfrm>
-                      <a:off x="0" y="0"/>
-                      <a:ext cx="5972810" cy="4097655"/>
-                    </a:xfrm>
-                    <a:prstGeom prst="rect">
-                      <a:avLst/>
-                    </a:prstGeom>
-                  </pic:spPr>
-                </pic:pic>
-              </a:graphicData>
-            </a:graphic>
-          </wp:inline>
-        </w:drawing>
-      </w:r>
-    </w:p>
-    <w:p>
-      <w:pPr>
-        <w:rPr>
-          <w:sz w:val="40"/>
-          <w:lang w:val="de-CH"/>
-        </w:rPr>
-      </w:pPr>
-    </w:p>
-    <w:p>
-      <w:pPr>
-        <w:rPr>
-          <w:sz w:val="40"/>
-          <w:lang w:val="de-CH"/>
-        </w:rPr>
-      </w:pPr>
-    </w:p>
-    <w:p>
-      <w:pPr>
-        <w:rPr>
-          <w:sz w:val="40"/>
-          <w:lang w:val="de-CH"/>
-        </w:rPr>
-      </w:pPr>
-    </w:p>
-    <w:p>
-      <w:pPr>
-        <w:rPr>
-          <w:sz w:val="40"/>
-          <w:lang w:val="de-CH"/>
-        </w:rPr>
-      </w:pPr>
-    </w:p>
-    <w:p>
-      <w:pPr>
-        <w:rPr>
-          <w:sz w:val="40"/>
-          <w:lang w:val="de-CH"/>
-        </w:rPr>
-      </w:pPr>
-    </w:p>
-    <w:p>
-      <w:pPr>
-        <w:tabs>
-          <w:tab w:val="left" w:pos="1836"/>
-        </w:tabs>
-        <w:rPr>
-          <w:sz w:val="40"/>
-          <w:lang w:val="de-CH"/>
-        </w:rPr>
-      </w:pPr>
-      <w:r>
-        <w:rPr>
-          <w:sz w:val="40"/>
-          <w:lang w:val="de-CH"/>
-        </w:rPr>
-        <w:tab/>
-      </w:r>
-    </w:p>
-    <w:p>
-      <w:pPr>
-        <w:tabs>
-          <w:tab w:val="left" w:pos="1836"/>
-        </w:tabs>
-        <w:rPr>
-          <w:sz w:val="40"/>
-          <w:lang w:val="de-CH"/>
-        </w:rPr>
-      </w:pPr>
-    </w:p>
-    <w:p>
-      <w:pPr>
-        <w:tabs>
-          <w:tab w:val="left" w:pos="1836"/>
-        </w:tabs>
-        <w:jc w:val="center"/>
-        <w:rPr>
-          <w:b/>
-          <w:sz w:val="40"/>
-          <w:lang w:val="de-CH"/>
-        </w:rPr>
-      </w:pPr>
-      <w:r>
-        <w:rPr>
-          <w:b/>
-          <w:sz w:val="40"/>
-          <w:lang w:val="de-CH"/>
-        </w:rPr>
-        <w:lastRenderedPageBreak/>
-        <w:t>Aktivitäten Diagramm</w:t>
-      </w:r>
-    </w:p>
-    <w:p>
-      <w:pPr>
-        <w:tabs>
-          <w:tab w:val="left" w:pos="1836"/>
-        </w:tabs>
-        <w:jc w:val="center"/>
-        <w:rPr>
-          <w:b/>
-          <w:sz w:val="40"/>
-          <w:lang w:val="de-CH"/>
-        </w:rPr>
-      </w:pPr>
-      <w:r>
-        <w:rPr>
-          <w:noProof/>
-        </w:rPr>
-        <w:drawing>
-          <wp:anchor distT="0" distB="0" distL="114300" distR="114300" simplePos="0" relativeHeight="251663360" behindDoc="0" locked="0" layoutInCell="1" allowOverlap="1">
+          <wp:anchor distT="0" distB="0" distL="114300" distR="114300" simplePos="0" relativeHeight="251666432" behindDoc="0" locked="0" layoutInCell="1" allowOverlap="1" wp14:anchorId="6BC8E656" wp14:editId="153973B2">
             <wp:simplePos x="0" y="0"/>
             <wp:positionH relativeFrom="margin">
-              <wp:posOffset>-519430</wp:posOffset>
+              <wp:align>left</wp:align>
             </wp:positionH>
             <wp:positionV relativeFrom="paragraph">
-              <wp:posOffset>568960</wp:posOffset>
-            </wp:positionV>
-            <wp:extent cx="7012305" cy="1280048"/>
-            <wp:effectExtent l="0" t="0" r="0" b="0"/>
-            <wp:wrapThrough wrapText="bothSides">
-              <wp:wrapPolygon edited="0">
-                <wp:start x="0" y="0"/>
-                <wp:lineTo x="0" y="21225"/>
-                <wp:lineTo x="21535" y="21225"/>
-                <wp:lineTo x="21535" y="0"/>
-                <wp:lineTo x="0" y="0"/>
-              </wp:wrapPolygon>
-            </wp:wrapThrough>
-            <wp:docPr id="4" name="Grafik 4"/>
-            <wp:cNvGraphicFramePr>
-              <a:graphicFrameLocks xmlns:a="http://schemas.openxmlformats.org/drawingml/2006/main" noChangeAspect="1"/>
-            </wp:cNvGraphicFramePr>
-            <a:graphic xmlns:a="http://schemas.openxmlformats.org/drawingml/2006/main">
-              <a:graphicData uri="http://schemas.openxmlformats.org/drawingml/2006/picture">
-                <pic:pic xmlns:pic="http://schemas.openxmlformats.org/drawingml/2006/picture">
-                  <pic:nvPicPr>
-                    <pic:cNvPr id="1" name=""/>
-                    <pic:cNvPicPr/>
-                  </pic:nvPicPr>
-                  <pic:blipFill>
-                    <a:blip r:embed="rId10">
-                      <a:extLst>
-                        <a:ext uri="{28A0092B-C50C-407E-A947-70E740481C1C}">
-                          <a14:useLocalDpi xmlns:a14="http://schemas.microsoft.com/office/drawing/2010/main" val="0"/>
-                        </a:ext>
-                      </a:extLst>
-                    </a:blip>
-                    <a:stretch>
-                      <a:fillRect/>
-                    </a:stretch>
-                  </pic:blipFill>
-                  <pic:spPr>
-                    <a:xfrm flipV="1">
-                      <a:off x="0" y="0"/>
-                      <a:ext cx="7012305" cy="1280048"/>
-                    </a:xfrm>
-                    <a:prstGeom prst="rect">
-                      <a:avLst/>
-                    </a:prstGeom>
-                  </pic:spPr>
-                </pic:pic>
-              </a:graphicData>
-            </a:graphic>
-            <wp14:sizeRelH relativeFrom="page">
-              <wp14:pctWidth>0</wp14:pctWidth>
-            </wp14:sizeRelH>
-            <wp14:sizeRelV relativeFrom="page">
-              <wp14:pctHeight>0</wp14:pctHeight>
-            </wp14:sizeRelV>
-          </wp:anchor>
-        </w:drawing>
-      </w:r>
-    </w:p>
-    <w:p>
-      <w:pPr>
-        <w:tabs>
-          <w:tab w:val="left" w:pos="1836"/>
-        </w:tabs>
-        <w:jc w:val="center"/>
-        <w:rPr>
-          <w:b/>
-          <w:sz w:val="40"/>
-          <w:lang w:val="de-CH"/>
-        </w:rPr>
-      </w:pPr>
-    </w:p>
-    <w:p>
-      <w:pPr>
-        <w:tabs>
-          <w:tab w:val="left" w:pos="1836"/>
-        </w:tabs>
-        <w:jc w:val="center"/>
-        <w:rPr>
-          <w:b/>
-          <w:sz w:val="40"/>
-          <w:lang w:val="de-CH"/>
-        </w:rPr>
-      </w:pPr>
-    </w:p>
-    <w:p>
-      <w:pPr>
-        <w:tabs>
-          <w:tab w:val="left" w:pos="1836"/>
-        </w:tabs>
-        <w:jc w:val="center"/>
-        <w:rPr>
-          <w:b/>
-          <w:sz w:val="40"/>
-          <w:lang w:val="de-CH"/>
-        </w:rPr>
-      </w:pPr>
-    </w:p>
-    <w:p>
-      <w:pPr>
-        <w:tabs>
-          <w:tab w:val="left" w:pos="1836"/>
-        </w:tabs>
-        <w:jc w:val="center"/>
-        <w:rPr>
-          <w:b/>
-          <w:sz w:val="40"/>
-          <w:lang w:val="de-CH"/>
-        </w:rPr>
-      </w:pPr>
-    </w:p>
-    <w:p>
-      <w:pPr>
-        <w:tabs>
-          <w:tab w:val="left" w:pos="1836"/>
-        </w:tabs>
-        <w:jc w:val="center"/>
-        <w:rPr>
-          <w:b/>
-          <w:sz w:val="40"/>
-          <w:lang w:val="de-CH"/>
-        </w:rPr>
-      </w:pPr>
-    </w:p>
-    <w:p>
-      <w:pPr>
-        <w:tabs>
-          <w:tab w:val="left" w:pos="1836"/>
-        </w:tabs>
-        <w:jc w:val="center"/>
-        <w:rPr>
-          <w:b/>
-          <w:sz w:val="40"/>
-          <w:lang w:val="de-CH"/>
-        </w:rPr>
-      </w:pPr>
-    </w:p>
-    <w:p>
-      <w:pPr>
-        <w:tabs>
-          <w:tab w:val="left" w:pos="1836"/>
-        </w:tabs>
-        <w:jc w:val="center"/>
-        <w:rPr>
-          <w:b/>
-          <w:sz w:val="40"/>
-          <w:lang w:val="de-CH"/>
-        </w:rPr>
-      </w:pPr>
-    </w:p>
-    <w:p>
-      <w:pPr>
-        <w:tabs>
-          <w:tab w:val="left" w:pos="1836"/>
-        </w:tabs>
-        <w:jc w:val="center"/>
-        <w:rPr>
-          <w:b/>
-          <w:sz w:val="40"/>
-          <w:lang w:val="de-CH"/>
-        </w:rPr>
-      </w:pPr>
-    </w:p>
-    <w:p>
-      <w:pPr>
-        <w:tabs>
-          <w:tab w:val="left" w:pos="1836"/>
-        </w:tabs>
-        <w:jc w:val="center"/>
-        <w:rPr>
-          <w:b/>
-          <w:sz w:val="40"/>
-          <w:lang w:val="de-CH"/>
-        </w:rPr>
-      </w:pPr>
-    </w:p>
-    <w:p>
-      <w:pPr>
-        <w:tabs>
-          <w:tab w:val="left" w:pos="1836"/>
-        </w:tabs>
-        <w:jc w:val="center"/>
-        <w:rPr>
-          <w:b/>
-          <w:sz w:val="40"/>
-          <w:lang w:val="de-CH"/>
-        </w:rPr>
-      </w:pPr>
-    </w:p>
-    <w:p>
-      <w:pPr>
-        <w:tabs>
-          <w:tab w:val="left" w:pos="1836"/>
-        </w:tabs>
-        <w:jc w:val="center"/>
-        <w:rPr>
-          <w:b/>
-          <w:sz w:val="40"/>
-          <w:lang w:val="de-CH"/>
-        </w:rPr>
-      </w:pPr>
-    </w:p>
-    <w:p>
-      <w:pPr>
-        <w:tabs>
-          <w:tab w:val="left" w:pos="1836"/>
-        </w:tabs>
-        <w:jc w:val="center"/>
-        <w:rPr>
-          <w:b/>
-          <w:sz w:val="40"/>
-          <w:lang w:val="de-CH"/>
-        </w:rPr>
-      </w:pPr>
-    </w:p>
-    <w:p>
-      <w:pPr>
-        <w:tabs>
-          <w:tab w:val="left" w:pos="1836"/>
-        </w:tabs>
-        <w:jc w:val="center"/>
-        <w:rPr>
-          <w:b/>
-          <w:sz w:val="40"/>
-          <w:lang w:val="de-CH"/>
-        </w:rPr>
-      </w:pPr>
-    </w:p>
-    <w:p>
-      <w:pPr>
-        <w:tabs>
-          <w:tab w:val="left" w:pos="1836"/>
-        </w:tabs>
-        <w:jc w:val="center"/>
-        <w:rPr>
-          <w:b/>
-          <w:sz w:val="40"/>
-          <w:lang w:val="de-CH"/>
-        </w:rPr>
-      </w:pPr>
-    </w:p>
-    <w:p>
-      <w:pPr>
-        <w:tabs>
-          <w:tab w:val="left" w:pos="1836"/>
-        </w:tabs>
-        <w:jc w:val="center"/>
-        <w:rPr>
-          <w:b/>
-          <w:sz w:val="40"/>
-          <w:lang w:val="de-CH"/>
-        </w:rPr>
-      </w:pPr>
-      <w:r>
-        <w:rPr>
-          <w:b/>
-          <w:sz w:val="40"/>
-          <w:lang w:val="de-CH"/>
-        </w:rPr>
-        <w:lastRenderedPageBreak/>
-        <w:t>Funktionalität</w:t>
-      </w:r>
-    </w:p>
-    <w:p>
-      <w:pPr>
-        <w:tabs>
-          <w:tab w:val="left" w:pos="1836"/>
-        </w:tabs>
-        <w:jc w:val="center"/>
-        <w:rPr>
-          <w:b/>
-          <w:sz w:val="40"/>
-          <w:lang w:val="de-CH"/>
-        </w:rPr>
-      </w:pPr>
-    </w:p>
-    <w:p>
-      <w:pPr>
-        <w:tabs>
-          <w:tab w:val="left" w:pos="1836"/>
-        </w:tabs>
-        <w:jc w:val="center"/>
-        <w:rPr>
-          <w:b/>
-          <w:sz w:val="40"/>
-          <w:lang w:val="de-CH"/>
-        </w:rPr>
-      </w:pPr>
-    </w:p>
-    <w:p>
-      <w:pPr>
-        <w:tabs>
-          <w:tab w:val="left" w:pos="1836"/>
-        </w:tabs>
-        <w:jc w:val="center"/>
-        <w:rPr>
-          <w:b/>
-          <w:sz w:val="40"/>
-          <w:lang w:val="de-CH"/>
-        </w:rPr>
-      </w:pPr>
-    </w:p>
-    <w:p>
-      <w:pPr>
-        <w:tabs>
-          <w:tab w:val="left" w:pos="1836"/>
-        </w:tabs>
-        <w:jc w:val="center"/>
-        <w:rPr>
-          <w:b/>
-          <w:sz w:val="40"/>
-          <w:lang w:val="de-CH"/>
-        </w:rPr>
-      </w:pPr>
-    </w:p>
-    <w:p>
-      <w:pPr>
-        <w:tabs>
-          <w:tab w:val="left" w:pos="1836"/>
-        </w:tabs>
-        <w:jc w:val="center"/>
-        <w:rPr>
-          <w:b/>
-          <w:sz w:val="40"/>
-          <w:lang w:val="de-CH"/>
-        </w:rPr>
-      </w:pPr>
-    </w:p>
-    <w:p>
-      <w:pPr>
-        <w:tabs>
-          <w:tab w:val="left" w:pos="1836"/>
-        </w:tabs>
-        <w:jc w:val="center"/>
-        <w:rPr>
-          <w:b/>
-          <w:sz w:val="40"/>
-          <w:lang w:val="de-CH"/>
-        </w:rPr>
-      </w:pPr>
-    </w:p>
-    <w:p>
-      <w:pPr>
-        <w:tabs>
-          <w:tab w:val="left" w:pos="1836"/>
-        </w:tabs>
-        <w:jc w:val="center"/>
-        <w:rPr>
-          <w:b/>
-          <w:sz w:val="40"/>
-          <w:lang w:val="de-CH"/>
-        </w:rPr>
-      </w:pPr>
-    </w:p>
-    <w:p>
-      <w:pPr>
-        <w:tabs>
-          <w:tab w:val="left" w:pos="1836"/>
-        </w:tabs>
-        <w:jc w:val="center"/>
-        <w:rPr>
-          <w:b/>
-          <w:sz w:val="40"/>
-          <w:lang w:val="de-CH"/>
-        </w:rPr>
-      </w:pPr>
-    </w:p>
-    <w:p>
-      <w:pPr>
-        <w:tabs>
-          <w:tab w:val="left" w:pos="1836"/>
-        </w:tabs>
-        <w:jc w:val="center"/>
-        <w:rPr>
-          <w:b/>
-          <w:sz w:val="40"/>
-          <w:lang w:val="de-CH"/>
-        </w:rPr>
-      </w:pPr>
-    </w:p>
-    <w:p>
-      <w:pPr>
-        <w:tabs>
-          <w:tab w:val="left" w:pos="1836"/>
-        </w:tabs>
-        <w:jc w:val="center"/>
-        <w:rPr>
-          <w:b/>
-          <w:sz w:val="40"/>
-          <w:lang w:val="de-CH"/>
-        </w:rPr>
-      </w:pPr>
-    </w:p>
-    <w:p>
-      <w:pPr>
-        <w:tabs>
-          <w:tab w:val="left" w:pos="1836"/>
-        </w:tabs>
-        <w:jc w:val="center"/>
-        <w:rPr>
-          <w:b/>
-          <w:sz w:val="40"/>
-          <w:lang w:val="de-CH"/>
-        </w:rPr>
-      </w:pPr>
-    </w:p>
-    <w:p>
-      <w:pPr>
-        <w:tabs>
-          <w:tab w:val="left" w:pos="1836"/>
-        </w:tabs>
-        <w:jc w:val="center"/>
-        <w:rPr>
-          <w:b/>
-          <w:sz w:val="40"/>
-          <w:lang w:val="de-CH"/>
-        </w:rPr>
-      </w:pPr>
-    </w:p>
-    <w:p>
-      <w:pPr>
-        <w:tabs>
-          <w:tab w:val="left" w:pos="1836"/>
-        </w:tabs>
-        <w:jc w:val="center"/>
-        <w:rPr>
-          <w:b/>
-          <w:sz w:val="40"/>
-          <w:lang w:val="de-CH"/>
-        </w:rPr>
-      </w:pPr>
-    </w:p>
-    <w:p>
-      <w:pPr>
-        <w:tabs>
-          <w:tab w:val="left" w:pos="1836"/>
-        </w:tabs>
-        <w:jc w:val="center"/>
-        <w:rPr>
-          <w:b/>
-          <w:sz w:val="40"/>
-          <w:lang w:val="de-CH"/>
-        </w:rPr>
-      </w:pPr>
-    </w:p>
-    <w:p>
-      <w:pPr>
-        <w:tabs>
-          <w:tab w:val="left" w:pos="1836"/>
-        </w:tabs>
-        <w:jc w:val="center"/>
-        <w:rPr>
-          <w:b/>
-          <w:sz w:val="40"/>
-          <w:lang w:val="de-CH"/>
-        </w:rPr>
-      </w:pPr>
-    </w:p>
-    <w:p>
-      <w:pPr>
-        <w:tabs>
-          <w:tab w:val="left" w:pos="1836"/>
-        </w:tabs>
-        <w:jc w:val="center"/>
-        <w:rPr>
-          <w:b/>
-          <w:sz w:val="40"/>
-          <w:lang w:val="de-CH"/>
-        </w:rPr>
-      </w:pPr>
-    </w:p>
-    <w:p>
-      <w:pPr>
-        <w:tabs>
-          <w:tab w:val="left" w:pos="1836"/>
-        </w:tabs>
-        <w:jc w:val="center"/>
-        <w:rPr>
-          <w:b/>
-          <w:sz w:val="40"/>
-          <w:lang w:val="de-CH"/>
-        </w:rPr>
-      </w:pPr>
-    </w:p>
-    <w:p>
-      <w:pPr>
-        <w:tabs>
-          <w:tab w:val="left" w:pos="1836"/>
-        </w:tabs>
-        <w:jc w:val="center"/>
-        <w:rPr>
-          <w:b/>
-          <w:sz w:val="40"/>
-          <w:lang w:val="de-CH"/>
-        </w:rPr>
-      </w:pPr>
-    </w:p>
-    <w:p>
-      <w:pPr>
-        <w:tabs>
-          <w:tab w:val="left" w:pos="1836"/>
-        </w:tabs>
-        <w:jc w:val="center"/>
-        <w:rPr>
-          <w:b/>
-          <w:sz w:val="40"/>
-          <w:lang w:val="de-CH"/>
-        </w:rPr>
-      </w:pPr>
-      <w:r>
-        <w:rPr>
-          <w:b/>
-          <w:sz w:val="40"/>
-          <w:lang w:val="de-CH"/>
-        </w:rPr>
-        <w:lastRenderedPageBreak/>
-        <w:t>GUI-Entwurf</w:t>
-      </w:r>
-    </w:p>
-    <w:p>
-      <w:pPr>
-        <w:tabs>
-          <w:tab w:val="left" w:pos="1836"/>
-        </w:tabs>
-        <w:jc w:val="center"/>
-        <w:rPr>
-          <w:b/>
-          <w:sz w:val="40"/>
-          <w:lang w:val="de-CH"/>
-        </w:rPr>
-      </w:pPr>
-    </w:p>
-    <w:p>
-      <w:pPr>
-        <w:tabs>
-          <w:tab w:val="left" w:pos="1836"/>
-        </w:tabs>
-        <w:rPr>
-          <w:b/>
-          <w:sz w:val="32"/>
-          <w:lang w:val="de-CH"/>
-        </w:rPr>
-      </w:pPr>
-      <w:r>
-        <w:rPr>
-          <w:b/>
-          <w:noProof/>
-          <w:sz w:val="40"/>
-        </w:rPr>
-        <w:drawing>
-          <wp:anchor distT="0" distB="0" distL="114300" distR="114300" simplePos="0" relativeHeight="251665408" behindDoc="0" locked="0" layoutInCell="1" allowOverlap="1">
-            <wp:simplePos x="0" y="0"/>
-            <wp:positionH relativeFrom="margin">
-              <wp:posOffset>-635</wp:posOffset>
-            </wp:positionH>
-            <wp:positionV relativeFrom="paragraph">
-              <wp:posOffset>376555</wp:posOffset>
+              <wp:posOffset>358775</wp:posOffset>
             </wp:positionV>
             <wp:extent cx="5672455" cy="5593080"/>
             <wp:effectExtent l="0" t="0" r="4445" b="7620"/>
@@ -2393,7 +1960,7 @@
                     </pic:cNvPicPr>
                   </pic:nvPicPr>
                   <pic:blipFill>
-                    <a:blip r:embed="rId11">
+                    <a:blip r:embed="rId9">
                       <a:extLst>
                         <a:ext uri="{28A0092B-C50C-407E-A947-70E740481C1C}">
                           <a14:useLocalDpi xmlns:a14="http://schemas.microsoft.com/office/drawing/2010/main" val="0"/>
@@ -2433,108 +2000,452 @@
       <w:r>
         <w:rPr>
           <w:b/>
-          <w:sz w:val="32"/>
-          <w:lang w:val="de-CH"/>
-        </w:rPr>
-        <w:t xml:space="preserve">Stationen </w:t>
+          <w:sz w:val="28"/>
+          <w:lang w:val="de-CH"/>
+        </w:rPr>
+        <w:t>Stationen</w:t>
       </w:r>
-      <w:proofErr w:type="spellStart"/>
+    </w:p>
+    <w:p>
+      <w:pPr>
+        <w:rPr>
+          <w:b/>
+          <w:sz w:val="40"/>
+          <w:lang w:val="de-CH"/>
+        </w:rPr>
+      </w:pPr>
+    </w:p>
+    <w:p>
+      <w:pPr>
+        <w:rPr>
+          <w:b/>
+          <w:sz w:val="28"/>
+          <w:lang w:val="de-CH"/>
+        </w:rPr>
+      </w:pPr>
       <w:r>
         <w:rPr>
           <w:b/>
-          <w:sz w:val="32"/>
-          <w:lang w:val="de-CH"/>
-        </w:rPr>
-        <w:t>Mockup</w:t>
-      </w:r>
-      <w:proofErr w:type="spellEnd"/>
-    </w:p>
-    <w:p>
-      <w:pPr>
-        <w:tabs>
-          <w:tab w:val="left" w:pos="1836"/>
-        </w:tabs>
-        <w:jc w:val="center"/>
-        <w:rPr>
-          <w:b/>
-          <w:sz w:val="40"/>
-          <w:lang w:val="de-CH"/>
-        </w:rPr>
-      </w:pPr>
-    </w:p>
-    <w:p>
-      <w:pPr>
-        <w:tabs>
-          <w:tab w:val="left" w:pos="1836"/>
-        </w:tabs>
-        <w:jc w:val="center"/>
-        <w:rPr>
-          <w:b/>
-          <w:sz w:val="40"/>
-          <w:lang w:val="de-CH"/>
-        </w:rPr>
-      </w:pPr>
-    </w:p>
-    <w:p>
-      <w:pPr>
-        <w:tabs>
-          <w:tab w:val="left" w:pos="1836"/>
-        </w:tabs>
-        <w:rPr>
-          <w:b/>
-          <w:sz w:val="32"/>
-          <w:lang w:val="de-CH"/>
-        </w:rPr>
-      </w:pPr>
-    </w:p>
-    <w:p>
-      <w:pPr>
-        <w:tabs>
-          <w:tab w:val="left" w:pos="1836"/>
-        </w:tabs>
-        <w:rPr>
-          <w:b/>
-          <w:sz w:val="32"/>
-          <w:lang w:val="de-CH"/>
-        </w:rPr>
-      </w:pPr>
-    </w:p>
-    <w:p>
-      <w:pPr>
-        <w:tabs>
-          <w:tab w:val="left" w:pos="1836"/>
-        </w:tabs>
-        <w:rPr>
-          <w:b/>
-          <w:sz w:val="32"/>
-          <w:lang w:val="de-CH"/>
-        </w:rPr>
-      </w:pPr>
-      <w:r>
-        <w:rPr>
           <w:noProof/>
-        </w:rPr>
+          <w:sz w:val="40"/>
+        </w:rPr>
+        <w:lastRenderedPageBreak/>
         <w:drawing>
-          <wp:anchor distT="0" distB="0" distL="114300" distR="114300" simplePos="0" relativeHeight="251664384" behindDoc="0" locked="0" layoutInCell="1" allowOverlap="1">
+          <wp:anchor distT="0" distB="0" distL="114300" distR="114300" simplePos="0" relativeHeight="251667456" behindDoc="0" locked="0" layoutInCell="1" allowOverlap="1">
             <wp:simplePos x="0" y="0"/>
             <wp:positionH relativeFrom="margin">
-              <wp:align>left</wp:align>
+              <wp:posOffset>-635</wp:posOffset>
             </wp:positionH>
             <wp:positionV relativeFrom="paragraph">
-              <wp:posOffset>372745</wp:posOffset>
+              <wp:posOffset>456565</wp:posOffset>
             </wp:positionV>
-            <wp:extent cx="6135370" cy="6179820"/>
+            <wp:extent cx="5805805" cy="5852160"/>
+            <wp:effectExtent l="0" t="0" r="4445" b="0"/>
+            <wp:wrapThrough wrapText="bothSides">
+              <wp:wrapPolygon edited="0">
+                <wp:start x="0" y="0"/>
+                <wp:lineTo x="0" y="21516"/>
+                <wp:lineTo x="21546" y="21516"/>
+                <wp:lineTo x="21546" y="0"/>
+                <wp:lineTo x="0" y="0"/>
+              </wp:wrapPolygon>
+            </wp:wrapThrough>
+            <wp:docPr id="7" name="Grafik 7"/>
+            <wp:cNvGraphicFramePr>
+              <a:graphicFrameLocks xmlns:a="http://schemas.openxmlformats.org/drawingml/2006/main" noChangeAspect="1"/>
+            </wp:cNvGraphicFramePr>
+            <a:graphic xmlns:a="http://schemas.openxmlformats.org/drawingml/2006/main">
+              <a:graphicData uri="http://schemas.openxmlformats.org/drawingml/2006/picture">
+                <pic:pic xmlns:pic="http://schemas.openxmlformats.org/drawingml/2006/picture">
+                  <pic:nvPicPr>
+                    <pic:cNvPr id="0" name="Picture 2"/>
+                    <pic:cNvPicPr>
+                      <a:picLocks noChangeAspect="1" noChangeArrowheads="1"/>
+                    </pic:cNvPicPr>
+                  </pic:nvPicPr>
+                  <pic:blipFill>
+                    <a:blip r:embed="rId10">
+                      <a:extLst>
+                        <a:ext uri="{28A0092B-C50C-407E-A947-70E740481C1C}">
+                          <a14:useLocalDpi xmlns:a14="http://schemas.microsoft.com/office/drawing/2010/main" val="0"/>
+                        </a:ext>
+                      </a:extLst>
+                    </a:blip>
+                    <a:srcRect/>
+                    <a:stretch>
+                      <a:fillRect/>
+                    </a:stretch>
+                  </pic:blipFill>
+                  <pic:spPr bwMode="auto">
+                    <a:xfrm>
+                      <a:off x="0" y="0"/>
+                      <a:ext cx="5805805" cy="5852160"/>
+                    </a:xfrm>
+                    <a:prstGeom prst="rect">
+                      <a:avLst/>
+                    </a:prstGeom>
+                    <a:noFill/>
+                  </pic:spPr>
+                </pic:pic>
+              </a:graphicData>
+            </a:graphic>
+            <wp14:sizeRelH relativeFrom="page">
+              <wp14:pctWidth>0</wp14:pctWidth>
+            </wp14:sizeRelH>
+            <wp14:sizeRelV relativeFrom="page">
+              <wp14:pctHeight>0</wp14:pctHeight>
+            </wp14:sizeRelV>
+          </wp:anchor>
+        </w:drawing>
+      </w:r>
+      <w:r>
+        <w:rPr>
+          <w:b/>
+          <w:sz w:val="28"/>
+          <w:lang w:val="de-CH"/>
+        </w:rPr>
+        <w:t>Tafel</w:t>
+      </w:r>
+    </w:p>
+    <w:p>
+      <w:pPr>
+        <w:rPr>
+          <w:b/>
+          <w:sz w:val="40"/>
+          <w:lang w:val="de-CH"/>
+        </w:rPr>
+      </w:pPr>
+    </w:p>
+    <w:p>
+      <w:pPr>
+        <w:rPr>
+          <w:b/>
+          <w:sz w:val="40"/>
+          <w:lang w:val="de-CH"/>
+        </w:rPr>
+      </w:pPr>
+    </w:p>
+    <w:p>
+      <w:pPr>
+        <w:rPr>
+          <w:b/>
+          <w:sz w:val="40"/>
+          <w:lang w:val="de-CH"/>
+        </w:rPr>
+      </w:pPr>
+    </w:p>
+    <w:p>
+      <w:pPr>
+        <w:rPr>
+          <w:b/>
+          <w:sz w:val="40"/>
+          <w:lang w:val="de-CH"/>
+        </w:rPr>
+      </w:pPr>
+    </w:p>
+    <w:p>
+      <w:pPr>
+        <w:rPr>
+          <w:b/>
+          <w:sz w:val="40"/>
+          <w:lang w:val="de-CH"/>
+        </w:rPr>
+      </w:pPr>
+      <w:r>
+        <w:rPr>
+          <w:b/>
+          <w:sz w:val="40"/>
+          <w:lang w:val="de-CH"/>
+        </w:rPr>
+        <w:lastRenderedPageBreak/>
+        <w:t>Use Case</w:t>
+      </w:r>
+    </w:p>
+    <w:p>
+      <w:pPr>
+        <w:jc w:val="center"/>
+        <w:rPr>
+          <w:b/>
+          <w:sz w:val="40"/>
+          <w:lang w:val="de-CH"/>
+        </w:rPr>
+      </w:pPr>
+      <w:r>
+        <w:rPr>
+          <w:noProof/>
+        </w:rPr>
+        <w:drawing>
+          <wp:anchor distT="0" distB="0" distL="114300" distR="114300" simplePos="0" relativeHeight="251668480" behindDoc="0" locked="0" layoutInCell="1" allowOverlap="1">
+            <wp:simplePos x="0" y="0"/>
+            <wp:positionH relativeFrom="margin">
+              <wp:align>center</wp:align>
+            </wp:positionH>
+            <wp:positionV relativeFrom="paragraph">
+              <wp:posOffset>439420</wp:posOffset>
+            </wp:positionV>
+            <wp:extent cx="6786245" cy="4655820"/>
             <wp:effectExtent l="0" t="0" r="0" b="0"/>
             <wp:wrapThrough wrapText="bothSides">
               <wp:wrapPolygon edited="0">
                 <wp:start x="0" y="0"/>
-                <wp:lineTo x="0" y="21507"/>
-                <wp:lineTo x="21528" y="21507"/>
-                <wp:lineTo x="21528" y="0"/>
+                <wp:lineTo x="0" y="21476"/>
+                <wp:lineTo x="21525" y="21476"/>
+                <wp:lineTo x="21525" y="0"/>
                 <wp:lineTo x="0" y="0"/>
               </wp:wrapPolygon>
             </wp:wrapThrough>
-            <wp:docPr id="5" name="Grafik 5"/>
+            <wp:docPr id="1" name="Grafik 1"/>
+            <wp:cNvGraphicFramePr>
+              <a:graphicFrameLocks xmlns:a="http://schemas.openxmlformats.org/drawingml/2006/main" noChangeAspect="1"/>
+            </wp:cNvGraphicFramePr>
+            <a:graphic xmlns:a="http://schemas.openxmlformats.org/drawingml/2006/main">
+              <a:graphicData uri="http://schemas.openxmlformats.org/drawingml/2006/picture">
+                <pic:pic xmlns:pic="http://schemas.openxmlformats.org/drawingml/2006/picture">
+                  <pic:nvPicPr>
+                    <pic:cNvPr id="1" name=""/>
+                    <pic:cNvPicPr/>
+                  </pic:nvPicPr>
+                  <pic:blipFill>
+                    <a:blip r:embed="rId11">
+                      <a:extLst>
+                        <a:ext uri="{28A0092B-C50C-407E-A947-70E740481C1C}">
+                          <a14:useLocalDpi xmlns:a14="http://schemas.microsoft.com/office/drawing/2010/main" val="0"/>
+                        </a:ext>
+                      </a:extLst>
+                    </a:blip>
+                    <a:stretch>
+                      <a:fillRect/>
+                    </a:stretch>
+                  </pic:blipFill>
+                  <pic:spPr>
+                    <a:xfrm>
+                      <a:off x="0" y="0"/>
+                      <a:ext cx="6786245" cy="4655820"/>
+                    </a:xfrm>
+                    <a:prstGeom prst="rect">
+                      <a:avLst/>
+                    </a:prstGeom>
+                  </pic:spPr>
+                </pic:pic>
+              </a:graphicData>
+            </a:graphic>
+            <wp14:sizeRelH relativeFrom="page">
+              <wp14:pctWidth>0</wp14:pctWidth>
+            </wp14:sizeRelH>
+            <wp14:sizeRelV relativeFrom="page">
+              <wp14:pctHeight>0</wp14:pctHeight>
+            </wp14:sizeRelV>
+          </wp:anchor>
+        </w:drawing>
+      </w:r>
+    </w:p>
+    <w:p>
+      <w:pPr>
+        <w:rPr>
+          <w:b/>
+          <w:sz w:val="40"/>
+          <w:lang w:val="de-CH"/>
+        </w:rPr>
+      </w:pPr>
+    </w:p>
+    <w:p>
+      <w:pPr>
+        <w:rPr>
+          <w:sz w:val="40"/>
+          <w:lang w:val="de-CH"/>
+        </w:rPr>
+      </w:pPr>
+    </w:p>
+    <w:p>
+      <w:pPr>
+        <w:rPr>
+          <w:sz w:val="40"/>
+          <w:lang w:val="de-CH"/>
+        </w:rPr>
+      </w:pPr>
+    </w:p>
+    <w:p>
+      <w:pPr>
+        <w:tabs>
+          <w:tab w:val="left" w:pos="1836"/>
+        </w:tabs>
+        <w:rPr>
+          <w:sz w:val="40"/>
+          <w:lang w:val="de-CH"/>
+        </w:rPr>
+      </w:pPr>
+    </w:p>
+    <w:p>
+      <w:pPr>
+        <w:tabs>
+          <w:tab w:val="left" w:pos="1836"/>
+        </w:tabs>
+        <w:rPr>
+          <w:b/>
+          <w:sz w:val="40"/>
+          <w:lang w:val="de-CH"/>
+        </w:rPr>
+      </w:pPr>
+    </w:p>
+    <w:p>
+      <w:pPr>
+        <w:tabs>
+          <w:tab w:val="left" w:pos="1836"/>
+        </w:tabs>
+        <w:rPr>
+          <w:b/>
+          <w:sz w:val="40"/>
+          <w:lang w:val="de-CH"/>
+        </w:rPr>
+      </w:pPr>
+    </w:p>
+    <w:p>
+      <w:pPr>
+        <w:tabs>
+          <w:tab w:val="left" w:pos="1836"/>
+        </w:tabs>
+        <w:rPr>
+          <w:b/>
+          <w:sz w:val="40"/>
+          <w:lang w:val="de-CH"/>
+        </w:rPr>
+      </w:pPr>
+      <w:r>
+        <w:rPr>
+          <w:b/>
+          <w:sz w:val="40"/>
+          <w:lang w:val="de-CH"/>
+        </w:rPr>
+        <w:lastRenderedPageBreak/>
+        <w:t>Aktivitätsdiagramm</w:t>
+      </w:r>
+    </w:p>
+    <w:p>
+      <w:pPr>
+        <w:tabs>
+          <w:tab w:val="left" w:pos="1836"/>
+        </w:tabs>
+        <w:rPr>
+          <w:sz w:val="40"/>
+          <w:lang w:val="de-CH"/>
+        </w:rPr>
+      </w:pPr>
+    </w:p>
+    <w:p>
+      <w:pPr>
+        <w:tabs>
+          <w:tab w:val="left" w:pos="1836"/>
+        </w:tabs>
+        <w:jc w:val="center"/>
+        <w:rPr>
+          <w:b/>
+          <w:sz w:val="40"/>
+          <w:lang w:val="de-CH"/>
+        </w:rPr>
+      </w:pPr>
+    </w:p>
+    <w:p>
+      <w:pPr>
+        <w:tabs>
+          <w:tab w:val="left" w:pos="1836"/>
+        </w:tabs>
+        <w:jc w:val="center"/>
+        <w:rPr>
+          <w:b/>
+          <w:sz w:val="40"/>
+          <w:lang w:val="de-CH"/>
+        </w:rPr>
+      </w:pPr>
+    </w:p>
+    <w:p>
+      <w:pPr>
+        <w:tabs>
+          <w:tab w:val="left" w:pos="1836"/>
+        </w:tabs>
+        <w:jc w:val="center"/>
+        <w:rPr>
+          <w:b/>
+          <w:sz w:val="40"/>
+          <w:lang w:val="de-CH"/>
+        </w:rPr>
+      </w:pPr>
+    </w:p>
+    <w:p>
+      <w:pPr>
+        <w:tabs>
+          <w:tab w:val="left" w:pos="1836"/>
+        </w:tabs>
+        <w:jc w:val="center"/>
+        <w:rPr>
+          <w:b/>
+          <w:sz w:val="40"/>
+          <w:lang w:val="de-CH"/>
+        </w:rPr>
+      </w:pPr>
+    </w:p>
+    <w:p>
+      <w:pPr>
+        <w:tabs>
+          <w:tab w:val="left" w:pos="1836"/>
+        </w:tabs>
+        <w:jc w:val="center"/>
+        <w:rPr>
+          <w:b/>
+          <w:sz w:val="40"/>
+          <w:lang w:val="de-CH"/>
+        </w:rPr>
+      </w:pPr>
+    </w:p>
+    <w:p>
+      <w:pPr>
+        <w:tabs>
+          <w:tab w:val="left" w:pos="1836"/>
+        </w:tabs>
+        <w:jc w:val="center"/>
+        <w:rPr>
+          <w:b/>
+          <w:sz w:val="40"/>
+          <w:lang w:val="de-CH"/>
+        </w:rPr>
+      </w:pPr>
+    </w:p>
+    <w:p>
+      <w:pPr>
+        <w:tabs>
+          <w:tab w:val="left" w:pos="1836"/>
+        </w:tabs>
+        <w:jc w:val="center"/>
+        <w:rPr>
+          <w:b/>
+          <w:sz w:val="40"/>
+          <w:lang w:val="de-CH"/>
+        </w:rPr>
+      </w:pPr>
+      <w:r>
+        <w:rPr>
+          <w:noProof/>
+        </w:rPr>
+        <w:drawing>
+          <wp:anchor distT="0" distB="0" distL="114300" distR="114300" simplePos="0" relativeHeight="251669504" behindDoc="0" locked="0" layoutInCell="1" allowOverlap="1">
+            <wp:simplePos x="0" y="0"/>
+            <wp:positionH relativeFrom="margin">
+              <wp:align>center</wp:align>
+            </wp:positionH>
+            <wp:positionV relativeFrom="paragraph">
+              <wp:posOffset>211455</wp:posOffset>
+            </wp:positionV>
+            <wp:extent cx="8021955" cy="1431290"/>
+            <wp:effectExtent l="0" t="317" r="0" b="0"/>
+            <wp:wrapThrough wrapText="bothSides">
+              <wp:wrapPolygon edited="0">
+                <wp:start x="21601" y="5"/>
+                <wp:lineTo x="57" y="5"/>
+                <wp:lineTo x="57" y="21279"/>
+                <wp:lineTo x="21601" y="21279"/>
+                <wp:lineTo x="21601" y="5"/>
+              </wp:wrapPolygon>
+            </wp:wrapThrough>
+            <wp:docPr id="9" name="Grafik 9"/>
             <wp:cNvGraphicFramePr>
               <a:graphicFrameLocks xmlns:a="http://schemas.openxmlformats.org/drawingml/2006/main" noChangeAspect="1"/>
             </wp:cNvGraphicFramePr>
@@ -2558,9 +2469,9 @@
                     </a:stretch>
                   </pic:blipFill>
                   <pic:spPr>
-                    <a:xfrm>
+                    <a:xfrm rot="16200000">
                       <a:off x="0" y="0"/>
-                      <a:ext cx="6135370" cy="6179820"/>
+                      <a:ext cx="8021955" cy="1431290"/>
                     </a:xfrm>
                     <a:prstGeom prst="rect">
                       <a:avLst/>
@@ -2578,361 +2489,968 @@
           </wp:anchor>
         </w:drawing>
       </w:r>
+    </w:p>
+    <w:p>
+      <w:pPr>
+        <w:tabs>
+          <w:tab w:val="left" w:pos="1836"/>
+        </w:tabs>
+        <w:jc w:val="center"/>
+        <w:rPr>
+          <w:b/>
+          <w:sz w:val="40"/>
+          <w:lang w:val="de-CH"/>
+        </w:rPr>
+      </w:pPr>
+    </w:p>
+    <w:p>
+      <w:pPr>
+        <w:tabs>
+          <w:tab w:val="left" w:pos="1836"/>
+        </w:tabs>
+        <w:jc w:val="center"/>
+        <w:rPr>
+          <w:b/>
+          <w:sz w:val="40"/>
+          <w:lang w:val="de-CH"/>
+        </w:rPr>
+      </w:pPr>
+    </w:p>
+    <w:p>
+      <w:pPr>
+        <w:tabs>
+          <w:tab w:val="left" w:pos="1836"/>
+        </w:tabs>
+        <w:jc w:val="center"/>
+        <w:rPr>
+          <w:b/>
+          <w:sz w:val="40"/>
+          <w:lang w:val="de-CH"/>
+        </w:rPr>
+      </w:pPr>
+    </w:p>
+    <w:p>
+      <w:pPr>
+        <w:tabs>
+          <w:tab w:val="left" w:pos="1836"/>
+        </w:tabs>
+        <w:jc w:val="center"/>
+        <w:rPr>
+          <w:b/>
+          <w:sz w:val="40"/>
+          <w:lang w:val="de-CH"/>
+        </w:rPr>
+      </w:pPr>
+    </w:p>
+    <w:p>
+      <w:pPr>
+        <w:tabs>
+          <w:tab w:val="left" w:pos="1836"/>
+        </w:tabs>
+        <w:jc w:val="center"/>
+        <w:rPr>
+          <w:b/>
+          <w:sz w:val="40"/>
+          <w:lang w:val="de-CH"/>
+        </w:rPr>
+      </w:pPr>
+    </w:p>
+    <w:p>
+      <w:pPr>
+        <w:tabs>
+          <w:tab w:val="left" w:pos="1836"/>
+        </w:tabs>
+        <w:jc w:val="center"/>
+        <w:rPr>
+          <w:b/>
+          <w:sz w:val="40"/>
+          <w:lang w:val="de-CH"/>
+        </w:rPr>
+      </w:pPr>
+    </w:p>
+    <w:p>
+      <w:pPr>
+        <w:tabs>
+          <w:tab w:val="left" w:pos="1836"/>
+        </w:tabs>
+        <w:jc w:val="center"/>
+        <w:rPr>
+          <w:b/>
+          <w:sz w:val="40"/>
+          <w:lang w:val="de-CH"/>
+        </w:rPr>
+      </w:pPr>
+    </w:p>
+    <w:p>
+      <w:pPr>
+        <w:tabs>
+          <w:tab w:val="left" w:pos="1836"/>
+        </w:tabs>
+        <w:jc w:val="center"/>
+        <w:rPr>
+          <w:b/>
+          <w:sz w:val="40"/>
+          <w:lang w:val="de-CH"/>
+        </w:rPr>
+      </w:pPr>
+    </w:p>
+    <w:p>
+      <w:pPr>
+        <w:tabs>
+          <w:tab w:val="left" w:pos="1836"/>
+        </w:tabs>
+        <w:rPr>
+          <w:b/>
+          <w:sz w:val="40"/>
+          <w:lang w:val="de-CH"/>
+        </w:rPr>
+      </w:pPr>
+    </w:p>
+    <w:p>
+      <w:pPr>
+        <w:tabs>
+          <w:tab w:val="left" w:pos="1836"/>
+        </w:tabs>
+        <w:rPr>
+          <w:b/>
+          <w:sz w:val="40"/>
+          <w:lang w:val="de-CH"/>
+        </w:rPr>
+      </w:pPr>
+    </w:p>
+    <w:p>
+      <w:pPr>
+        <w:tabs>
+          <w:tab w:val="left" w:pos="1836"/>
+        </w:tabs>
+        <w:rPr>
+          <w:b/>
+          <w:sz w:val="40"/>
+          <w:lang w:val="de-CH"/>
+        </w:rPr>
+      </w:pPr>
       <w:r>
         <w:rPr>
           <w:b/>
+          <w:sz w:val="40"/>
+          <w:lang w:val="de-CH"/>
+        </w:rPr>
+        <w:lastRenderedPageBreak/>
+        <w:t>Anforderungen</w:t>
+      </w:r>
+    </w:p>
+    <w:p>
+      <w:pPr>
+        <w:tabs>
+          <w:tab w:val="left" w:pos="1836"/>
+        </w:tabs>
+        <w:rPr>
+          <w:b/>
+          <w:sz w:val="40"/>
+          <w:lang w:val="de-CH"/>
+        </w:rPr>
+      </w:pPr>
+    </w:p>
+    <w:tbl>
+      <w:tblPr>
+        <w:tblStyle w:val="Tabellenraster"/>
+        <w:tblW w:w="0" w:type="auto"/>
+        <w:tblLayout w:type="fixed"/>
+        <w:tblLook w:val="04A0" w:firstRow="1" w:lastRow="0" w:firstColumn="1" w:lastColumn="0" w:noHBand="0" w:noVBand="1"/>
+      </w:tblPr>
+      <w:tblGrid>
+        <w:gridCol w:w="662"/>
+        <w:gridCol w:w="7555"/>
+        <w:gridCol w:w="1179"/>
+      </w:tblGrid>
+      <w:tr>
+        <w:tc>
+          <w:tcPr>
+            <w:tcW w:w="662" w:type="dxa"/>
+          </w:tcPr>
+          <w:p>
+            <w:pPr>
+              <w:tabs>
+                <w:tab w:val="left" w:pos="1836"/>
+              </w:tabs>
+              <w:rPr>
+                <w:sz w:val="28"/>
+                <w:lang w:val="de-CH"/>
+              </w:rPr>
+            </w:pPr>
+            <w:r>
+              <w:rPr>
+                <w:sz w:val="28"/>
+                <w:lang w:val="de-CH"/>
+              </w:rPr>
+              <w:t>ID</w:t>
+            </w:r>
+          </w:p>
+        </w:tc>
+        <w:tc>
+          <w:tcPr>
+            <w:tcW w:w="7555" w:type="dxa"/>
+          </w:tcPr>
+          <w:p>
+            <w:pPr>
+              <w:tabs>
+                <w:tab w:val="left" w:pos="1836"/>
+              </w:tabs>
+              <w:rPr>
+                <w:sz w:val="28"/>
+                <w:lang w:val="de-CH"/>
+              </w:rPr>
+            </w:pPr>
+            <w:r>
+              <w:rPr>
+                <w:sz w:val="28"/>
+                <w:lang w:val="de-CH"/>
+              </w:rPr>
+              <w:t>Beschreibung</w:t>
+            </w:r>
+          </w:p>
+        </w:tc>
+        <w:tc>
+          <w:tcPr>
+            <w:tcW w:w="1179" w:type="dxa"/>
+          </w:tcPr>
+          <w:p>
+            <w:pPr>
+              <w:tabs>
+                <w:tab w:val="left" w:pos="1836"/>
+              </w:tabs>
+              <w:rPr>
+                <w:sz w:val="28"/>
+                <w:lang w:val="de-CH"/>
+              </w:rPr>
+            </w:pPr>
+            <w:r>
+              <w:rPr>
+                <w:sz w:val="28"/>
+                <w:lang w:val="de-CH"/>
+              </w:rPr>
+              <w:t>Erledigt</w:t>
+            </w:r>
+          </w:p>
+        </w:tc>
+      </w:tr>
+      <w:tr>
+        <w:tc>
+          <w:tcPr>
+            <w:tcW w:w="662" w:type="dxa"/>
+          </w:tcPr>
+          <w:p>
+            <w:pPr>
+              <w:tabs>
+                <w:tab w:val="left" w:pos="1836"/>
+              </w:tabs>
+              <w:rPr>
+                <w:sz w:val="28"/>
+                <w:lang w:val="de-CH"/>
+              </w:rPr>
+            </w:pPr>
+            <w:r>
+              <w:rPr>
+                <w:sz w:val="28"/>
+                <w:lang w:val="de-CH"/>
+              </w:rPr>
+              <w:t>A01</w:t>
+            </w:r>
+          </w:p>
+        </w:tc>
+        <w:tc>
+          <w:tcPr>
+            <w:tcW w:w="7555" w:type="dxa"/>
+          </w:tcPr>
+          <w:p>
+            <w:pPr>
+              <w:tabs>
+                <w:tab w:val="left" w:pos="1836"/>
+              </w:tabs>
+              <w:rPr>
+                <w:sz w:val="24"/>
+                <w:lang w:val="de-CH"/>
+              </w:rPr>
+            </w:pPr>
+            <w:r>
+              <w:rPr>
+                <w:sz w:val="24"/>
+                <w:lang w:val="de-CH"/>
+              </w:rPr>
+              <w:t>Als ÖV-Benutzer möchte ich Start- und Endstation mittels Textsuche suchen können, damit ich nicht alle Stationsnamen auswendig lernen muss</w:t>
+            </w:r>
+          </w:p>
+        </w:tc>
+        <w:tc>
+          <w:tcPr>
+            <w:tcW w:w="1179" w:type="dxa"/>
+          </w:tcPr>
+          <w:p>
+            <w:pPr>
+              <w:tabs>
+                <w:tab w:val="left" w:pos="1836"/>
+              </w:tabs>
+              <w:rPr>
+                <w:sz w:val="28"/>
+                <w:lang w:val="de-CH"/>
+              </w:rPr>
+            </w:pPr>
+            <w:r>
+              <w:rPr>
+                <w:sz w:val="28"/>
+                <w:lang w:val="de-CH"/>
+              </w:rPr>
+              <w:t>Ja</w:t>
+            </w:r>
+          </w:p>
+        </w:tc>
+      </w:tr>
+      <w:tr>
+        <w:tc>
+          <w:tcPr>
+            <w:tcW w:w="662" w:type="dxa"/>
+          </w:tcPr>
+          <w:p>
+            <w:pPr>
+              <w:tabs>
+                <w:tab w:val="left" w:pos="1836"/>
+              </w:tabs>
+              <w:rPr>
+                <w:sz w:val="28"/>
+                <w:lang w:val="de-CH"/>
+              </w:rPr>
+            </w:pPr>
+            <w:r>
+              <w:rPr>
+                <w:sz w:val="28"/>
+                <w:lang w:val="de-CH"/>
+              </w:rPr>
+              <w:t>A02</w:t>
+            </w:r>
+          </w:p>
+        </w:tc>
+        <w:tc>
+          <w:tcPr>
+            <w:tcW w:w="7555" w:type="dxa"/>
+          </w:tcPr>
+          <w:p>
+            <w:pPr>
+              <w:tabs>
+                <w:tab w:val="left" w:pos="1836"/>
+              </w:tabs>
+              <w:rPr>
+                <w:sz w:val="24"/>
+                <w:lang w:val="de-CH"/>
+              </w:rPr>
+            </w:pPr>
+            <w:r>
+              <w:rPr>
+                <w:sz w:val="24"/>
+                <w:lang w:val="de-CH"/>
+              </w:rPr>
+              <w:t>Als ÖV-Benutzer möchte ich die aktuellen, d.h. mindestens die nächsten vier bis fünf Verbindungen zwischen den beiden gefundenen und ausgewählten Stationen sehen, damit ich weiss wann ich zur Station muss, um den für mich idealen Anschluss zu erwischen.</w:t>
+            </w:r>
+          </w:p>
+        </w:tc>
+        <w:tc>
+          <w:tcPr>
+            <w:tcW w:w="1179" w:type="dxa"/>
+          </w:tcPr>
+          <w:p>
+            <w:pPr>
+              <w:tabs>
+                <w:tab w:val="left" w:pos="1836"/>
+              </w:tabs>
+              <w:rPr>
+                <w:sz w:val="28"/>
+                <w:lang w:val="de-CH"/>
+              </w:rPr>
+            </w:pPr>
+            <w:r>
+              <w:rPr>
+                <w:sz w:val="28"/>
+                <w:lang w:val="de-CH"/>
+              </w:rPr>
+              <w:t>Ja</w:t>
+            </w:r>
+          </w:p>
+        </w:tc>
+      </w:tr>
+      <w:tr>
+        <w:tc>
+          <w:tcPr>
+            <w:tcW w:w="662" w:type="dxa"/>
+          </w:tcPr>
+          <w:p>
+            <w:pPr>
+              <w:tabs>
+                <w:tab w:val="left" w:pos="1836"/>
+              </w:tabs>
+              <w:rPr>
+                <w:sz w:val="28"/>
+                <w:lang w:val="de-CH"/>
+              </w:rPr>
+            </w:pPr>
+            <w:r>
+              <w:rPr>
+                <w:sz w:val="28"/>
+                <w:lang w:val="de-CH"/>
+              </w:rPr>
+              <w:t>A03</w:t>
+            </w:r>
+          </w:p>
+        </w:tc>
+        <w:tc>
+          <w:tcPr>
+            <w:tcW w:w="7555" w:type="dxa"/>
+          </w:tcPr>
+          <w:p>
+            <w:pPr>
+              <w:tabs>
+                <w:tab w:val="left" w:pos="1836"/>
+              </w:tabs>
+              <w:rPr>
+                <w:sz w:val="24"/>
+                <w:lang w:val="de-CH"/>
+              </w:rPr>
+            </w:pPr>
+            <w:r>
+              <w:rPr>
+                <w:sz w:val="24"/>
+                <w:lang w:val="de-CH"/>
+              </w:rPr>
+              <w:t>Als ÖV-Benutzer möchte ich sehen, welche Verbindungen ab einer bestimmten Station vorhanden sind, damit ich bei mit zuhause eine Art Abfahrtstafel haben kann.</w:t>
+            </w:r>
+          </w:p>
+        </w:tc>
+        <w:tc>
+          <w:tcPr>
+            <w:tcW w:w="1179" w:type="dxa"/>
+          </w:tcPr>
+          <w:p>
+            <w:pPr>
+              <w:tabs>
+                <w:tab w:val="left" w:pos="1836"/>
+              </w:tabs>
+              <w:rPr>
+                <w:sz w:val="28"/>
+                <w:lang w:val="de-CH"/>
+              </w:rPr>
+            </w:pPr>
+          </w:p>
+        </w:tc>
+      </w:tr>
+      <w:tr>
+        <w:tc>
+          <w:tcPr>
+            <w:tcW w:w="662" w:type="dxa"/>
+          </w:tcPr>
+          <w:p>
+            <w:pPr>
+              <w:tabs>
+                <w:tab w:val="left" w:pos="1836"/>
+              </w:tabs>
+              <w:rPr>
+                <w:sz w:val="28"/>
+                <w:lang w:val="de-CH"/>
+              </w:rPr>
+            </w:pPr>
+            <w:r>
+              <w:rPr>
+                <w:sz w:val="28"/>
+                <w:lang w:val="de-CH"/>
+              </w:rPr>
+              <w:t>A04</w:t>
+            </w:r>
+          </w:p>
+        </w:tc>
+        <w:tc>
+          <w:tcPr>
+            <w:tcW w:w="7555" w:type="dxa"/>
+          </w:tcPr>
+          <w:p>
+            <w:pPr>
+              <w:tabs>
+                <w:tab w:val="left" w:pos="1836"/>
+              </w:tabs>
+              <w:rPr>
+                <w:sz w:val="24"/>
+                <w:lang w:val="de-CH"/>
+              </w:rPr>
+            </w:pPr>
+            <w:r>
+              <w:rPr>
+                <w:sz w:val="24"/>
+                <w:lang w:val="de-CH"/>
+              </w:rPr>
+              <w:t xml:space="preserve">Als ÖV-Benutzer möchte ich, dass schon während meiner Eingabe erste Suchresultate </w:t>
+            </w:r>
+            <w:r>
+              <w:rPr>
+                <w:sz w:val="24"/>
+                <w:lang w:val="de-CH"/>
+              </w:rPr>
+              <w:t>erscheinen, damit ich effizienter nach Stationen suchen kann.</w:t>
+            </w:r>
+          </w:p>
+        </w:tc>
+        <w:tc>
+          <w:tcPr>
+            <w:tcW w:w="1179" w:type="dxa"/>
+          </w:tcPr>
+          <w:p>
+            <w:pPr>
+              <w:tabs>
+                <w:tab w:val="left" w:pos="1836"/>
+              </w:tabs>
+              <w:rPr>
+                <w:sz w:val="28"/>
+                <w:lang w:val="de-CH"/>
+              </w:rPr>
+            </w:pPr>
+            <w:r>
+              <w:rPr>
+                <w:sz w:val="28"/>
+                <w:lang w:val="de-CH"/>
+              </w:rPr>
+              <w:t>Ja</w:t>
+            </w:r>
+          </w:p>
+        </w:tc>
+      </w:tr>
+      <w:tr>
+        <w:tc>
+          <w:tcPr>
+            <w:tcW w:w="662" w:type="dxa"/>
+          </w:tcPr>
+          <w:p>
+            <w:pPr>
+              <w:tabs>
+                <w:tab w:val="left" w:pos="1836"/>
+              </w:tabs>
+              <w:rPr>
+                <w:sz w:val="28"/>
+                <w:lang w:val="de-CH"/>
+              </w:rPr>
+            </w:pPr>
+            <w:r>
+              <w:rPr>
+                <w:sz w:val="28"/>
+                <w:lang w:val="de-CH"/>
+              </w:rPr>
+              <w:t>A05</w:t>
+            </w:r>
+          </w:p>
+        </w:tc>
+        <w:tc>
+          <w:tcPr>
+            <w:tcW w:w="7555" w:type="dxa"/>
+          </w:tcPr>
+          <w:p>
+            <w:pPr>
+              <w:tabs>
+                <w:tab w:val="left" w:pos="1836"/>
+              </w:tabs>
+              <w:rPr>
+                <w:sz w:val="24"/>
+                <w:lang w:val="de-CH"/>
+              </w:rPr>
+            </w:pPr>
+            <w:r>
+              <w:rPr>
+                <w:sz w:val="24"/>
+                <w:lang w:val="de-CH"/>
+              </w:rPr>
+              <w:t>Als ÖV-Benutzer möchte ich nicht nur aktuelle Verbindungen suchen können, sondern auch solche zu einem beliebigen anderen Zeitpunkt, damit ich zukünftige Reisen planen kann.</w:t>
+            </w:r>
+          </w:p>
+        </w:tc>
+        <w:tc>
+          <w:tcPr>
+            <w:tcW w:w="1179" w:type="dxa"/>
+          </w:tcPr>
+          <w:p>
+            <w:pPr>
+              <w:tabs>
+                <w:tab w:val="left" w:pos="1836"/>
+              </w:tabs>
+              <w:rPr>
+                <w:sz w:val="28"/>
+                <w:lang w:val="de-CH"/>
+              </w:rPr>
+            </w:pPr>
+          </w:p>
+        </w:tc>
+      </w:tr>
+      <w:tr>
+        <w:tc>
+          <w:tcPr>
+            <w:tcW w:w="662" w:type="dxa"/>
+          </w:tcPr>
+          <w:p>
+            <w:pPr>
+              <w:tabs>
+                <w:tab w:val="left" w:pos="1836"/>
+              </w:tabs>
+              <w:rPr>
+                <w:sz w:val="28"/>
+                <w:lang w:val="de-CH"/>
+              </w:rPr>
+            </w:pPr>
+            <w:r>
+              <w:rPr>
+                <w:sz w:val="28"/>
+                <w:lang w:val="de-CH"/>
+              </w:rPr>
+              <w:t>A06</w:t>
+            </w:r>
+          </w:p>
+        </w:tc>
+        <w:tc>
+          <w:tcPr>
+            <w:tcW w:w="7555" w:type="dxa"/>
+          </w:tcPr>
+          <w:p>
+            <w:pPr>
+              <w:tabs>
+                <w:tab w:val="left" w:pos="1836"/>
+              </w:tabs>
+              <w:rPr>
+                <w:sz w:val="24"/>
+                <w:lang w:val="de-CH"/>
+              </w:rPr>
+            </w:pPr>
+            <w:r>
+              <w:rPr>
+                <w:sz w:val="24"/>
+                <w:lang w:val="de-CH"/>
+              </w:rPr>
+              <w:t>Als ÖV-Benutzer möchte ich sehen, wo sich eine Station befindet, damit ich mir besser vorstellen kann, wie die Situation vor Ort aussieht.</w:t>
+            </w:r>
+          </w:p>
+        </w:tc>
+        <w:tc>
+          <w:tcPr>
+            <w:tcW w:w="1179" w:type="dxa"/>
+          </w:tcPr>
+          <w:p>
+            <w:pPr>
+              <w:tabs>
+                <w:tab w:val="left" w:pos="1836"/>
+              </w:tabs>
+              <w:rPr>
+                <w:sz w:val="28"/>
+                <w:lang w:val="de-CH"/>
+              </w:rPr>
+            </w:pPr>
+          </w:p>
+        </w:tc>
+      </w:tr>
+      <w:tr>
+        <w:tc>
+          <w:tcPr>
+            <w:tcW w:w="662" w:type="dxa"/>
+          </w:tcPr>
+          <w:p>
+            <w:pPr>
+              <w:tabs>
+                <w:tab w:val="left" w:pos="1836"/>
+              </w:tabs>
+              <w:rPr>
+                <w:sz w:val="28"/>
+                <w:lang w:val="de-CH"/>
+              </w:rPr>
+            </w:pPr>
+            <w:r>
+              <w:rPr>
+                <w:sz w:val="28"/>
+                <w:lang w:val="de-CH"/>
+              </w:rPr>
+              <w:t>A07</w:t>
+            </w:r>
+          </w:p>
+        </w:tc>
+        <w:tc>
+          <w:tcPr>
+            <w:tcW w:w="7555" w:type="dxa"/>
+          </w:tcPr>
+          <w:p>
+            <w:pPr>
+              <w:tabs>
+                <w:tab w:val="left" w:pos="1836"/>
+              </w:tabs>
+              <w:rPr>
+                <w:sz w:val="24"/>
+                <w:lang w:val="de-CH"/>
+              </w:rPr>
+            </w:pPr>
+            <w:r>
+              <w:rPr>
+                <w:sz w:val="24"/>
+                <w:lang w:val="de-CH"/>
+              </w:rPr>
+              <w:t>Als ÖV-Benutzer möchte Stationen finden, die sich ganz in der Nähe meiner aktuellen Position befinden, damit ich schnell einen Anschluss erreichen kann.</w:t>
+            </w:r>
+          </w:p>
+        </w:tc>
+        <w:tc>
+          <w:tcPr>
+            <w:tcW w:w="1179" w:type="dxa"/>
+          </w:tcPr>
+          <w:p>
+            <w:pPr>
+              <w:tabs>
+                <w:tab w:val="left" w:pos="1836"/>
+              </w:tabs>
+              <w:rPr>
+                <w:sz w:val="28"/>
+                <w:lang w:val="de-CH"/>
+              </w:rPr>
+            </w:pPr>
+          </w:p>
+        </w:tc>
+      </w:tr>
+      <w:tr>
+        <w:tc>
+          <w:tcPr>
+            <w:tcW w:w="662" w:type="dxa"/>
+          </w:tcPr>
+          <w:p>
+            <w:pPr>
+              <w:tabs>
+                <w:tab w:val="left" w:pos="1836"/>
+              </w:tabs>
+              <w:rPr>
+                <w:sz w:val="28"/>
+                <w:lang w:val="de-CH"/>
+              </w:rPr>
+            </w:pPr>
+            <w:r>
+              <w:rPr>
+                <w:sz w:val="28"/>
+                <w:lang w:val="de-CH"/>
+              </w:rPr>
+              <w:t>A08</w:t>
+            </w:r>
+          </w:p>
+        </w:tc>
+        <w:tc>
+          <w:tcPr>
+            <w:tcW w:w="7555" w:type="dxa"/>
+          </w:tcPr>
+          <w:p>
+            <w:pPr>
+              <w:tabs>
+                <w:tab w:val="left" w:pos="1836"/>
+              </w:tabs>
+              <w:rPr>
+                <w:sz w:val="24"/>
+                <w:lang w:val="de-CH"/>
+              </w:rPr>
+            </w:pPr>
+            <w:r>
+              <w:rPr>
+                <w:sz w:val="24"/>
+                <w:lang w:val="de-CH"/>
+              </w:rPr>
+              <w:t>Ich möchte meine gefundene Resultate via Mail weiterleiten können, damit auch andere von meinen Recherchen profitieren können.</w:t>
+            </w:r>
+          </w:p>
+        </w:tc>
+        <w:tc>
+          <w:tcPr>
+            <w:tcW w:w="1179" w:type="dxa"/>
+          </w:tcPr>
+          <w:p>
+            <w:pPr>
+              <w:tabs>
+                <w:tab w:val="left" w:pos="1836"/>
+              </w:tabs>
+              <w:rPr>
+                <w:sz w:val="28"/>
+                <w:lang w:val="de-CH"/>
+              </w:rPr>
+            </w:pPr>
+          </w:p>
+        </w:tc>
+      </w:tr>
+    </w:tbl>
+    <w:p>
+      <w:pPr>
+        <w:tabs>
+          <w:tab w:val="left" w:pos="1836"/>
+        </w:tabs>
+        <w:rPr>
+          <w:sz w:val="28"/>
+          <w:lang w:val="de-CH"/>
+        </w:rPr>
+      </w:pPr>
+    </w:p>
+    <w:p>
+      <w:pPr>
+        <w:tabs>
+          <w:tab w:val="left" w:pos="1836"/>
+        </w:tabs>
+        <w:rPr>
+          <w:sz w:val="28"/>
+          <w:lang w:val="de-CH"/>
+        </w:rPr>
+      </w:pPr>
+    </w:p>
+    <w:p>
+      <w:pPr>
+        <w:tabs>
+          <w:tab w:val="left" w:pos="1836"/>
+        </w:tabs>
+        <w:rPr>
+          <w:sz w:val="28"/>
+          <w:lang w:val="de-CH"/>
+        </w:rPr>
+      </w:pPr>
+    </w:p>
+    <w:p>
+      <w:pPr>
+        <w:tabs>
+          <w:tab w:val="left" w:pos="1836"/>
+        </w:tabs>
+        <w:rPr>
+          <w:sz w:val="28"/>
+          <w:lang w:val="de-CH"/>
+        </w:rPr>
+      </w:pPr>
+    </w:p>
+    <w:p>
+      <w:pPr>
+        <w:tabs>
+          <w:tab w:val="left" w:pos="1836"/>
+        </w:tabs>
+        <w:rPr>
+          <w:sz w:val="28"/>
+          <w:lang w:val="de-CH"/>
+        </w:rPr>
+      </w:pPr>
+    </w:p>
+    <w:p>
+      <w:pPr>
+        <w:tabs>
+          <w:tab w:val="left" w:pos="1836"/>
+        </w:tabs>
+        <w:rPr>
+          <w:sz w:val="28"/>
+          <w:lang w:val="de-CH"/>
+        </w:rPr>
+      </w:pPr>
+    </w:p>
+    <w:p>
+      <w:pPr>
+        <w:tabs>
+          <w:tab w:val="left" w:pos="1836"/>
+        </w:tabs>
+        <w:rPr>
+          <w:sz w:val="28"/>
+          <w:lang w:val="de-CH"/>
+        </w:rPr>
+      </w:pPr>
+    </w:p>
+    <w:p>
+      <w:pPr>
+        <w:tabs>
+          <w:tab w:val="left" w:pos="1836"/>
+        </w:tabs>
+        <w:rPr>
+          <w:sz w:val="28"/>
+          <w:lang w:val="de-CH"/>
+        </w:rPr>
+      </w:pPr>
+    </w:p>
+    <w:p>
+      <w:pPr>
+        <w:tabs>
+          <w:tab w:val="left" w:pos="1836"/>
+        </w:tabs>
+        <w:rPr>
+          <w:sz w:val="28"/>
+          <w:lang w:val="de-CH"/>
+        </w:rPr>
+      </w:pPr>
+    </w:p>
+    <w:p>
+      <w:pPr>
+        <w:tabs>
+          <w:tab w:val="left" w:pos="1836"/>
+        </w:tabs>
+        <w:rPr>
+          <w:b/>
+          <w:sz w:val="40"/>
+          <w:lang w:val="de-CH"/>
+        </w:rPr>
+      </w:pPr>
+      <w:r>
+        <w:rPr>
+          <w:b/>
+          <w:sz w:val="40"/>
+          <w:lang w:val="de-CH"/>
+        </w:rPr>
+        <w:lastRenderedPageBreak/>
+        <w:t>Richtlinien</w:t>
+      </w:r>
+    </w:p>
+    <w:p>
+      <w:pPr>
+        <w:tabs>
+          <w:tab w:val="left" w:pos="1836"/>
+        </w:tabs>
+        <w:rPr>
+          <w:sz w:val="28"/>
+          <w:lang w:val="de-CH"/>
+        </w:rPr>
+      </w:pPr>
+      <w:r>
+        <w:rPr>
+          <w:sz w:val="28"/>
+          <w:lang w:val="de-CH"/>
+        </w:rPr>
+        <w:t>Die Richtlinien definieren wie ein Code geschrieben wird z.B. Gross- / Kleinschreibung.</w:t>
+      </w:r>
+    </w:p>
+    <w:p>
+      <w:pPr>
+        <w:tabs>
+          <w:tab w:val="left" w:pos="1836"/>
+        </w:tabs>
+        <w:rPr>
+          <w:b/>
           <w:sz w:val="32"/>
           <w:lang w:val="de-CH"/>
         </w:rPr>
-        <w:t xml:space="preserve">Tafel </w:t>
+      </w:pPr>
+    </w:p>
+    <w:p>
+      <w:pPr>
+        <w:tabs>
+          <w:tab w:val="left" w:pos="1836"/>
+        </w:tabs>
+        <w:rPr>
+          <w:b/>
+          <w:sz w:val="32"/>
+          <w:lang w:val="de-CH"/>
+        </w:rPr>
+      </w:pPr>
+      <w:r>
+        <w:rPr>
+          <w:b/>
+          <w:sz w:val="32"/>
+          <w:lang w:val="de-CH"/>
+        </w:rPr>
+        <w:t>Unsere Richtlinien</w:t>
       </w:r>
-      <w:proofErr w:type="spellStart"/>
-      <w:r>
-        <w:rPr>
-          <w:b/>
-          <w:sz w:val="32"/>
-          <w:lang w:val="de-CH"/>
-        </w:rPr>
-        <w:t>Mockup</w:t>
-      </w:r>
-      <w:proofErr w:type="spellEnd"/>
-    </w:p>
-    <w:p>
-      <w:pPr>
-        <w:tabs>
-          <w:tab w:val="left" w:pos="1836"/>
-        </w:tabs>
-        <w:jc w:val="center"/>
-        <w:rPr>
-          <w:b/>
-          <w:sz w:val="40"/>
-          <w:lang w:val="de-CH"/>
-        </w:rPr>
-      </w:pPr>
-    </w:p>
-    <w:p>
-      <w:pPr>
-        <w:tabs>
-          <w:tab w:val="left" w:pos="1836"/>
-        </w:tabs>
-        <w:jc w:val="center"/>
-        <w:rPr>
-          <w:b/>
-          <w:sz w:val="40"/>
-          <w:lang w:val="de-CH"/>
-        </w:rPr>
-      </w:pPr>
-    </w:p>
-    <w:p>
-      <w:pPr>
-        <w:tabs>
-          <w:tab w:val="left" w:pos="1836"/>
-        </w:tabs>
-        <w:jc w:val="center"/>
-        <w:rPr>
-          <w:b/>
-          <w:sz w:val="40"/>
-          <w:lang w:val="de-CH"/>
-        </w:rPr>
-      </w:pPr>
-    </w:p>
-    <w:p>
-      <w:pPr>
-        <w:tabs>
-          <w:tab w:val="left" w:pos="1836"/>
-        </w:tabs>
-        <w:jc w:val="center"/>
-        <w:rPr>
-          <w:b/>
-          <w:sz w:val="40"/>
-          <w:lang w:val="de-CH"/>
-        </w:rPr>
-      </w:pPr>
-      <w:r>
-        <w:rPr>
-          <w:b/>
-          <w:sz w:val="40"/>
-          <w:lang w:val="de-CH"/>
-        </w:rPr>
-        <w:lastRenderedPageBreak/>
-        <w:t>Analyse &amp; Design</w:t>
-      </w:r>
-    </w:p>
-    <w:p>
-      <w:pPr>
-        <w:tabs>
-          <w:tab w:val="left" w:pos="1836"/>
-        </w:tabs>
-        <w:jc w:val="center"/>
-        <w:rPr>
-          <w:b/>
-          <w:sz w:val="40"/>
-          <w:lang w:val="de-CH"/>
-        </w:rPr>
-      </w:pPr>
-    </w:p>
-    <w:p>
-      <w:pPr>
-        <w:tabs>
-          <w:tab w:val="left" w:pos="1836"/>
-        </w:tabs>
-        <w:jc w:val="center"/>
-        <w:rPr>
-          <w:b/>
-          <w:sz w:val="40"/>
-          <w:lang w:val="de-CH"/>
-        </w:rPr>
-      </w:pPr>
-    </w:p>
-    <w:p>
-      <w:pPr>
-        <w:tabs>
-          <w:tab w:val="left" w:pos="1836"/>
-        </w:tabs>
-        <w:jc w:val="center"/>
-        <w:rPr>
-          <w:b/>
-          <w:sz w:val="40"/>
-          <w:lang w:val="de-CH"/>
-        </w:rPr>
-      </w:pPr>
-    </w:p>
-    <w:p>
-      <w:pPr>
-        <w:tabs>
-          <w:tab w:val="left" w:pos="1836"/>
-        </w:tabs>
-        <w:jc w:val="center"/>
-        <w:rPr>
-          <w:b/>
-          <w:sz w:val="40"/>
-          <w:lang w:val="de-CH"/>
-        </w:rPr>
-      </w:pPr>
-    </w:p>
-    <w:p>
-      <w:pPr>
-        <w:tabs>
-          <w:tab w:val="left" w:pos="1836"/>
-        </w:tabs>
-        <w:jc w:val="center"/>
-        <w:rPr>
-          <w:b/>
-          <w:sz w:val="40"/>
-          <w:lang w:val="de-CH"/>
-        </w:rPr>
-      </w:pPr>
-    </w:p>
-    <w:p>
-      <w:pPr>
-        <w:tabs>
-          <w:tab w:val="left" w:pos="1836"/>
-        </w:tabs>
-        <w:jc w:val="center"/>
-        <w:rPr>
-          <w:b/>
-          <w:sz w:val="40"/>
-          <w:lang w:val="de-CH"/>
-        </w:rPr>
-      </w:pPr>
-    </w:p>
-    <w:p>
-      <w:pPr>
-        <w:tabs>
-          <w:tab w:val="left" w:pos="1836"/>
-        </w:tabs>
-        <w:jc w:val="center"/>
-        <w:rPr>
-          <w:b/>
-          <w:sz w:val="40"/>
-          <w:lang w:val="de-CH"/>
-        </w:rPr>
-      </w:pPr>
-    </w:p>
-    <w:p>
-      <w:pPr>
-        <w:tabs>
-          <w:tab w:val="left" w:pos="1836"/>
-        </w:tabs>
-        <w:jc w:val="center"/>
-        <w:rPr>
-          <w:b/>
-          <w:sz w:val="40"/>
-          <w:lang w:val="de-CH"/>
-        </w:rPr>
-      </w:pPr>
-    </w:p>
-    <w:p>
-      <w:pPr>
-        <w:tabs>
-          <w:tab w:val="left" w:pos="1836"/>
-        </w:tabs>
-        <w:jc w:val="center"/>
-        <w:rPr>
-          <w:b/>
-          <w:sz w:val="40"/>
-          <w:lang w:val="de-CH"/>
-        </w:rPr>
-      </w:pPr>
-    </w:p>
-    <w:p>
-      <w:pPr>
-        <w:tabs>
-          <w:tab w:val="left" w:pos="1836"/>
-        </w:tabs>
-        <w:jc w:val="center"/>
-        <w:rPr>
-          <w:b/>
-          <w:sz w:val="40"/>
-          <w:lang w:val="de-CH"/>
-        </w:rPr>
-      </w:pPr>
-    </w:p>
-    <w:p>
-      <w:pPr>
-        <w:tabs>
-          <w:tab w:val="left" w:pos="1836"/>
-        </w:tabs>
-        <w:jc w:val="center"/>
-        <w:rPr>
-          <w:b/>
-          <w:sz w:val="40"/>
-          <w:lang w:val="de-CH"/>
-        </w:rPr>
-      </w:pPr>
-    </w:p>
-    <w:p>
-      <w:pPr>
-        <w:tabs>
-          <w:tab w:val="left" w:pos="1836"/>
-        </w:tabs>
-        <w:jc w:val="center"/>
-        <w:rPr>
-          <w:b/>
-          <w:sz w:val="40"/>
-          <w:lang w:val="de-CH"/>
-        </w:rPr>
-      </w:pPr>
-    </w:p>
-    <w:p>
-      <w:pPr>
-        <w:tabs>
-          <w:tab w:val="left" w:pos="1836"/>
-        </w:tabs>
-        <w:jc w:val="center"/>
-        <w:rPr>
-          <w:b/>
-          <w:sz w:val="40"/>
-          <w:lang w:val="de-CH"/>
-        </w:rPr>
-      </w:pPr>
-    </w:p>
-    <w:p>
-      <w:pPr>
-        <w:tabs>
-          <w:tab w:val="left" w:pos="1836"/>
-        </w:tabs>
-        <w:jc w:val="center"/>
-        <w:rPr>
-          <w:b/>
-          <w:sz w:val="40"/>
-          <w:lang w:val="de-CH"/>
-        </w:rPr>
-      </w:pPr>
-    </w:p>
-    <w:p>
-      <w:pPr>
-        <w:tabs>
-          <w:tab w:val="left" w:pos="1836"/>
-        </w:tabs>
-        <w:jc w:val="center"/>
-        <w:rPr>
-          <w:b/>
-          <w:sz w:val="40"/>
-          <w:lang w:val="de-CH"/>
-        </w:rPr>
-      </w:pPr>
-    </w:p>
-    <w:p>
-      <w:pPr>
-        <w:tabs>
-          <w:tab w:val="left" w:pos="1836"/>
-        </w:tabs>
-        <w:jc w:val="center"/>
-        <w:rPr>
-          <w:b/>
-          <w:sz w:val="40"/>
-          <w:lang w:val="de-CH"/>
-        </w:rPr>
-      </w:pPr>
-    </w:p>
-    <w:p>
-      <w:pPr>
-        <w:tabs>
-          <w:tab w:val="left" w:pos="1836"/>
-        </w:tabs>
-        <w:jc w:val="center"/>
-        <w:rPr>
-          <w:b/>
-          <w:sz w:val="40"/>
-          <w:lang w:val="de-CH"/>
-        </w:rPr>
-      </w:pPr>
-    </w:p>
-    <w:p>
-      <w:pPr>
-        <w:tabs>
-          <w:tab w:val="left" w:pos="1836"/>
-        </w:tabs>
-        <w:jc w:val="center"/>
-        <w:rPr>
-          <w:b/>
-          <w:sz w:val="40"/>
-          <w:lang w:val="de-CH"/>
-        </w:rPr>
-      </w:pPr>
-    </w:p>
-    <w:p>
-      <w:pPr>
-        <w:tabs>
-          <w:tab w:val="left" w:pos="1836"/>
-        </w:tabs>
-        <w:jc w:val="center"/>
-        <w:rPr>
-          <w:b/>
-          <w:sz w:val="40"/>
-          <w:lang w:val="de-CH"/>
-        </w:rPr>
-      </w:pPr>
-      <w:r>
-        <w:rPr>
-          <w:b/>
-          <w:sz w:val="40"/>
-          <w:lang w:val="de-CH"/>
-        </w:rPr>
-        <w:lastRenderedPageBreak/>
-        <w:t>Programmrichtlinien</w:t>
-      </w:r>
-    </w:p>
-    <w:p>
-      <w:pPr>
-        <w:tabs>
-          <w:tab w:val="left" w:pos="1836"/>
-        </w:tabs>
-        <w:jc w:val="center"/>
-        <w:rPr>
-          <w:b/>
-          <w:sz w:val="40"/>
-          <w:lang w:val="de-CH"/>
-        </w:rPr>
-      </w:pPr>
     </w:p>
     <w:p>
       <w:pPr>
         <w:pStyle w:val="Listenabsatz"/>
         <w:numPr>
           <w:ilvl w:val="0"/>
-          <w:numId w:val="1"/>
+          <w:numId w:val="2"/>
         </w:numPr>
         <w:tabs>
           <w:tab w:val="left" w:pos="1836"/>
@@ -2947,7 +3465,7 @@
           <w:sz w:val="28"/>
           <w:lang w:val="de-CH"/>
         </w:rPr>
-        <w:t>Kommentare</w:t>
+        <w:t>Die geschweifte Klammer immer unten schreiben.</w:t>
       </w:r>
     </w:p>
     <w:p>
@@ -2955,7 +3473,7 @@
         <w:pStyle w:val="Listenabsatz"/>
         <w:numPr>
           <w:ilvl w:val="0"/>
-          <w:numId w:val="1"/>
+          <w:numId w:val="2"/>
         </w:numPr>
         <w:tabs>
           <w:tab w:val="left" w:pos="1836"/>
@@ -2970,276 +3488,230 @@
           <w:sz w:val="28"/>
           <w:lang w:val="de-CH"/>
         </w:rPr>
-        <w:t>Dass die geschweifte Klammer immer unten geschrieben ist.</w:t>
+        <w:t xml:space="preserve"> Kommentare machen</w:t>
       </w:r>
-      <w:bookmarkStart w:id="0" w:name="_GoBack"/>
-      <w:bookmarkEnd w:id="0"/>
-    </w:p>
-    <w:p>
-      <w:pPr>
-        <w:tabs>
-          <w:tab w:val="left" w:pos="1836"/>
-        </w:tabs>
-        <w:jc w:val="center"/>
-        <w:rPr>
-          <w:b/>
-          <w:sz w:val="40"/>
-          <w:lang w:val="de-CH"/>
-        </w:rPr>
-      </w:pPr>
-    </w:p>
-    <w:p>
-      <w:pPr>
-        <w:tabs>
-          <w:tab w:val="left" w:pos="1836"/>
-        </w:tabs>
-        <w:jc w:val="center"/>
-        <w:rPr>
-          <w:b/>
-          <w:sz w:val="40"/>
-          <w:lang w:val="de-CH"/>
-        </w:rPr>
-      </w:pPr>
-    </w:p>
-    <w:p>
-      <w:pPr>
-        <w:tabs>
-          <w:tab w:val="left" w:pos="1836"/>
-        </w:tabs>
-        <w:jc w:val="center"/>
-        <w:rPr>
-          <w:b/>
-          <w:sz w:val="40"/>
-          <w:lang w:val="de-CH"/>
-        </w:rPr>
-      </w:pPr>
-    </w:p>
-    <w:p>
-      <w:pPr>
-        <w:tabs>
-          <w:tab w:val="left" w:pos="1836"/>
-        </w:tabs>
-        <w:jc w:val="center"/>
-        <w:rPr>
-          <w:b/>
-          <w:sz w:val="40"/>
-          <w:lang w:val="de-CH"/>
-        </w:rPr>
-      </w:pPr>
-    </w:p>
-    <w:p>
-      <w:pPr>
-        <w:tabs>
-          <w:tab w:val="left" w:pos="1836"/>
-        </w:tabs>
-        <w:jc w:val="center"/>
-        <w:rPr>
-          <w:b/>
-          <w:sz w:val="40"/>
-          <w:lang w:val="de-CH"/>
-        </w:rPr>
-      </w:pPr>
-    </w:p>
-    <w:p>
-      <w:pPr>
-        <w:tabs>
-          <w:tab w:val="left" w:pos="1836"/>
-        </w:tabs>
-        <w:jc w:val="center"/>
-        <w:rPr>
-          <w:b/>
-          <w:sz w:val="40"/>
-          <w:lang w:val="de-CH"/>
-        </w:rPr>
-      </w:pPr>
-    </w:p>
-    <w:p>
-      <w:pPr>
-        <w:tabs>
-          <w:tab w:val="left" w:pos="1836"/>
-        </w:tabs>
-        <w:jc w:val="center"/>
-        <w:rPr>
-          <w:b/>
-          <w:sz w:val="40"/>
-          <w:lang w:val="de-CH"/>
-        </w:rPr>
-      </w:pPr>
-    </w:p>
-    <w:p>
-      <w:pPr>
-        <w:tabs>
-          <w:tab w:val="left" w:pos="1836"/>
-        </w:tabs>
-        <w:jc w:val="center"/>
-        <w:rPr>
-          <w:b/>
-          <w:sz w:val="40"/>
-          <w:lang w:val="de-CH"/>
-        </w:rPr>
-      </w:pPr>
-    </w:p>
-    <w:p>
-      <w:pPr>
-        <w:tabs>
-          <w:tab w:val="left" w:pos="1836"/>
-        </w:tabs>
-        <w:jc w:val="center"/>
-        <w:rPr>
-          <w:b/>
-          <w:sz w:val="40"/>
-          <w:lang w:val="de-CH"/>
-        </w:rPr>
-      </w:pPr>
-    </w:p>
-    <w:p>
-      <w:pPr>
-        <w:tabs>
-          <w:tab w:val="left" w:pos="1836"/>
-        </w:tabs>
-        <w:jc w:val="center"/>
-        <w:rPr>
-          <w:b/>
-          <w:sz w:val="40"/>
-          <w:lang w:val="de-CH"/>
-        </w:rPr>
-      </w:pPr>
-    </w:p>
-    <w:p>
-      <w:pPr>
-        <w:tabs>
-          <w:tab w:val="left" w:pos="1836"/>
-        </w:tabs>
-        <w:jc w:val="center"/>
-        <w:rPr>
-          <w:b/>
-          <w:sz w:val="40"/>
-          <w:lang w:val="de-CH"/>
-        </w:rPr>
-      </w:pPr>
-    </w:p>
-    <w:p>
-      <w:pPr>
-        <w:tabs>
-          <w:tab w:val="left" w:pos="1836"/>
-        </w:tabs>
-        <w:jc w:val="center"/>
-        <w:rPr>
-          <w:b/>
-          <w:sz w:val="40"/>
-          <w:lang w:val="de-CH"/>
-        </w:rPr>
-      </w:pPr>
-    </w:p>
-    <w:p>
-      <w:pPr>
-        <w:tabs>
-          <w:tab w:val="left" w:pos="1836"/>
-        </w:tabs>
-        <w:jc w:val="center"/>
-        <w:rPr>
-          <w:b/>
-          <w:sz w:val="40"/>
-          <w:lang w:val="de-CH"/>
-        </w:rPr>
-      </w:pPr>
-    </w:p>
-    <w:p>
-      <w:pPr>
-        <w:tabs>
-          <w:tab w:val="left" w:pos="1836"/>
-        </w:tabs>
-        <w:jc w:val="center"/>
-        <w:rPr>
-          <w:b/>
-          <w:sz w:val="40"/>
-          <w:lang w:val="de-CH"/>
-        </w:rPr>
-      </w:pPr>
-    </w:p>
-    <w:p>
-      <w:pPr>
-        <w:tabs>
-          <w:tab w:val="left" w:pos="1836"/>
-        </w:tabs>
-        <w:jc w:val="center"/>
-        <w:rPr>
-          <w:b/>
-          <w:sz w:val="40"/>
-          <w:lang w:val="de-CH"/>
-        </w:rPr>
-      </w:pPr>
-    </w:p>
-    <w:p>
-      <w:pPr>
-        <w:tabs>
-          <w:tab w:val="left" w:pos="1836"/>
-        </w:tabs>
-        <w:jc w:val="center"/>
-        <w:rPr>
-          <w:b/>
-          <w:sz w:val="40"/>
-          <w:lang w:val="de-CH"/>
-        </w:rPr>
-      </w:pPr>
-    </w:p>
-    <w:p>
-      <w:pPr>
-        <w:tabs>
-          <w:tab w:val="left" w:pos="1836"/>
-        </w:tabs>
-        <w:jc w:val="center"/>
-        <w:rPr>
-          <w:b/>
-          <w:sz w:val="40"/>
-          <w:lang w:val="de-CH"/>
-        </w:rPr>
-      </w:pPr>
-    </w:p>
-    <w:p>
-      <w:pPr>
-        <w:tabs>
-          <w:tab w:val="left" w:pos="1836"/>
-        </w:tabs>
-        <w:jc w:val="center"/>
-        <w:rPr>
-          <w:b/>
-          <w:sz w:val="40"/>
-          <w:lang w:val="de-CH"/>
-        </w:rPr>
-      </w:pPr>
-    </w:p>
-    <w:p>
-      <w:pPr>
-        <w:tabs>
-          <w:tab w:val="left" w:pos="1836"/>
-        </w:tabs>
-        <w:jc w:val="center"/>
-        <w:rPr>
-          <w:b/>
-          <w:sz w:val="40"/>
-          <w:lang w:val="de-CH"/>
-        </w:rPr>
-      </w:pPr>
-    </w:p>
-    <w:p>
-      <w:pPr>
-        <w:tabs>
-          <w:tab w:val="left" w:pos="1836"/>
-        </w:tabs>
-        <w:jc w:val="center"/>
-        <w:rPr>
-          <w:b/>
-          <w:sz w:val="40"/>
+    </w:p>
+    <w:p>
+      <w:pPr>
+        <w:tabs>
+          <w:tab w:val="left" w:pos="1836"/>
+        </w:tabs>
+        <w:rPr>
+          <w:b/>
+          <w:sz w:val="32"/>
+          <w:lang w:val="de-CH"/>
+        </w:rPr>
+      </w:pPr>
+    </w:p>
+    <w:p>
+      <w:pPr>
+        <w:tabs>
+          <w:tab w:val="left" w:pos="1836"/>
+        </w:tabs>
+        <w:rPr>
+          <w:b/>
+          <w:sz w:val="32"/>
           <w:lang w:val="de-CH"/>
         </w:rPr>
       </w:pPr>
       <w:r>
         <w:rPr>
           <w:b/>
-          <w:sz w:val="40"/>
-          <w:lang w:val="de-CH"/>
-        </w:rPr>
+          <w:sz w:val="32"/>
+          <w:lang w:val="de-CH"/>
+        </w:rPr>
+        <w:t>Wo werden die Variablen definiert</w:t>
+      </w:r>
+    </w:p>
+    <w:p>
+      <w:pPr>
+        <w:tabs>
+          <w:tab w:val="left" w:pos="1836"/>
+        </w:tabs>
+        <w:rPr>
+          <w:sz w:val="28"/>
+          <w:lang w:val="de-CH"/>
+        </w:rPr>
+      </w:pPr>
+      <w:r>
+        <w:rPr>
+          <w:sz w:val="28"/>
+          <w:lang w:val="de-CH"/>
+        </w:rPr>
+        <w:t>Dort wo sie gebraucht werden.</w:t>
+      </w:r>
+    </w:p>
+    <w:p>
+      <w:pPr>
+        <w:tabs>
+          <w:tab w:val="left" w:pos="1836"/>
+        </w:tabs>
+        <w:jc w:val="center"/>
+        <w:rPr>
+          <w:b/>
+          <w:sz w:val="40"/>
+          <w:lang w:val="de-CH"/>
+        </w:rPr>
+      </w:pPr>
+    </w:p>
+    <w:p>
+      <w:pPr>
+        <w:tabs>
+          <w:tab w:val="left" w:pos="1836"/>
+        </w:tabs>
+        <w:jc w:val="center"/>
+        <w:rPr>
+          <w:b/>
+          <w:sz w:val="40"/>
+          <w:lang w:val="de-CH"/>
+        </w:rPr>
+      </w:pPr>
+    </w:p>
+    <w:p>
+      <w:pPr>
+        <w:tabs>
+          <w:tab w:val="left" w:pos="1836"/>
+        </w:tabs>
+        <w:rPr>
+          <w:b/>
+          <w:sz w:val="32"/>
+          <w:lang w:val="de-CH"/>
+        </w:rPr>
+      </w:pPr>
+    </w:p>
+    <w:p>
+      <w:pPr>
+        <w:tabs>
+          <w:tab w:val="left" w:pos="1836"/>
+        </w:tabs>
+        <w:rPr>
+          <w:b/>
+          <w:sz w:val="32"/>
+          <w:lang w:val="de-CH"/>
+        </w:rPr>
+      </w:pPr>
+    </w:p>
+    <w:p>
+      <w:pPr>
+        <w:tabs>
+          <w:tab w:val="left" w:pos="1836"/>
+        </w:tabs>
+        <w:jc w:val="center"/>
+        <w:rPr>
+          <w:b/>
+          <w:sz w:val="40"/>
+          <w:lang w:val="de-CH"/>
+        </w:rPr>
+      </w:pPr>
+    </w:p>
+    <w:p>
+      <w:pPr>
+        <w:tabs>
+          <w:tab w:val="left" w:pos="1836"/>
+        </w:tabs>
+        <w:jc w:val="center"/>
+        <w:rPr>
+          <w:b/>
+          <w:sz w:val="40"/>
+          <w:lang w:val="de-CH"/>
+        </w:rPr>
+      </w:pPr>
+    </w:p>
+    <w:p>
+      <w:pPr>
+        <w:tabs>
+          <w:tab w:val="left" w:pos="1836"/>
+        </w:tabs>
+        <w:jc w:val="center"/>
+        <w:rPr>
+          <w:b/>
+          <w:sz w:val="40"/>
+          <w:lang w:val="de-CH"/>
+        </w:rPr>
+      </w:pPr>
+    </w:p>
+    <w:p>
+      <w:pPr>
+        <w:tabs>
+          <w:tab w:val="left" w:pos="1836"/>
+        </w:tabs>
+        <w:jc w:val="center"/>
+        <w:rPr>
+          <w:b/>
+          <w:sz w:val="40"/>
+          <w:lang w:val="de-CH"/>
+        </w:rPr>
+      </w:pPr>
+    </w:p>
+    <w:p>
+      <w:pPr>
+        <w:tabs>
+          <w:tab w:val="left" w:pos="1836"/>
+        </w:tabs>
+        <w:jc w:val="center"/>
+        <w:rPr>
+          <w:b/>
+          <w:sz w:val="40"/>
+          <w:lang w:val="de-CH"/>
+        </w:rPr>
+      </w:pPr>
+    </w:p>
+    <w:p>
+      <w:pPr>
+        <w:tabs>
+          <w:tab w:val="left" w:pos="1836"/>
+        </w:tabs>
+        <w:jc w:val="center"/>
+        <w:rPr>
+          <w:b/>
+          <w:sz w:val="40"/>
+          <w:lang w:val="de-CH"/>
+        </w:rPr>
+      </w:pPr>
+    </w:p>
+    <w:p>
+      <w:pPr>
+        <w:tabs>
+          <w:tab w:val="left" w:pos="1836"/>
+        </w:tabs>
+        <w:jc w:val="center"/>
+        <w:rPr>
+          <w:b/>
+          <w:sz w:val="40"/>
+          <w:lang w:val="de-CH"/>
+        </w:rPr>
+      </w:pPr>
+    </w:p>
+    <w:p>
+      <w:pPr>
+        <w:tabs>
+          <w:tab w:val="left" w:pos="1836"/>
+        </w:tabs>
+        <w:rPr>
+          <w:b/>
+          <w:sz w:val="40"/>
+          <w:lang w:val="de-CH"/>
+        </w:rPr>
+      </w:pPr>
+    </w:p>
+    <w:p>
+      <w:pPr>
+        <w:tabs>
+          <w:tab w:val="left" w:pos="1836"/>
+        </w:tabs>
+        <w:rPr>
+          <w:b/>
+          <w:sz w:val="40"/>
+          <w:lang w:val="de-CH"/>
+        </w:rPr>
+      </w:pPr>
+      <w:r>
+        <w:rPr>
+          <w:b/>
+          <w:sz w:val="40"/>
+          <w:lang w:val="de-CH"/>
+        </w:rPr>
+        <w:lastRenderedPageBreak/>
         <w:t>Installation &amp; Deinstallation</w:t>
       </w:r>
     </w:p>
@@ -3495,6 +3967,7 @@
           <w:sz w:val="40"/>
           <w:lang w:val="de-CH"/>
         </w:rPr>
+        <w:lastRenderedPageBreak/>
         <w:t>Gesamteindruck</w:t>
       </w:r>
     </w:p>
@@ -3750,6 +4223,7 @@
           <w:sz w:val="40"/>
           <w:lang w:val="de-CH"/>
         </w:rPr>
+        <w:lastRenderedPageBreak/>
         <w:t>Testfälle</w:t>
       </w:r>
     </w:p>
@@ -4005,6 +4479,7 @@
           <w:sz w:val="40"/>
           <w:lang w:val="de-CH"/>
         </w:rPr>
+        <w:lastRenderedPageBreak/>
         <w:t>Testprotokoll</w:t>
       </w:r>
     </w:p>
@@ -4133,7 +4608,7 @@
                                   <w:noProof/>
                                   <w:lang w:val="de-DE"/>
                                 </w:rPr>
-                                <w:t>13</w:t>
+                                <w:t>3</w:t>
                               </w:r>
                               <w:r>
                                 <w:fldChar w:fldCharType="end"/>
@@ -4197,7 +4672,7 @@
                             <w:noProof/>
                             <w:lang w:val="de-DE"/>
                           </w:rPr>
-                          <w:t>13</w:t>
+                          <w:t>3</w:t>
                         </w:r>
                         <w:r>
                           <w:fldChar w:fldCharType="end"/>
@@ -4344,9 +4819,9 @@
 <file path=word/numbering.xml><?xml version="1.0" encoding="utf-8"?>
 <w:numbering xmlns:wpc="http://schemas.microsoft.com/office/word/2010/wordprocessingCanvas" xmlns:cx="http://schemas.microsoft.com/office/drawing/2014/chartex" xmlns:cx1="http://schemas.microsoft.com/office/drawing/2015/9/8/chartex" xmlns:mc="http://schemas.openxmlformats.org/markup-compatibility/2006" xmlns:o="urn:schemas-microsoft-com:office:office" xmlns:r="http://schemas.openxmlformats.org/officeDocument/2006/relationships" xmlns:m="http://schemas.openxmlformats.org/officeDocument/2006/math" xmlns:v="urn:schemas-microsoft-com:vml" xmlns:wp14="http://schemas.microsoft.com/office/word/2010/wordprocessingDrawing" xmlns:wp="http://schemas.openxmlformats.org/drawingml/2006/wordprocessingDrawing" xmlns:w10="urn:schemas-microsoft-com:office:word" xmlns:w="http://schemas.openxmlformats.org/wordprocessingml/2006/main" xmlns:w14="http://schemas.microsoft.com/office/word/2010/wordml" xmlns:w15="http://schemas.microsoft.com/office/word/2012/wordml" xmlns:w16se="http://schemas.microsoft.com/office/word/2015/wordml/symex" xmlns:wpg="http://schemas.microsoft.com/office/word/2010/wordprocessingGroup" xmlns:wpi="http://schemas.microsoft.com/office/word/2010/wordprocessingInk" xmlns:wne="http://schemas.microsoft.com/office/word/2006/wordml" xmlns:wps="http://schemas.microsoft.com/office/word/2010/wordprocessingShape" mc:Ignorable="w14 w15 w16se wp14">
   <w:abstractNum w:abstractNumId="0" w15:restartNumberingAfterBreak="0">
-    <w:nsid w:val="464F79C5"/>
+    <w:nsid w:val="197E2A3D"/>
     <w:multiLevelType w:val="hybridMultilevel"/>
-    <w:tmpl w:val="C3C84722"/>
+    <w:tmpl w:val="0D8282A8"/>
     <w:lvl w:ilvl="0" w:tplc="0409000F">
       <w:start w:val="1"/>
       <w:numFmt w:val="decimal"/>
@@ -4432,7 +4907,99 @@
       </w:pPr>
     </w:lvl>
   </w:abstractNum>
+  <w:abstractNum w:abstractNumId="1" w15:restartNumberingAfterBreak="0">
+    <w:nsid w:val="464F79C5"/>
+    <w:multiLevelType w:val="hybridMultilevel"/>
+    <w:tmpl w:val="C3C84722"/>
+    <w:lvl w:ilvl="0" w:tplc="0409000F">
+      <w:start w:val="1"/>
+      <w:numFmt w:val="decimal"/>
+      <w:lvlText w:val="%1."/>
+      <w:lvlJc w:val="left"/>
+      <w:pPr>
+        <w:ind w:left="720" w:hanging="360"/>
+      </w:pPr>
+      <w:rPr>
+        <w:rFonts w:hint="default"/>
+      </w:rPr>
+    </w:lvl>
+    <w:lvl w:ilvl="1" w:tplc="04090019" w:tentative="1">
+      <w:start w:val="1"/>
+      <w:numFmt w:val="lowerLetter"/>
+      <w:lvlText w:val="%2."/>
+      <w:lvlJc w:val="left"/>
+      <w:pPr>
+        <w:ind w:left="1440" w:hanging="360"/>
+      </w:pPr>
+    </w:lvl>
+    <w:lvl w:ilvl="2" w:tplc="0409001B" w:tentative="1">
+      <w:start w:val="1"/>
+      <w:numFmt w:val="lowerRoman"/>
+      <w:lvlText w:val="%3."/>
+      <w:lvlJc w:val="right"/>
+      <w:pPr>
+        <w:ind w:left="2160" w:hanging="180"/>
+      </w:pPr>
+    </w:lvl>
+    <w:lvl w:ilvl="3" w:tplc="0409000F" w:tentative="1">
+      <w:start w:val="1"/>
+      <w:numFmt w:val="decimal"/>
+      <w:lvlText w:val="%4."/>
+      <w:lvlJc w:val="left"/>
+      <w:pPr>
+        <w:ind w:left="2880" w:hanging="360"/>
+      </w:pPr>
+    </w:lvl>
+    <w:lvl w:ilvl="4" w:tplc="04090019" w:tentative="1">
+      <w:start w:val="1"/>
+      <w:numFmt w:val="lowerLetter"/>
+      <w:lvlText w:val="%5."/>
+      <w:lvlJc w:val="left"/>
+      <w:pPr>
+        <w:ind w:left="3600" w:hanging="360"/>
+      </w:pPr>
+    </w:lvl>
+    <w:lvl w:ilvl="5" w:tplc="0409001B" w:tentative="1">
+      <w:start w:val="1"/>
+      <w:numFmt w:val="lowerRoman"/>
+      <w:lvlText w:val="%6."/>
+      <w:lvlJc w:val="right"/>
+      <w:pPr>
+        <w:ind w:left="4320" w:hanging="180"/>
+      </w:pPr>
+    </w:lvl>
+    <w:lvl w:ilvl="6" w:tplc="0409000F" w:tentative="1">
+      <w:start w:val="1"/>
+      <w:numFmt w:val="decimal"/>
+      <w:lvlText w:val="%7."/>
+      <w:lvlJc w:val="left"/>
+      <w:pPr>
+        <w:ind w:left="5040" w:hanging="360"/>
+      </w:pPr>
+    </w:lvl>
+    <w:lvl w:ilvl="7" w:tplc="04090019" w:tentative="1">
+      <w:start w:val="1"/>
+      <w:numFmt w:val="lowerLetter"/>
+      <w:lvlText w:val="%8."/>
+      <w:lvlJc w:val="left"/>
+      <w:pPr>
+        <w:ind w:left="5760" w:hanging="360"/>
+      </w:pPr>
+    </w:lvl>
+    <w:lvl w:ilvl="8" w:tplc="0409001B" w:tentative="1">
+      <w:start w:val="1"/>
+      <w:numFmt w:val="lowerRoman"/>
+      <w:lvlText w:val="%9."/>
+      <w:lvlJc w:val="right"/>
+      <w:pPr>
+        <w:ind w:left="6480" w:hanging="180"/>
+      </w:pPr>
+    </w:lvl>
+  </w:abstractNum>
   <w:num w:numId="1">
+    <w:abstractNumId w:val="1"/>
+  </w:num>
+  <w:num w:numId="2">
     <w:abstractNumId w:val="0"/>
   </w:num>
 </w:numbering>
@@ -5060,532 +5627,26 @@
       <w:contextualSpacing/>
     </w:pPr>
   </w:style>
-</w:styles>
-</file>
-
-<file path=word/glossary/document.xml><?xml version="1.0" encoding="utf-8"?>
-<w:glossaryDocument xmlns:wpc="http://schemas.microsoft.com/office/word/2010/wordprocessingCanvas" xmlns:cx="http://schemas.microsoft.com/office/drawing/2014/chartex" xmlns:cx1="http://schemas.microsoft.com/office/drawing/2015/9/8/chartex" xmlns:mc="http://schemas.openxmlformats.org/markup-compatibility/2006" xmlns:o="urn:schemas-microsoft-com:office:office" xmlns:r="http://schemas.openxmlformats.org/officeDocument/2006/relationships" xmlns:m="http://schemas.openxmlformats.org/officeDocument/2006/math" xmlns:v="urn:schemas-microsoft-com:vml" xmlns:wp14="http://schemas.microsoft.com/office/word/2010/wordprocessingDrawing" xmlns:wp="http://schemas.openxmlformats.org/drawingml/2006/wordprocessingDrawing" xmlns:w10="urn:schemas-microsoft-com:office:word" xmlns:w="http://schemas.openxmlformats.org/wordprocessingml/2006/main" xmlns:w14="http://schemas.microsoft.com/office/word/2010/wordml" xmlns:w15="http://schemas.microsoft.com/office/word/2012/wordml" xmlns:w16se="http://schemas.microsoft.com/office/word/2015/wordml/symex" xmlns:wpg="http://schemas.microsoft.com/office/word/2010/wordprocessingGroup" xmlns:wpi="http://schemas.microsoft.com/office/word/2010/wordprocessingInk" xmlns:wne="http://schemas.microsoft.com/office/word/2006/wordml" xmlns:wps="http://schemas.microsoft.com/office/word/2010/wordprocessingShape" mc:Ignorable="w14 w15 w16se wp14"/>
-</file>
-
-<file path=word/glossary/fontTable.xml><?xml version="1.0" encoding="utf-8"?>
-<w:fonts xmlns:mc="http://schemas.openxmlformats.org/markup-compatibility/2006" xmlns:r="http://schemas.openxmlformats.org/officeDocument/2006/relationships" xmlns:w="http://schemas.openxmlformats.org/wordprocessingml/2006/main" xmlns:w14="http://schemas.microsoft.com/office/word/2010/wordml" xmlns:w15="http://schemas.microsoft.com/office/word/2012/wordml" xmlns:w16se="http://schemas.microsoft.com/office/word/2015/wordml/symex" mc:Ignorable="w14 w15 w16se">
-  <w:font w:name="Times New Roman">
-    <w:panose1 w:val="02020603050405020304"/>
-    <w:charset w:val="00"/>
-    <w:family w:val="roman"/>
-    <w:pitch w:val="variable"/>
-    <w:sig w:usb0="E0002AFF" w:usb1="C0007843" w:usb2="00000009" w:usb3="00000000" w:csb0="000001FF" w:csb1="00000000"/>
-  </w:font>
-  <w:font w:name="Calibri">
-    <w:panose1 w:val="020F0502020204030204"/>
-    <w:charset w:val="00"/>
-    <w:family w:val="swiss"/>
-    <w:pitch w:val="variable"/>
-    <w:sig w:usb0="E00002FF" w:usb1="4000ACFF" w:usb2="00000001" w:usb3="00000000" w:csb0="0000019F" w:csb1="00000000"/>
-  </w:font>
-  <w:font w:name="Calibri Light">
-    <w:panose1 w:val="020F0302020204030204"/>
-    <w:charset w:val="00"/>
-    <w:family w:val="swiss"/>
-    <w:pitch w:val="variable"/>
-    <w:sig w:usb0="A00002EF" w:usb1="4000207B" w:usb2="00000000" w:usb3="00000000" w:csb0="0000009F" w:csb1="00000000"/>
-  </w:font>
-  <w:font w:name="Segoe UI">
-    <w:panose1 w:val="020B0502040204020203"/>
-    <w:charset w:val="00"/>
-    <w:family w:val="swiss"/>
-    <w:pitch w:val="variable"/>
-    <w:sig w:usb0="E4002EFF" w:usb1="C000E47F" w:usb2="00000009" w:usb3="00000000" w:csb0="000001FF" w:csb1="00000000"/>
-  </w:font>
-</w:fonts>
-</file>
-
-<file path=word/glossary/settings.xml><?xml version="1.0" encoding="utf-8"?>
-<w:settings xmlns:mc="http://schemas.openxmlformats.org/markup-compatibility/2006" xmlns:o="urn:schemas-microsoft-com:office:office" xmlns:r="http://schemas.openxmlformats.org/officeDocument/2006/relationships" xmlns:m="http://schemas.openxmlformats.org/officeDocument/2006/math" xmlns:v="urn:schemas-microsoft-com:vml" xmlns:w10="urn:schemas-microsoft-com:office:word" xmlns:w="http://schemas.openxmlformats.org/wordprocessingml/2006/main" xmlns:w14="http://schemas.microsoft.com/office/word/2010/wordml" xmlns:w15="http://schemas.microsoft.com/office/word/2012/wordml" xmlns:w16se="http://schemas.microsoft.com/office/word/2015/wordml/symex" xmlns:sl="http://schemas.openxmlformats.org/schemaLibrary/2006/main" mc:Ignorable="w14 w15 w16se">
-  <w:view w:val="normal"/>
-  <w:defaultTabStop w:val="720"/>
-  <w:characterSpacingControl w:val="doNotCompress"/>
-  <w:compat>
-    <w:useFELayout/>
-    <w:compatSetting w:name="compatibilityMode" w:uri="http://schemas.microsoft.com/office/word" w:val="15"/>
-    <w:compatSetting w:name="overrideTableStyleFontSizeAndJustification" w:uri="http://schemas.microsoft.com/office/word" w:val="1"/>
-    <w:compatSetting w:name="enableOpenTypeFeatures" w:uri="http://schemas.microsoft.com/office/word" w:val="1"/>
-    <w:compatSetting w:name="doNotFlipMirrorIndents" w:uri="http://schemas.microsoft.com/office/word" w:val="1"/>
-    <w:compatSetting w:name="differentiateMultirowTableHeaders" w:uri="http://schemas.microsoft.com/office/word" w:val="1"/>
-  </w:compat>
-  <w:rsids>
-    <w:rsidRoot w:val="0048455B"/>
-    <w:rsid w:val="00251EFB"/>
-    <w:rsid w:val="0048455B"/>
-    <w:rsid w:val="005F49AA"/>
-    <w:rsid w:val="00E94BD4"/>
-  </w:rsids>
-  <m:mathPr>
-    <m:mathFont m:val="Cambria Math"/>
-    <m:brkBin m:val="before"/>
-    <m:brkBinSub m:val="--"/>
-    <m:smallFrac m:val="0"/>
-    <m:dispDef/>
-    <m:lMargin m:val="0"/>
-    <m:rMargin m:val="0"/>
-    <m:defJc m:val="centerGroup"/>
-    <m:wrapIndent m:val="1440"/>
-    <m:intLim m:val="subSup"/>
-    <m:naryLim m:val="undOvr"/>
-  </m:mathPr>
-  <w:themeFontLang w:val="en-US"/>
-  <w:clrSchemeMapping w:bg1="light1" w:t1="dark1" w:bg2="light2" w:t2="dark2" w:accent1="accent1" w:accent2="accent2" w:accent3="accent3" w:accent4="accent4" w:accent5="accent5" w:accent6="accent6" w:hyperlink="hyperlink" w:followedHyperlink="followedHyperlink"/>
-  <w:decimalSymbol w:val=","/>
-  <w:listSeparator w:val=";"/>
-  <w15:chartTrackingRefBased/>
-</w:settings>
-</file>
-
-<file path=word/glossary/styles.xml><?xml version="1.0" encoding="utf-8"?>
-<w:styles xmlns:mc="http://schemas.openxmlformats.org/markup-compatibility/2006" xmlns:r="http://schemas.openxmlformats.org/officeDocument/2006/relationships" xmlns:w="http://schemas.openxmlformats.org/wordprocessingml/2006/main" xmlns:w14="http://schemas.microsoft.com/office/word/2010/wordml" xmlns:w15="http://schemas.microsoft.com/office/word/2012/wordml" xmlns:w16se="http://schemas.microsoft.com/office/word/2015/wordml/symex" mc:Ignorable="w14 w15 w16se">
-  <w:docDefaults>
-    <w:rPrDefault>
-      <w:rPr>
-        <w:rFonts w:asciiTheme="minorHAnsi" w:eastAsiaTheme="minorEastAsia" w:hAnsiTheme="minorHAnsi" w:cstheme="minorBidi"/>
-        <w:sz w:val="22"/>
-        <w:szCs w:val="22"/>
-        <w:lang w:val="en-US" w:eastAsia="en-US" w:bidi="ar-SA"/>
-      </w:rPr>
-    </w:rPrDefault>
-    <w:pPrDefault>
-      <w:pPr>
-        <w:spacing w:after="160" w:line="259" w:lineRule="auto"/>
-      </w:pPr>
-    </w:pPrDefault>
-  </w:docDefaults>
-  <w:latentStyles w:defLockedState="0" w:defUIPriority="99" w:defSemiHidden="0" w:defUnhideWhenUsed="0" w:defQFormat="0" w:count="371">
-    <w:lsdException w:name="Normal" w:uiPriority="0" w:qFormat="1"/>
-    <w:lsdException w:name="heading 1" w:uiPriority="9" w:qFormat="1"/>
-    <w:lsdException w:name="heading 2" w:semiHidden="1" w:uiPriority="9" w:unhideWhenUsed="1" w:qFormat="1"/>
-    <w:lsdException w:name="heading 3" w:semiHidden="1" w:uiPriority="9" w:unhideWhenUsed="1" w:qFormat="1"/>
-    <w:lsdException w:name="heading 4" w:semiHidden="1" w:uiPriority="9" w:unhideWhenUsed="1" w:qFormat="1"/>
-    <w:lsdException w:name="heading 5" w:semiHidden="1" w:uiPriority="9" w:unhideWhenUsed="1" w:qFormat="1"/>
-    <w:lsdException w:name="heading 6" w:semiHidden="1" w:uiPriority="9" w:unhideWhenUsed="1" w:qFormat="1"/>
-    <w:lsdException w:name="heading 7" w:semiHidden="1" w:uiPriority="9" w:unhideWhenUsed="1" w:qFormat="1"/>
-    <w:lsdException w:name="heading 8" w:semiHidden="1" w:uiPriority="9" w:unhideWhenUsed="1" w:qFormat="1"/>
-    <w:lsdException w:name="heading 9" w:semiHidden="1" w:uiPriority="9" w:unhideWhenUsed="1" w:qFormat="1"/>
-    <w:lsdException w:name="index 1" w:semiHidden="1" w:unhideWhenUsed="1"/>
-    <w:lsdException w:name="index 2" w:semiHidden="1" w:unhideWhenUsed="1"/>
-    <w:lsdException w:name="index 3" w:semiHidden="1" w:unhideWhenUsed="1"/>
-    <w:lsdException w:name="index 4" w:semiHidden="1" w:unhideWhenUsed="1"/>
-    <w:lsdException w:name="index 5" w:semiHidden="1" w:unhideWhenUsed="1"/>
-    <w:lsdException w:name="index 6" w:semiHidden="1" w:unhideWhenUsed="1"/>
-    <w:lsdException w:name="index 7" w:semiHidden="1" w:unhideWhenUsed="1"/>
-    <w:lsdException w:name="index 8" w:semiHidden="1" w:unhideWhenUsed="1"/>
-    <w:lsdException w:name="index 9" w:semiHidden="1" w:unhideWhenUsed="1"/>
-    <w:lsdException w:name="toc 1" w:semiHidden="1" w:uiPriority="39" w:unhideWhenUsed="1"/>
-    <w:lsdException w:name="toc 2" w:semiHidden="1" w:uiPriority="39" w:unhideWhenUsed="1"/>
-    <w:lsdException w:name="toc 3" w:semiHidden="1" w:uiPriority="39" w:unhideWhenUsed="1"/>
-    <w:lsdException w:name="toc 4" w:semiHidden="1" w:uiPriority="39" w:unhideWhenUsed="1"/>
-    <w:lsdException w:name="toc 5" w:semiHidden="1" w:uiPriority="39" w:unhideWhenUsed="1"/>
-    <w:lsdException w:name="toc 6" w:semiHidden="1" w:uiPriority="39" w:unhideWhenUsed="1"/>
-    <w:lsdException w:name="toc 7" w:semiHidden="1" w:uiPriority="39" w:unhideWhenUsed="1"/>
-    <w:lsdException w:name="toc 8" w:semiHidden="1" w:uiPriority="39" w:unhideWhenUsed="1"/>
-    <w:lsdException w:name="toc 9" w:semiHidden="1" w:uiPriority="39" w:unhideWhenUsed="1"/>
-    <w:lsdException w:name="Normal Indent" w:semiHidden="1" w:unhideWhenUsed="1"/>
-    <w:lsdException w:name="footnote text" w:semiHidden="1" w:unhideWhenUsed="1"/>
-    <w:lsdException w:name="annotation text" w:semiHidden="1" w:unhideWhenUsed="1"/>
-    <w:lsdException w:name="header" w:semiHidden="1" w:unhideWhenUsed="1"/>
-    <w:lsdException w:name="footer" w:semiHidden="1" w:unhideWhenUsed="1"/>
-    <w:lsdException w:name="index heading" w:semiHidden="1" w:unhideWhenUsed="1"/>
-    <w:lsdException w:name="caption" w:semiHidden="1" w:uiPriority="35" w:unhideWhenUsed="1" w:qFormat="1"/>
-    <w:lsdException w:name="table of figures" w:semiHidden="1" w:unhideWhenUsed="1"/>
-    <w:lsdException w:name="envelope address" w:semiHidden="1" w:unhideWhenUsed="1"/>
-    <w:lsdException w:name="envelope return" w:semiHidden="1" w:unhideWhenUsed="1"/>
-    <w:lsdException w:name="footnote reference" w:semiHidden="1" w:unhideWhenUsed="1"/>
-    <w:lsdException w:name="annotation reference" w:semiHidden="1" w:unhideWhenUsed="1"/>
-    <w:lsdException w:name="line number" w:semiHidden="1" w:unhideWhenUsed="1"/>
-    <w:lsdException w:name="page number" w:semiHidden="1" w:unhideWhenUsed="1"/>
-    <w:lsdException w:name="endnote reference" w:semiHidden="1" w:unhideWhenUsed="1"/>
-    <w:lsdException w:name="endnote text" w:semiHidden="1" w:unhideWhenUsed="1"/>
-    <w:lsdException w:name="table of authorities" w:semiHidden="1" w:unhideWhenUsed="1"/>
-    <w:lsdException w:name="macro" w:semiHidden="1" w:unhideWhenUsed="1"/>
-    <w:lsdException w:name="toa heading" w:semiHidden="1" w:unhideWhenUsed="1"/>
-    <w:lsdException w:name="List" w:semiHidden="1" w:unhideWhenUsed="1"/>
-    <w:lsdException w:name="List Bullet" w:semiHidden="1" w:unhideWhenUsed="1"/>
-    <w:lsdException w:name="List Number" w:semiHidden="1" w:unhideWhenUsed="1"/>
-    <w:lsdException w:name="List 2" w:semiHidden="1" w:unhideWhenUsed="1"/>
-    <w:lsdException w:name="List 3" w:semiHidden="1" w:unhideWhenUsed="1"/>
-    <w:lsdException w:name="List 4" w:semiHidden="1" w:unhideWhenUsed="1"/>
-    <w:lsdException w:name="List 5" w:semiHidden="1" w:unhideWhenUsed="1"/>
-    <w:lsdException w:name="List Bullet 2" w:semiHidden="1" w:unhideWhenUsed="1"/>
-    <w:lsdException w:name="List Bullet 3" w:semiHidden="1" w:unhideWhenUsed="1"/>
-    <w:lsdException w:name="List Bullet 4" w:semiHidden="1" w:unhideWhenUsed="1"/>
-    <w:lsdException w:name="List Bullet 5" w:semiHidden="1" w:unhideWhenUsed="1"/>
-    <w:lsdException w:name="List Number 2" w:semiHidden="1" w:unhideWhenUsed="1"/>
-    <w:lsdException w:name="List Number 3" w:semiHidden="1" w:unhideWhenUsed="1"/>
-    <w:lsdException w:name="List Number 4" w:semiHidden="1" w:unhideWhenUsed="1"/>
-    <w:lsdException w:name="List Number 5" w:semiHidden="1" w:unhideWhenUsed="1"/>
-    <w:lsdException w:name="Title" w:uiPriority="10" w:qFormat="1"/>
-    <w:lsdException w:name="Closing" w:semiHidden="1" w:unhideWhenUsed="1"/>
-    <w:lsdException w:name="Signature" w:semiHidden="1" w:unhideWhenUsed="1"/>
-    <w:lsdException w:name="Default Paragraph Font" w:semiHidden="1" w:uiPriority="1" w:unhideWhenUsed="1"/>
-    <w:lsdException w:name="Body Text" w:semiHidden="1" w:unhideWhenUsed="1"/>
-    <w:lsdException w:name="Body Text Indent" w:semiHidden="1" w:unhideWhenUsed="1"/>
-    <w:lsdException w:name="List Continue" w:semiHidden="1" w:unhideWhenUsed="1"/>
-    <w:lsdException w:name="List Continue 2" w:semiHidden="1" w:unhideWhenUsed="1"/>
-    <w:lsdException w:name="List Continue 3" w:semiHidden="1" w:unhideWhenUsed="1"/>
-    <w:lsdException w:name="List Continue 4" w:semiHidden="1" w:unhideWhenUsed="1"/>
-    <w:lsdException w:name="List Continue 5" w:semiHidden="1" w:unhideWhenUsed="1"/>
-    <w:lsdException w:name="Message Header" w:semiHidden="1" w:unhideWhenUsed="1"/>
-    <w:lsdException w:name="Subtitle" w:uiPriority="11" w:qFormat="1"/>
-    <w:lsdException w:name="Salutation" w:semiHidden="1" w:unhideWhenUsed="1"/>
-    <w:lsdException w:name="Date" w:semiHidden="1" w:unhideWhenUsed="1"/>
-    <w:lsdException w:name="Body Text First Indent" w:semiHidden="1" w:unhideWhenUsed="1"/>
-    <w:lsdException w:name="Body Text First Indent 2" w:semiHidden="1" w:unhideWhenUsed="1"/>
-    <w:lsdException w:name="Note Heading" w:semiHidden="1" w:unhideWhenUsed="1"/>
-    <w:lsdException w:name="Body Text 2" w:semiHidden="1" w:unhideWhenUsed="1"/>
-    <w:lsdException w:name="Body Text 3" w:semiHidden="1" w:unhideWhenUsed="1"/>
-    <w:lsdException w:name="Body Text Indent 2" w:semiHidden="1" w:unhideWhenUsed="1"/>
-    <w:lsdException w:name="Body Text Indent 3" w:semiHidden="1" w:unhideWhenUsed="1"/>
-    <w:lsdException w:name="Block Text" w:semiHidden="1" w:unhideWhenUsed="1"/>
-    <w:lsdException w:name="Hyperlink" w:semiHidden="1" w:unhideWhenUsed="1"/>
-    <w:lsdException w:name="FollowedHyperlink" w:semiHidden="1" w:unhideWhenUsed="1"/>
-    <w:lsdException w:name="Strong" w:uiPriority="22" w:qFormat="1"/>
-    <w:lsdException w:name="Emphasis" w:uiPriority="20" w:qFormat="1"/>
-    <w:lsdException w:name="Document Map" w:semiHidden="1" w:unhideWhenUsed="1"/>
-    <w:lsdException w:name="Plain Text" w:semiHidden="1" w:unhideWhenUsed="1"/>
-    <w:lsdException w:name="E-mail Signature" w:semiHidden="1" w:unhideWhenUsed="1"/>
-    <w:lsdException w:name="HTML Top of Form" w:semiHidden="1" w:unhideWhenUsed="1"/>
-    <w:lsdException w:name="HTML Bottom of Form" w:semiHidden="1" w:unhideWhenUsed="1"/>
-    <w:lsdException w:name="Normal (Web)" w:semiHidden="1" w:unhideWhenUsed="1"/>
-    <w:lsdException w:name="HTML Acronym" w:semiHidden="1" w:unhideWhenUsed="1"/>
-    <w:lsdException w:name="HTML Address" w:semiHidden="1" w:unhideWhenUsed="1"/>
-    <w:lsdException w:name="HTML Cite" w:semiHidden="1" w:unhideWhenUsed="1"/>
-    <w:lsdException w:name="HTML Code" w:semiHidden="1" w:unhideWhenUsed="1"/>
-    <w:lsdException w:name="HTML Definition" w:semiHidden="1" w:unhideWhenUsed="1"/>
-    <w:lsdException w:name="HTML Keyboard" w:semiHidden="1" w:unhideWhenUsed="1"/>
-    <w:lsdException w:name="HTML Preformatted" w:semiHidden="1" w:unhideWhenUsed="1"/>
-    <w:lsdException w:name="HTML Sample" w:semiHidden="1" w:unhideWhenUsed="1"/>
-    <w:lsdException w:name="HTML Typewriter" w:semiHidden="1" w:unhideWhenUsed="1"/>
-    <w:lsdException w:name="HTML Variable" w:semiHidden="1" w:unhideWhenUsed="1"/>
-    <w:lsdException w:name="Normal Table" w:semiHidden="1" w:unhideWhenUsed="1"/>
-    <w:lsdException w:name="annotation subject" w:semiHidden="1" w:unhideWhenUsed="1"/>
-    <w:lsdException w:name="No List" w:semiHidden="1" w:unhideWhenUsed="1"/>
-    <w:lsdException w:name="Outline List 1" w:semiHidden="1" w:unhideWhenUsed="1"/>
-    <w:lsdException w:name="Outline List 2" w:semiHidden="1" w:unhideWhenUsed="1"/>
-    <w:lsdException w:name="Outline List 3" w:semiHidden="1" w:unhideWhenUsed="1"/>
-    <w:lsdException w:name="Table Simple 1" w:semiHidden="1" w:unhideWhenUsed="1"/>
-    <w:lsdException w:name="Table Simple 2" w:semiHidden="1" w:unhideWhenUsed="1"/>
-    <w:lsdException w:name="Table Simple 3" w:semiHidden="1" w:unhideWhenUsed="1"/>
-    <w:lsdException w:name="Table Classic 1" w:semiHidden="1" w:unhideWhenUsed="1"/>
-    <w:lsdException w:name="Table Classic 2" w:semiHidden="1" w:unhideWhenUsed="1"/>
-    <w:lsdException w:name="Table Classic 3" w:semiHidden="1" w:unhideWhenUsed="1"/>
-    <w:lsdException w:name="Table Classic 4" w:semiHidden="1" w:unhideWhenUsed="1"/>
-    <w:lsdException w:name="Table Colorful 1" w:semiHidden="1" w:unhideWhenUsed="1"/>
-    <w:lsdException w:name="Table Colorful 2" w:semiHidden="1" w:unhideWhenUsed="1"/>
-    <w:lsdException w:name="Table Colorful 3" w:semiHidden="1" w:unhideWhenUsed="1"/>
-    <w:lsdException w:name="Table Columns 1" w:semiHidden="1" w:unhideWhenUsed="1"/>
-    <w:lsdException w:name="Table Columns 2" w:semiHidden="1" w:unhideWhenUsed="1"/>
-    <w:lsdException w:name="Table Columns 3" w:semiHidden="1" w:unhideWhenUsed="1"/>
-    <w:lsdException w:name="Table Columns 4" w:semiHidden="1" w:unhideWhenUsed="1"/>
-    <w:lsdException w:name="Table Columns 5" w:semiHidden="1" w:unhideWhenUsed="1"/>
-    <w:lsdException w:name="Table Grid 1" w:semiHidden="1" w:unhideWhenUsed="1"/>
-    <w:lsdException w:name="Table Grid 2" w:semiHidden="1" w:unhideWhenUsed="1"/>
-    <w:lsdException w:name="Table Grid 3" w:semiHidden="1" w:unhideWhenUsed="1"/>
-    <w:lsdException w:name="Table Grid 4" w:semiHidden="1" w:unhideWhenUsed="1"/>
-    <w:lsdException w:name="Table Grid 5" w:semiHidden="1" w:unhideWhenUsed="1"/>
-    <w:lsdException w:name="Table Grid 6" w:semiHidden="1" w:unhideWhenUsed="1"/>
-    <w:lsdException w:name="Table Grid 7" w:semiHidden="1" w:unhideWhenUsed="1"/>
-    <w:lsdException w:name="Table Grid 8" w:semiHidden="1" w:unhideWhenUsed="1"/>
-    <w:lsdException w:name="Table List 1" w:semiHidden="1" w:unhideWhenUsed="1"/>
-    <w:lsdException w:name="Table List 2" w:semiHidden="1" w:unhideWhenUsed="1"/>
-    <w:lsdException w:name="Table List 3" w:semiHidden="1" w:unhideWhenUsed="1"/>
-    <w:lsdException w:name="Table List 4" w:semiHidden="1" w:unhideWhenUsed="1"/>
-    <w:lsdException w:name="Table List 5" w:semiHidden="1" w:unhideWhenUsed="1"/>
-    <w:lsdException w:name="Table List 6" w:semiHidden="1" w:unhideWhenUsed="1"/>
-    <w:lsdException w:name="Table List 7" w:semiHidden="1" w:unhideWhenUsed="1"/>
-    <w:lsdException w:name="Table List 8" w:semiHidden="1" w:unhideWhenUsed="1"/>
-    <w:lsdException w:name="Table 3D effects 1" w:semiHidden="1" w:unhideWhenUsed="1"/>
-    <w:lsdException w:name="Table 3D effects 2" w:semiHidden="1" w:unhideWhenUsed="1"/>
-    <w:lsdException w:name="Table 3D effects 3" w:semiHidden="1" w:unhideWhenUsed="1"/>
-    <w:lsdException w:name="Table Contemporary" w:semiHidden="1" w:unhideWhenUsed="1"/>
-    <w:lsdException w:name="Table Elegant" w:semiHidden="1" w:unhideWhenUsed="1"/>
-    <w:lsdException w:name="Table Professional" w:semiHidden="1" w:unhideWhenUsed="1"/>
-    <w:lsdException w:name="Table Subtle 1" w:semiHidden="1" w:unhideWhenUsed="1"/>
-    <w:lsdException w:name="Table Subtle 2" w:semiHidden="1" w:unhideWhenUsed="1"/>
-    <w:lsdException w:name="Table Web 1" w:semiHidden="1" w:unhideWhenUsed="1"/>
-    <w:lsdException w:name="Table Web 2" w:semiHidden="1" w:unhideWhenUsed="1"/>
-    <w:lsdException w:name="Table Web 3" w:semiHidden="1" w:unhideWhenUsed="1"/>
-    <w:lsdException w:name="Balloon Text" w:semiHidden="1" w:unhideWhenUsed="1"/>
-    <w:lsdException w:name="Table Grid" w:uiPriority="39"/>
-    <w:lsdException w:name="Table Theme" w:semiHidden="1" w:unhideWhenUsed="1"/>
-    <w:lsdException w:name="Placeholder Text" w:semiHidden="1"/>
-    <w:lsdException w:name="No Spacing" w:uiPriority="1" w:qFormat="1"/>
-    <w:lsdException w:name="Light Shading" w:uiPriority="60"/>
-    <w:lsdException w:name="Light List" w:uiPriority="61"/>
-    <w:lsdException w:name="Light Grid" w:uiPriority="62"/>
-    <w:lsdException w:name="Medium Shading 1" w:uiPriority="63"/>
-    <w:lsdException w:name="Medium Shading 2" w:uiPriority="64"/>
-    <w:lsdException w:name="Medium List 1" w:uiPriority="65"/>
-    <w:lsdException w:name="Medium List 2" w:uiPriority="66"/>
-    <w:lsdException w:name="Medium Grid 1" w:uiPriority="67"/>
-    <w:lsdException w:name="Medium Grid 2" w:uiPriority="68"/>
-    <w:lsdException w:name="Medium Grid 3" w:uiPriority="69"/>
-    <w:lsdException w:name="Dark List" w:uiPriority="70"/>
-    <w:lsdException w:name="Colorful Shading" w:uiPriority="71"/>
-    <w:lsdException w:name="Colorful List" w:uiPriority="72"/>
-    <w:lsdException w:name="Colorful Grid" w:uiPriority="73"/>
-    <w:lsdException w:name="Light Shading Accent 1" w:uiPriority="60"/>
-    <w:lsdException w:name="Light List Accent 1" w:uiPriority="61"/>
-    <w:lsdException w:name="Light Grid Accent 1" w:uiPriority="62"/>
-    <w:lsdException w:name="Medium Shading 1 Accent 1" w:uiPriority="63"/>
-    <w:lsdException w:name="Medium Shading 2 Accent 1" w:uiPriority="64"/>
-    <w:lsdException w:name="Medium List 1 Accent 1" w:uiPriority="65"/>
-    <w:lsdException w:name="Revision" w:semiHidden="1"/>
-    <w:lsdException w:name="List Paragraph" w:uiPriority="34" w:qFormat="1"/>
-    <w:lsdException w:name="Quote" w:uiPriority="29" w:qFormat="1"/>
-    <w:lsdException w:name="Intense Quote" w:uiPriority="30" w:qFormat="1"/>
-    <w:lsdException w:name="Medium List 2 Accent 1" w:uiPriority="66"/>
-    <w:lsdException w:name="Medium Grid 1 Accent 1" w:uiPriority="67"/>
-    <w:lsdException w:name="Medium Grid 2 Accent 1" w:uiPriority="68"/>
-    <w:lsdException w:name="Medium Grid 3 Accent 1" w:uiPriority="69"/>
-    <w:lsdException w:name="Dark List Accent 1" w:uiPriority="70"/>
-    <w:lsdException w:name="Colorful Shading Accent 1" w:uiPriority="71"/>
-    <w:lsdException w:name="Colorful List Accent 1" w:uiPriority="72"/>
-    <w:lsdException w:name="Colorful Grid Accent 1" w:uiPriority="73"/>
-    <w:lsdException w:name="Light Shading Accent 2" w:uiPriority="60"/>
-    <w:lsdException w:name="Light List Accent 2" w:uiPriority="61"/>
-    <w:lsdException w:name="Light Grid Accent 2" w:uiPriority="62"/>
-    <w:lsdException w:name="Medium Shading 1 Accent 2" w:uiPriority="63"/>
-    <w:lsdException w:name="Medium Shading 2 Accent 2" w:uiPriority="64"/>
-    <w:lsdException w:name="Medium List 1 Accent 2" w:uiPriority="65"/>
-    <w:lsdException w:name="Medium List 2 Accent 2" w:uiPriority="66"/>
-    <w:lsdException w:name="Medium Grid 1 Accent 2" w:uiPriority="67"/>
-    <w:lsdException w:name="Medium Grid 2 Accent 2" w:uiPriority="68"/>
-    <w:lsdException w:name="Medium Grid 3 Accent 2" w:uiPriority="69"/>
-    <w:lsdException w:name="Dark List Accent 2" w:uiPriority="70"/>
-    <w:lsdException w:name="Colorful Shading Accent 2" w:uiPriority="71"/>
-    <w:lsdException w:name="Colorful List Accent 2" w:uiPriority="72"/>
-    <w:lsdException w:name="Colorful Grid Accent 2" w:uiPriority="73"/>
-    <w:lsdException w:name="Light Shading Accent 3" w:uiPriority="60"/>
-    <w:lsdException w:name="Light List Accent 3" w:uiPriority="61"/>
-    <w:lsdException w:name="Light Grid Accent 3" w:uiPriority="62"/>
-    <w:lsdException w:name="Medium Shading 1 Accent 3" w:uiPriority="63"/>
-    <w:lsdException w:name="Medium Shading 2 Accent 3" w:uiPriority="64"/>
-    <w:lsdException w:name="Medium List 1 Accent 3" w:uiPriority="65"/>
-    <w:lsdException w:name="Medium List 2 Accent 3" w:uiPriority="66"/>
-    <w:lsdException w:name="Medium Grid 1 Accent 3" w:uiPriority="67"/>
-    <w:lsdException w:name="Medium Grid 2 Accent 3" w:uiPriority="68"/>
-    <w:lsdException w:name="Medium Grid 3 Accent 3" w:uiPriority="69"/>
-    <w:lsdException w:name="Dark List Accent 3" w:uiPriority="70"/>
-    <w:lsdException w:name="Colorful Shading Accent 3" w:uiPriority="71"/>
-    <w:lsdException w:name="Colorful List Accent 3" w:uiPriority="72"/>
-    <w:lsdException w:name="Colorful Grid Accent 3" w:uiPriority="73"/>
-    <w:lsdException w:name="Light Shading Accent 4" w:uiPriority="60"/>
-    <w:lsdException w:name="Light List Accent 4" w:uiPriority="61"/>
-    <w:lsdException w:name="Light Grid Accent 4" w:uiPriority="62"/>
-    <w:lsdException w:name="Medium Shading 1 Accent 4" w:uiPriority="63"/>
-    <w:lsdException w:name="Medium Shading 2 Accent 4" w:uiPriority="64"/>
-    <w:lsdException w:name="Medium List 1 Accent 4" w:uiPriority="65"/>
-    <w:lsdException w:name="Medium List 2 Accent 4" w:uiPriority="66"/>
-    <w:lsdException w:name="Medium Grid 1 Accent 4" w:uiPriority="67"/>
-    <w:lsdException w:name="Medium Grid 2 Accent 4" w:uiPriority="68"/>
-    <w:lsdException w:name="Medium Grid 3 Accent 4" w:uiPriority="69"/>
-    <w:lsdException w:name="Dark List Accent 4" w:uiPriority="70"/>
-    <w:lsdException w:name="Colorful Shading Accent 4" w:uiPriority="71"/>
-    <w:lsdException w:name="Colorful List Accent 4" w:uiPriority="72"/>
-    <w:lsdException w:name="Colorful Grid Accent 4" w:uiPriority="73"/>
-    <w:lsdException w:name="Light Shading Accent 5" w:uiPriority="60"/>
-    <w:lsdException w:name="Light List Accent 5" w:uiPriority="61"/>
-    <w:lsdException w:name="Light Grid Accent 5" w:uiPriority="62"/>
-    <w:lsdException w:name="Medium Shading 1 Accent 5" w:uiPriority="63"/>
-    <w:lsdException w:name="Medium Shading 2 Accent 5" w:uiPriority="64"/>
-    <w:lsdException w:name="Medium List 1 Accent 5" w:uiPriority="65"/>
-    <w:lsdException w:name="Medium List 2 Accent 5" w:uiPriority="66"/>
-    <w:lsdException w:name="Medium Grid 1 Accent 5" w:uiPriority="67"/>
-    <w:lsdException w:name="Medium Grid 2 Accent 5" w:uiPriority="68"/>
-    <w:lsdException w:name="Medium Grid 3 Accent 5" w:uiPriority="69"/>
-    <w:lsdException w:name="Dark List Accent 5" w:uiPriority="70"/>
-    <w:lsdException w:name="Colorful Shading Accent 5" w:uiPriority="71"/>
-    <w:lsdException w:name="Colorful List Accent 5" w:uiPriority="72"/>
-    <w:lsdException w:name="Colorful Grid Accent 5" w:uiPriority="73"/>
-    <w:lsdException w:name="Light Shading Accent 6" w:uiPriority="60"/>
-    <w:lsdException w:name="Light List Accent 6" w:uiPriority="61"/>
-    <w:lsdException w:name="Light Grid Accent 6" w:uiPriority="62"/>
-    <w:lsdException w:name="Medium Shading 1 Accent 6" w:uiPriority="63"/>
-    <w:lsdException w:name="Medium Shading 2 Accent 6" w:uiPriority="64"/>
-    <w:lsdException w:name="Medium List 1 Accent 6" w:uiPriority="65"/>
-    <w:lsdException w:name="Medium List 2 Accent 6" w:uiPriority="66"/>
-    <w:lsdException w:name="Medium Grid 1 Accent 6" w:uiPriority="67"/>
-    <w:lsdException w:name="Medium Grid 2 Accent 6" w:uiPriority="68"/>
-    <w:lsdException w:name="Medium Grid 3 Accent 6" w:uiPriority="69"/>
-    <w:lsdException w:name="Dark List Accent 6" w:uiPriority="70"/>
-    <w:lsdException w:name="Colorful Shading Accent 6" w:uiPriority="71"/>
-    <w:lsdException w:name="Colorful List Accent 6" w:uiPriority="72"/>
-    <w:lsdException w:name="Colorful Grid Accent 6" w:uiPriority="73"/>
-    <w:lsdException w:name="Subtle Emphasis" w:uiPriority="19" w:qFormat="1"/>
-    <w:lsdException w:name="Intense Emphasis" w:uiPriority="21" w:qFormat="1"/>
-    <w:lsdException w:name="Subtle Reference" w:uiPriority="31" w:qFormat="1"/>
-    <w:lsdException w:name="Intense Reference" w:uiPriority="32" w:qFormat="1"/>
-    <w:lsdException w:name="Book Title" w:uiPriority="33" w:qFormat="1"/>
-    <w:lsdException w:name="Bibliography" w:semiHidden="1" w:uiPriority="37" w:unhideWhenUsed="1"/>
-    <w:lsdException w:name="TOC Heading" w:semiHidden="1" w:uiPriority="39" w:unhideWhenUsed="1" w:qFormat="1"/>
-    <w:lsdException w:name="Plain Table 1" w:uiPriority="41"/>
-    <w:lsdException w:name="Plain Table 2" w:uiPriority="42"/>
-    <w:lsdException w:name="Plain Table 3" w:uiPriority="43"/>
-    <w:lsdException w:name="Plain Table 4" w:uiPriority="44"/>
-    <w:lsdException w:name="Plain Table 5" w:uiPriority="45"/>
-    <w:lsdException w:name="Grid Table Light" w:uiPriority="40"/>
-    <w:lsdException w:name="Grid Table 1 Light" w:uiPriority="46"/>
-    <w:lsdException w:name="Grid Table 2" w:uiPriority="47"/>
-    <w:lsdException w:name="Grid Table 3" w:uiPriority="48"/>
-    <w:lsdException w:name="Grid Table 4" w:uiPriority="49"/>
-    <w:lsdException w:name="Grid Table 5 Dark" w:uiPriority="50"/>
-    <w:lsdException w:name="Grid Table 6 Colorful" w:uiPriority="51"/>
-    <w:lsdException w:name="Grid Table 7 Colorful" w:uiPriority="52"/>
-    <w:lsdException w:name="Grid Table 1 Light Accent 1" w:uiPriority="46"/>
-    <w:lsdException w:name="Grid Table 2 Accent 1" w:uiPriority="47"/>
-    <w:lsdException w:name="Grid Table 3 Accent 1" w:uiPriority="48"/>
-    <w:lsdException w:name="Grid Table 4 Accent 1" w:uiPriority="49"/>
-    <w:lsdException w:name="Grid Table 5 Dark Accent 1" w:uiPriority="50"/>
-    <w:lsdException w:name="Grid Table 6 Colorful Accent 1" w:uiPriority="51"/>
-    <w:lsdException w:name="Grid Table 7 Colorful Accent 1" w:uiPriority="52"/>
-    <w:lsdException w:name="Grid Table 1 Light Accent 2" w:uiPriority="46"/>
-    <w:lsdException w:name="Grid Table 2 Accent 2" w:uiPriority="47"/>
-    <w:lsdException w:name="Grid Table 3 Accent 2" w:uiPriority="48"/>
-    <w:lsdException w:name="Grid Table 4 Accent 2" w:uiPriority="49"/>
-    <w:lsdException w:name="Grid Table 5 Dark Accent 2" w:uiPriority="50"/>
-    <w:lsdException w:name="Grid Table 6 Colorful Accent 2" w:uiPriority="51"/>
-    <w:lsdException w:name="Grid Table 7 Colorful Accent 2" w:uiPriority="52"/>
-    <w:lsdException w:name="Grid Table 1 Light Accent 3" w:uiPriority="46"/>
-    <w:lsdException w:name="Grid Table 2 Accent 3" w:uiPriority="47"/>
-    <w:lsdException w:name="Grid Table 3 Accent 3" w:uiPriority="48"/>
-    <w:lsdException w:name="Grid Table 4 Accent 3" w:uiPriority="49"/>
-    <w:lsdException w:name="Grid Table 5 Dark Accent 3" w:uiPriority="50"/>
-    <w:lsdException w:name="Grid Table 6 Colorful Accent 3" w:uiPriority="51"/>
-    <w:lsdException w:name="Grid Table 7 Colorful Accent 3" w:uiPriority="52"/>
-    <w:lsdException w:name="Grid Table 1 Light Accent 4" w:uiPriority="46"/>
-    <w:lsdException w:name="Grid Table 2 Accent 4" w:uiPriority="47"/>
-    <w:lsdException w:name="Grid Table 3 Accent 4" w:uiPriority="48"/>
-    <w:lsdException w:name="Grid Table 4 Accent 4" w:uiPriority="49"/>
-    <w:lsdException w:name="Grid Table 5 Dark Accent 4" w:uiPriority="50"/>
-    <w:lsdException w:name="Grid Table 6 Colorful Accent 4" w:uiPriority="51"/>
-    <w:lsdException w:name="Grid Table 7 Colorful Accent 4" w:uiPriority="52"/>
-    <w:lsdException w:name="Grid Table 1 Light Accent 5" w:uiPriority="46"/>
-    <w:lsdException w:name="Grid Table 2 Accent 5" w:uiPriority="47"/>
-    <w:lsdException w:name="Grid Table 3 Accent 5" w:uiPriority="48"/>
-    <w:lsdException w:name="Grid Table 4 Accent 5" w:uiPriority="49"/>
-    <w:lsdException w:name="Grid Table 5 Dark Accent 5" w:uiPriority="50"/>
-    <w:lsdException w:name="Grid Table 6 Colorful Accent 5" w:uiPriority="51"/>
-    <w:lsdException w:name="Grid Table 7 Colorful Accent 5" w:uiPriority="52"/>
-    <w:lsdException w:name="Grid Table 1 Light Accent 6" w:uiPriority="46"/>
-    <w:lsdException w:name="Grid Table 2 Accent 6" w:uiPriority="47"/>
-    <w:lsdException w:name="Grid Table 3 Accent 6" w:uiPriority="48"/>
-    <w:lsdException w:name="Grid Table 4 Accent 6" w:uiPriority="49"/>
-    <w:lsdException w:name="Grid Table 5 Dark Accent 6" w:uiPriority="50"/>
-    <w:lsdException w:name="Grid Table 6 Colorful Accent 6" w:uiPriority="51"/>
-    <w:lsdException w:name="Grid Table 7 Colorful Accent 6" w:uiPriority="52"/>
-    <w:lsdException w:name="List Table 1 Light" w:uiPriority="46"/>
-    <w:lsdException w:name="List Table 2" w:uiPriority="47"/>
-    <w:lsdException w:name="List Table 3" w:uiPriority="48"/>
-    <w:lsdException w:name="List Table 4" w:uiPriority="49"/>
-    <w:lsdException w:name="List Table 5 Dark" w:uiPriority="50"/>
-    <w:lsdException w:name="List Table 6 Colorful" w:uiPriority="51"/>
-    <w:lsdException w:name="List Table 7 Colorful" w:uiPriority="52"/>
-    <w:lsdException w:name="List Table 1 Light Accent 1" w:uiPriority="46"/>
-    <w:lsdException w:name="List Table 2 Accent 1" w:uiPriority="47"/>
-    <w:lsdException w:name="List Table 3 Accent 1" w:uiPriority="48"/>
-    <w:lsdException w:name="List Table 4 Accent 1" w:uiPriority="49"/>
-    <w:lsdException w:name="List Table 5 Dark Accent 1" w:uiPriority="50"/>
-    <w:lsdException w:name="List Table 6 Colorful Accent 1" w:uiPriority="51"/>
-    <w:lsdException w:name="List Table 7 Colorful Accent 1" w:uiPriority="52"/>
-    <w:lsdException w:name="List Table 1 Light Accent 2" w:uiPriority="46"/>
-    <w:lsdException w:name="List Table 2 Accent 2" w:uiPriority="47"/>
-    <w:lsdException w:name="List Table 3 Accent 2" w:uiPriority="48"/>
-    <w:lsdException w:name="List Table 4 Accent 2" w:uiPriority="49"/>
-    <w:lsdException w:name="List Table 5 Dark Accent 2" w:uiPriority="50"/>
-    <w:lsdException w:name="List Table 6 Colorful Accent 2" w:uiPriority="51"/>
-    <w:lsdException w:name="List Table 7 Colorful Accent 2" w:uiPriority="52"/>
-    <w:lsdException w:name="List Table 1 Light Accent 3" w:uiPriority="46"/>
-    <w:lsdException w:name="List Table 2 Accent 3" w:uiPriority="47"/>
-    <w:lsdException w:name="List Table 3 Accent 3" w:uiPriority="48"/>
-    <w:lsdException w:name="List Table 4 Accent 3" w:uiPriority="49"/>
-    <w:lsdException w:name="List Table 5 Dark Accent 3" w:uiPriority="50"/>
-    <w:lsdException w:name="List Table 6 Colorful Accent 3" w:uiPriority="51"/>
-    <w:lsdException w:name="List Table 7 Colorful Accent 3" w:uiPriority="52"/>
-    <w:lsdException w:name="List Table 1 Light Accent 4" w:uiPriority="46"/>
-    <w:lsdException w:name="List Table 2 Accent 4" w:uiPriority="47"/>
-    <w:lsdException w:name="List Table 3 Accent 4" w:uiPriority="48"/>
-    <w:lsdException w:name="List Table 4 Accent 4" w:uiPriority="49"/>
-    <w:lsdException w:name="List Table 5 Dark Accent 4" w:uiPriority="50"/>
-    <w:lsdException w:name="List Table 6 Colorful Accent 4" w:uiPriority="51"/>
-    <w:lsdException w:name="List Table 7 Colorful Accent 4" w:uiPriority="52"/>
-    <w:lsdException w:name="List Table 1 Light Accent 5" w:uiPriority="46"/>
-    <w:lsdException w:name="List Table 2 Accent 5" w:uiPriority="47"/>
-    <w:lsdException w:name="List Table 3 Accent 5" w:uiPriority="48"/>
-    <w:lsdException w:name="List Table 4 Accent 5" w:uiPriority="49"/>
-    <w:lsdException w:name="List Table 5 Dark Accent 5" w:uiPriority="50"/>
-    <w:lsdException w:name="List Table 6 Colorful Accent 5" w:uiPriority="51"/>
-    <w:lsdException w:name="List Table 7 Colorful Accent 5" w:uiPriority="52"/>
-    <w:lsdException w:name="List Table 1 Light Accent 6" w:uiPriority="46"/>
-    <w:lsdException w:name="List Table 2 Accent 6" w:uiPriority="47"/>
-    <w:lsdException w:name="List Table 3 Accent 6" w:uiPriority="48"/>
-    <w:lsdException w:name="List Table 4 Accent 6" w:uiPriority="49"/>
-    <w:lsdException w:name="List Table 5 Dark Accent 6" w:uiPriority="50"/>
-    <w:lsdException w:name="List Table 6 Colorful Accent 6" w:uiPriority="51"/>
-    <w:lsdException w:name="List Table 7 Colorful Accent 6" w:uiPriority="52"/>
-  </w:latentStyles>
-  <w:style w:type="paragraph" w:default="1" w:styleId="Standard">
-    <w:name w:val="Normal"/>
-    <w:qFormat/>
-  </w:style>
-  <w:style w:type="character" w:default="1" w:styleId="Absatz-Standardschriftart">
-    <w:name w:val="Default Paragraph Font"/>
-    <w:uiPriority w:val="1"/>
-    <w:semiHidden/>
-    <w:unhideWhenUsed/>
-  </w:style>
-  <w:style w:type="table" w:default="1" w:styleId="NormaleTabelle">
-    <w:name w:val="Normal Table"/>
-    <w:uiPriority w:val="99"/>
-    <w:semiHidden/>
-    <w:unhideWhenUsed/>
+  <w:style w:type="table" w:styleId="Tabellenraster">
+    <w:name w:val="Table Grid"/>
+    <w:basedOn w:val="NormaleTabelle"/>
+    <w:uiPriority w:val="39"/>
+    <w:rsid w:val="00901298"/>
+    <w:pPr>
+      <w:spacing w:after="0" w:line="240" w:lineRule="auto"/>
+    </w:pPr>
     <w:tblPr>
-      <w:tblInd w:w="0" w:type="dxa"/>
-      <w:tblCellMar>
-        <w:top w:w="0" w:type="dxa"/>
-        <w:left w:w="108" w:type="dxa"/>
-        <w:bottom w:w="0" w:type="dxa"/>
-        <w:right w:w="108" w:type="dxa"/>
-      </w:tblCellMar>
+      <w:tblBorders>
+        <w:top w:val="single" w:sz="4" w:space="0" w:color="auto"/>
+        <w:left w:val="single" w:sz="4" w:space="0" w:color="auto"/>
+        <w:bottom w:val="single" w:sz="4" w:space="0" w:color="auto"/>
+        <w:right w:val="single" w:sz="4" w:space="0" w:color="auto"/>
+        <w:insideH w:val="single" w:sz="4" w:space="0" w:color="auto"/>
+        <w:insideV w:val="single" w:sz="4" w:space="0" w:color="auto"/>
+      </w:tblBorders>
     </w:tblPr>
   </w:style>
-  <w:style w:type="numbering" w:default="1" w:styleId="KeineListe">
-    <w:name w:val="No List"/>
-    <w:uiPriority w:val="99"/>
-    <w:semiHidden/>
-    <w:unhideWhenUsed/>
-  </w:style>
-  <w:style w:type="paragraph" w:customStyle="1" w:styleId="A6C43B1C9DF140C6AE046A2E276D2A45">
-    <w:name w:val="A6C43B1C9DF140C6AE046A2E276D2A45"/>
-    <w:rsid w:val="0048455B"/>
-  </w:style>
-  <w:style w:type="paragraph" w:customStyle="1" w:styleId="A31F132E3A72423A87AF13B64FC0F5E5">
-    <w:name w:val="A31F132E3A72423A87AF13B64FC0F5E5"/>
-    <w:rsid w:val="005F49AA"/>
-  </w:style>
-  <w:style w:type="paragraph" w:customStyle="1" w:styleId="851C5B763B2D42409874573C93A15E48">
-    <w:name w:val="851C5B763B2D42409874573C93A15E48"/>
-    <w:rsid w:val="005F49AA"/>
-  </w:style>
-  <w:style w:type="paragraph" w:customStyle="1" w:styleId="A4FDB0990429453C839400D6C6B5EA92">
-    <w:name w:val="A4FDB0990429453C839400D6C6B5EA92"/>
-    <w:rsid w:val="005F49AA"/>
-  </w:style>
 </w:styles>
-</file>
-
-<file path=word/glossary/webSettings.xml><?xml version="1.0" encoding="utf-8"?>
-<w:webSettings xmlns:mc="http://schemas.openxmlformats.org/markup-compatibility/2006" xmlns:r="http://schemas.openxmlformats.org/officeDocument/2006/relationships" xmlns:w="http://schemas.openxmlformats.org/wordprocessingml/2006/main" xmlns:w14="http://schemas.microsoft.com/office/word/2010/wordml" xmlns:w15="http://schemas.microsoft.com/office/word/2012/wordml" xmlns:w16se="http://schemas.microsoft.com/office/word/2015/wordml/symex" mc:Ignorable="w14 w15 w16se">
-  <w:optimizeForBrowser/>
-  <w:allowPNG/>
-</w:webSettings>
 </file>
 
 <file path=word/theme/theme1.xml><?xml version="1.0" encoding="utf-8"?>
@@ -5873,7 +5934,7 @@
 </file>
 
 <file path=customXml/itemProps2.xml><?xml version="1.0" encoding="utf-8"?>
-<ds:datastoreItem xmlns:ds="http://schemas.openxmlformats.org/officeDocument/2006/customXml" ds:itemID="{D27476DE-2FC3-43D0-9291-DC5B583E5348}">
+<ds:datastoreItem xmlns:ds="http://schemas.openxmlformats.org/officeDocument/2006/customXml" ds:itemID="{28574929-628C-4F2F-87B2-ED0DFF922B40}">
   <ds:schemaRefs>
     <ds:schemaRef ds:uri="http://schemas.openxmlformats.org/officeDocument/2006/bibliography"/>
   </ds:schemaRefs>

</xml_diff>

<commit_message>
Ich habe die Aufgabe A003 und A006 gemacht. Ich habe meine Dokumentation fertig gemacht.
</commit_message>
<xml_diff>
--- a/doc/Dokumentation.docx
+++ b/doc/Dokumentation.docx
@@ -977,7 +977,11 @@
           <w:docPartUnique/>
         </w:docPartObj>
       </w:sdtPr>
-      <w:sdtEndPr/>
+      <w:sdtEndPr>
+        <w:rPr>
+          <w:rFonts w:eastAsiaTheme="minorEastAsia" w:cs="Times New Roman"/>
+        </w:rPr>
+      </w:sdtEndPr>
       <w:sdtContent>
         <w:p>
           <w:pPr>
@@ -1360,64 +1364,6 @@
         </w:p>
         <w:p>
           <w:pPr>
-            <w:pStyle w:val="Verzeichnis2"/>
-            <w:ind w:left="0"/>
-            <w:rPr>
-              <w:lang w:val="de-CH"/>
-            </w:rPr>
-          </w:pPr>
-          <w:r>
-            <w:rPr>
-              <w:b/>
-              <w:lang w:val="de-CH"/>
-            </w:rPr>
-            <w:t>GUI-Entwurf</w:t>
-          </w:r>
-          <w:r>
-            <w:rPr>
-              <w:lang w:val="de-CH"/>
-            </w:rPr>
-            <w:ptab w:relativeTo="margin" w:alignment="right" w:leader="dot"/>
-          </w:r>
-          <w:r>
-            <w:rPr>
-              <w:b/>
-              <w:lang w:val="de-CH"/>
-            </w:rPr>
-            <w:t>6</w:t>
-          </w:r>
-        </w:p>
-        <w:p>
-          <w:pPr>
-            <w:pStyle w:val="Verzeichnis3"/>
-            <w:ind w:left="0"/>
-            <w:rPr>
-              <w:lang w:val="de-CH"/>
-            </w:rPr>
-          </w:pPr>
-          <w:r>
-            <w:rPr>
-              <w:b/>
-              <w:lang w:val="de-CH"/>
-            </w:rPr>
-            <w:t>Analyse &amp; Design</w:t>
-          </w:r>
-          <w:r>
-            <w:rPr>
-              <w:lang w:val="de-CH"/>
-            </w:rPr>
-            <w:ptab w:relativeTo="margin" w:alignment="right" w:leader="dot"/>
-          </w:r>
-          <w:r>
-            <w:rPr>
-              <w:b/>
-              <w:lang w:val="de-CH"/>
-            </w:rPr>
-            <w:t>7</w:t>
-          </w:r>
-        </w:p>
-        <w:p>
-          <w:pPr>
             <w:pStyle w:val="Verzeichnis1"/>
             <w:rPr>
               <w:lang w:val="de-CH"/>
@@ -1444,35 +1390,6 @@
               <w:lang w:val="de-CH"/>
             </w:rPr>
             <w:t>8</w:t>
-          </w:r>
-        </w:p>
-        <w:p>
-          <w:pPr>
-            <w:pStyle w:val="Verzeichnis2"/>
-            <w:ind w:left="0"/>
-            <w:rPr>
-              <w:lang w:val="de-CH"/>
-            </w:rPr>
-          </w:pPr>
-          <w:r>
-            <w:rPr>
-              <w:b/>
-              <w:lang w:val="de-CH"/>
-            </w:rPr>
-            <w:t>Gesamteindruck</w:t>
-          </w:r>
-          <w:r>
-            <w:rPr>
-              <w:lang w:val="de-CH"/>
-            </w:rPr>
-            <w:ptab w:relativeTo="margin" w:alignment="right" w:leader="dot"/>
-          </w:r>
-          <w:r>
-            <w:rPr>
-              <w:b/>
-              <w:lang w:val="de-CH"/>
-            </w:rPr>
-            <w:t>9</w:t>
           </w:r>
         </w:p>
         <w:p>
@@ -1505,33 +1422,6 @@
             <w:t>10</w:t>
           </w:r>
         </w:p>
-        <w:p>
-          <w:pPr>
-            <w:rPr>
-              <w:lang w:val="de-CH"/>
-            </w:rPr>
-          </w:pPr>
-          <w:r>
-            <w:rPr>
-              <w:b/>
-              <w:lang w:val="de-CH"/>
-            </w:rPr>
-            <w:t>Testprotokoll</w:t>
-          </w:r>
-          <w:r>
-            <w:rPr>
-              <w:lang w:val="de-CH"/>
-            </w:rPr>
-            <w:t>………………………………………………………………………………………………………………………………………….</w:t>
-          </w:r>
-          <w:r>
-            <w:rPr>
-              <w:b/>
-              <w:lang w:val="de-CH"/>
-            </w:rPr>
-            <w:t>11</w:t>
-          </w:r>
-        </w:p>
       </w:sdtContent>
     </w:sdt>
     <w:p>
@@ -1631,6 +1521,33 @@
           <w:lang w:val="de-CH"/>
         </w:rPr>
       </w:pPr>
+    </w:p>
+    <w:p>
+      <w:pPr>
+        <w:rPr>
+          <w:b/>
+          <w:sz w:val="40"/>
+          <w:lang w:val="de-CH"/>
+        </w:rPr>
+      </w:pPr>
+    </w:p>
+    <w:p>
+      <w:pPr>
+        <w:rPr>
+          <w:b/>
+          <w:sz w:val="40"/>
+          <w:lang w:val="de-CH"/>
+        </w:rPr>
+      </w:pPr>
+    </w:p>
+    <w:p>
+      <w:pPr>
+        <w:rPr>
+          <w:b/>
+          <w:sz w:val="40"/>
+          <w:lang w:val="de-CH"/>
+        </w:rPr>
+      </w:pPr>
       <w:r>
         <w:rPr>
           <w:b/>
@@ -1715,14 +1632,6 @@
     <w:p>
       <w:pPr>
         <w:rPr>
-          <w:sz w:val="28"/>
-          <w:lang w:val="de-CH"/>
-        </w:rPr>
-      </w:pPr>
-    </w:p>
-    <w:p>
-      <w:pPr>
-        <w:rPr>
           <w:b/>
           <w:sz w:val="40"/>
           <w:lang w:val="de-CH"/>
@@ -1749,16 +1658,7 @@
           <w:sz w:val="28"/>
           <w:lang w:val="de-CH"/>
         </w:rPr>
-        <w:t>Am Anfang vom Projekt habe ich ein paar Mockups erstel</w:t>
-      </w:r>
-      <w:bookmarkStart w:id="0" w:name="_GoBack"/>
-      <w:bookmarkEnd w:id="0"/>
-      <w:r>
-        <w:rPr>
-          <w:sz w:val="28"/>
-          <w:lang w:val="de-CH"/>
-        </w:rPr>
-        <w:t xml:space="preserve">lt </w:t>
+        <w:t xml:space="preserve">Am Anfang vom Projekt habe ich ein paar Mockups erstellt </w:t>
       </w:r>
       <w:r>
         <w:rPr>
@@ -1799,59 +1699,75 @@
         </w:rPr>
         <w:t xml:space="preserve"> Case und einen Aktivitäten Diagramm erstellt.</w:t>
       </w:r>
-    </w:p>
-    <w:p>
-      <w:pPr>
-        <w:rPr>
-          <w:sz w:val="28"/>
-          <w:lang w:val="de-CH"/>
-        </w:rPr>
-      </w:pPr>
-    </w:p>
-    <w:p>
-      <w:pPr>
-        <w:rPr>
-          <w:sz w:val="28"/>
-          <w:lang w:val="de-CH"/>
-        </w:rPr>
-      </w:pPr>
-    </w:p>
-    <w:p>
-      <w:pPr>
-        <w:rPr>
-          <w:sz w:val="28"/>
-          <w:lang w:val="de-CH"/>
-        </w:rPr>
-      </w:pPr>
-    </w:p>
-    <w:p>
-      <w:pPr>
-        <w:rPr>
-          <w:sz w:val="28"/>
-          <w:lang w:val="de-CH"/>
-        </w:rPr>
-      </w:pPr>
-    </w:p>
-    <w:p>
-      <w:pPr>
-        <w:rPr>
-          <w:sz w:val="28"/>
-          <w:lang w:val="de-CH"/>
-        </w:rPr>
-      </w:pPr>
-    </w:p>
-    <w:p>
-      <w:pPr>
-        <w:rPr>
-          <w:sz w:val="28"/>
-          <w:lang w:val="de-CH"/>
-        </w:rPr>
-      </w:pPr>
-    </w:p>
-    <w:p>
-      <w:pPr>
-        <w:rPr>
-          <w:sz w:val="28"/>
+      <w:r>
+        <w:rPr>
+          <w:sz w:val="28"/>
+          <w:lang w:val="de-CH"/>
+        </w:rPr>
+        <w:t xml:space="preserve"> Nach dem habe ich den GUI in Windows Forms gemacht.</w:t>
+      </w:r>
+    </w:p>
+    <w:p>
+      <w:pPr>
+        <w:rPr>
+          <w:sz w:val="28"/>
+          <w:lang w:val="de-CH"/>
+        </w:rPr>
+      </w:pPr>
+    </w:p>
+    <w:p>
+      <w:pPr>
+        <w:rPr>
+          <w:sz w:val="28"/>
+          <w:lang w:val="de-CH"/>
+        </w:rPr>
+      </w:pPr>
+    </w:p>
+    <w:p>
+      <w:pPr>
+        <w:rPr>
+          <w:sz w:val="28"/>
+          <w:lang w:val="de-CH"/>
+        </w:rPr>
+      </w:pPr>
+    </w:p>
+    <w:p>
+      <w:pPr>
+        <w:rPr>
+          <w:sz w:val="28"/>
+          <w:lang w:val="de-CH"/>
+        </w:rPr>
+      </w:pPr>
+    </w:p>
+    <w:p>
+      <w:pPr>
+        <w:rPr>
+          <w:sz w:val="28"/>
+          <w:lang w:val="de-CH"/>
+        </w:rPr>
+      </w:pPr>
+    </w:p>
+    <w:p>
+      <w:pPr>
+        <w:rPr>
+          <w:sz w:val="28"/>
+          <w:lang w:val="de-CH"/>
+        </w:rPr>
+      </w:pPr>
+    </w:p>
+    <w:p>
+      <w:pPr>
+        <w:rPr>
+          <w:sz w:val="28"/>
+          <w:lang w:val="de-CH"/>
+        </w:rPr>
+      </w:pPr>
+    </w:p>
+    <w:p>
+      <w:pPr>
+        <w:rPr>
+          <w:b/>
+          <w:sz w:val="40"/>
           <w:lang w:val="de-CH"/>
         </w:rPr>
       </w:pPr>
@@ -1907,7 +1823,6 @@
           <w:sz w:val="40"/>
           <w:lang w:val="de-CH"/>
         </w:rPr>
-        <w:lastRenderedPageBreak/>
         <w:t>Mockups</w:t>
       </w:r>
       <w:proofErr w:type="spellEnd"/>
@@ -1923,30 +1838,110 @@
       <w:r>
         <w:rPr>
           <w:b/>
+          <w:sz w:val="32"/>
+          <w:lang w:val="de-CH"/>
+        </w:rPr>
+        <w:t>Stationen</w:t>
+      </w:r>
+    </w:p>
+    <w:p>
+      <w:pPr>
+        <w:rPr>
+          <w:sz w:val="28"/>
+          <w:lang w:val="de-CH"/>
+        </w:rPr>
+      </w:pPr>
+      <w:r>
+        <w:rPr>
+          <w:sz w:val="28"/>
+          <w:lang w:val="de-CH"/>
+        </w:rPr>
+        <w:t xml:space="preserve">Das </w:t>
+      </w:r>
+      <w:proofErr w:type="spellStart"/>
+      <w:r>
+        <w:rPr>
+          <w:sz w:val="28"/>
+          <w:lang w:val="de-CH"/>
+        </w:rPr>
+        <w:t>Mockup</w:t>
+      </w:r>
+      <w:proofErr w:type="spellEnd"/>
+      <w:r>
+        <w:rPr>
+          <w:sz w:val="28"/>
+          <w:lang w:val="de-CH"/>
+        </w:rPr>
+        <w:t xml:space="preserve"> von den Stationen sieht nicht ganz genau aus wie das fertige Produkt aber es hat sich nicht viel verändert. Anstatt den Buttons Stationen und Abfahrtsplan habe ich einen </w:t>
+      </w:r>
+      <w:proofErr w:type="spellStart"/>
+      <w:r>
+        <w:rPr>
+          <w:sz w:val="28"/>
+          <w:lang w:val="de-CH"/>
+        </w:rPr>
+        <w:t>tabControl</w:t>
+      </w:r>
+      <w:proofErr w:type="spellEnd"/>
+      <w:r>
+        <w:rPr>
+          <w:sz w:val="28"/>
+          <w:lang w:val="de-CH"/>
+        </w:rPr>
+        <w:t xml:space="preserve"> </w:t>
+      </w:r>
+      <w:proofErr w:type="gramStart"/>
+      <w:r>
+        <w:rPr>
+          <w:sz w:val="28"/>
+          <w:lang w:val="de-CH"/>
+        </w:rPr>
+        <w:t>rein getan</w:t>
+      </w:r>
+      <w:proofErr w:type="gramEnd"/>
+      <w:r>
+        <w:rPr>
+          <w:sz w:val="28"/>
+          <w:lang w:val="de-CH"/>
+        </w:rPr>
+        <w:t>.</w:t>
+      </w:r>
+    </w:p>
+    <w:p>
+      <w:pPr>
+        <w:rPr>
+          <w:b/>
+          <w:sz w:val="28"/>
+          <w:lang w:val="de-CH"/>
+        </w:rPr>
+      </w:pPr>
+      <w:r>
+        <w:rPr>
+          <w:b/>
           <w:noProof/>
           <w:sz w:val="40"/>
         </w:rPr>
         <w:drawing>
-          <wp:anchor distT="0" distB="0" distL="114300" distR="114300" simplePos="0" relativeHeight="251666432" behindDoc="0" locked="0" layoutInCell="1" allowOverlap="1" wp14:anchorId="6BC8E656" wp14:editId="153973B2">
+          <wp:anchor distT="0" distB="0" distL="114300" distR="114300" simplePos="0" relativeHeight="251689984" behindDoc="0" locked="0" layoutInCell="1" allowOverlap="1">
             <wp:simplePos x="0" y="0"/>
             <wp:positionH relativeFrom="margin">
-              <wp:align>left</wp:align>
+              <wp:align>center</wp:align>
             </wp:positionH>
             <wp:positionV relativeFrom="paragraph">
-              <wp:posOffset>358775</wp:posOffset>
+              <wp:posOffset>375285</wp:posOffset>
             </wp:positionV>
-            <wp:extent cx="5672455" cy="5593080"/>
-            <wp:effectExtent l="0" t="0" r="4445" b="7620"/>
+            <wp:extent cx="6578475" cy="5600700"/>
+            <wp:effectExtent l="0" t="0" r="0" b="0"/>
             <wp:wrapThrough wrapText="bothSides">
               <wp:wrapPolygon edited="0">
                 <wp:start x="0" y="0"/>
-                <wp:lineTo x="0" y="21556"/>
-                <wp:lineTo x="21544" y="21556"/>
-                <wp:lineTo x="21544" y="0"/>
+                <wp:lineTo x="0" y="21527"/>
+                <wp:lineTo x="21519" y="21527"/>
+                <wp:lineTo x="21519" y="0"/>
                 <wp:lineTo x="0" y="0"/>
               </wp:wrapPolygon>
             </wp:wrapThrough>
-            <wp:docPr id="6" name="Grafik 6" descr="C:\Users\Edi Kocuvan\Documents\ÜK\Modul 318\StationenMockup.PNG"/>
+            <wp:docPr id="14" name="Grafik 14" descr="C:\Users\Edi Kocuvan\Documents\ÜK\Modul 318\Bilder\StationenMockup.PNG"/>
             <wp:cNvGraphicFramePr>
               <a:graphicFrameLocks xmlns:a="http://schemas.openxmlformats.org/drawingml/2006/main" noChangeAspect="1"/>
             </wp:cNvGraphicFramePr>
@@ -1954,7 +1949,7 @@
               <a:graphicData uri="http://schemas.openxmlformats.org/drawingml/2006/picture">
                 <pic:pic xmlns:pic="http://schemas.openxmlformats.org/drawingml/2006/picture">
                   <pic:nvPicPr>
-                    <pic:cNvPr id="0" name="Picture 1" descr="C:\Users\Edi Kocuvan\Documents\ÜK\Modul 318\StationenMockup.PNG"/>
+                    <pic:cNvPr id="0" name="Picture 5" descr="C:\Users\Edi Kocuvan\Documents\ÜK\Modul 318\Bilder\StationenMockup.PNG"/>
                     <pic:cNvPicPr>
                       <a:picLocks noChangeAspect="1" noChangeArrowheads="1"/>
                     </pic:cNvPicPr>
@@ -1975,7 +1970,7 @@
                   <pic:spPr bwMode="auto">
                     <a:xfrm>
                       <a:off x="0" y="0"/>
-                      <a:ext cx="5672455" cy="5593080"/>
+                      <a:ext cx="6578475" cy="5600700"/>
                     </a:xfrm>
                     <a:prstGeom prst="rect">
                       <a:avLst/>
@@ -1997,29 +1992,21 @@
           </wp:anchor>
         </w:drawing>
       </w:r>
-      <w:r>
-        <w:rPr>
-          <w:b/>
-          <w:sz w:val="28"/>
-          <w:lang w:val="de-CH"/>
-        </w:rPr>
-        <w:t>Stationen</w:t>
-      </w:r>
-    </w:p>
-    <w:p>
-      <w:pPr>
-        <w:rPr>
-          <w:b/>
-          <w:sz w:val="40"/>
-          <w:lang w:val="de-CH"/>
-        </w:rPr>
-      </w:pPr>
-    </w:p>
-    <w:p>
-      <w:pPr>
-        <w:rPr>
-          <w:b/>
-          <w:sz w:val="28"/>
+    </w:p>
+    <w:p>
+      <w:pPr>
+        <w:rPr>
+          <w:b/>
+          <w:sz w:val="28"/>
+          <w:lang w:val="de-CH"/>
+        </w:rPr>
+      </w:pPr>
+    </w:p>
+    <w:p>
+      <w:pPr>
+        <w:rPr>
+          <w:b/>
+          <w:sz w:val="32"/>
           <w:lang w:val="de-CH"/>
         </w:rPr>
       </w:pPr>
@@ -2031,26 +2018,26 @@
         </w:rPr>
         <w:lastRenderedPageBreak/>
         <w:drawing>
-          <wp:anchor distT="0" distB="0" distL="114300" distR="114300" simplePos="0" relativeHeight="251667456" behindDoc="0" locked="0" layoutInCell="1" allowOverlap="1">
+          <wp:anchor distT="0" distB="0" distL="114300" distR="114300" simplePos="0" relativeHeight="251691008" behindDoc="0" locked="0" layoutInCell="1" allowOverlap="1">
             <wp:simplePos x="0" y="0"/>
             <wp:positionH relativeFrom="margin">
-              <wp:posOffset>-635</wp:posOffset>
+              <wp:align>center</wp:align>
             </wp:positionH>
             <wp:positionV relativeFrom="paragraph">
-              <wp:posOffset>456565</wp:posOffset>
+              <wp:posOffset>753110</wp:posOffset>
             </wp:positionV>
-            <wp:extent cx="5805805" cy="5852160"/>
-            <wp:effectExtent l="0" t="0" r="4445" b="0"/>
+            <wp:extent cx="6980579" cy="5935980"/>
+            <wp:effectExtent l="0" t="0" r="0" b="7620"/>
             <wp:wrapThrough wrapText="bothSides">
               <wp:wrapPolygon edited="0">
                 <wp:start x="0" y="0"/>
-                <wp:lineTo x="0" y="21516"/>
-                <wp:lineTo x="21546" y="21516"/>
-                <wp:lineTo x="21546" y="0"/>
+                <wp:lineTo x="0" y="21558"/>
+                <wp:lineTo x="21516" y="21558"/>
+                <wp:lineTo x="21516" y="0"/>
                 <wp:lineTo x="0" y="0"/>
               </wp:wrapPolygon>
             </wp:wrapThrough>
-            <wp:docPr id="7" name="Grafik 7"/>
+            <wp:docPr id="15" name="Grafik 15" descr="C:\Users\Edi Kocuvan\Documents\ÜK\Modul 318\Bilder\AbfahrtsplanMockup.PNG"/>
             <wp:cNvGraphicFramePr>
               <a:graphicFrameLocks xmlns:a="http://schemas.openxmlformats.org/drawingml/2006/main" noChangeAspect="1"/>
             </wp:cNvGraphicFramePr>
@@ -2058,7 +2045,7 @@
               <a:graphicData uri="http://schemas.openxmlformats.org/drawingml/2006/picture">
                 <pic:pic xmlns:pic="http://schemas.openxmlformats.org/drawingml/2006/picture">
                   <pic:nvPicPr>
-                    <pic:cNvPr id="0" name="Picture 2"/>
+                    <pic:cNvPr id="0" name="Picture 6" descr="C:\Users\Edi Kocuvan\Documents\ÜK\Modul 318\Bilder\AbfahrtsplanMockup.PNG"/>
                     <pic:cNvPicPr>
                       <a:picLocks noChangeAspect="1" noChangeArrowheads="1"/>
                     </pic:cNvPicPr>
@@ -2079,12 +2066,15 @@
                   <pic:spPr bwMode="auto">
                     <a:xfrm>
                       <a:off x="0" y="0"/>
-                      <a:ext cx="5805805" cy="5852160"/>
+                      <a:ext cx="6980579" cy="5935980"/>
                     </a:xfrm>
                     <a:prstGeom prst="rect">
                       <a:avLst/>
                     </a:prstGeom>
                     <a:noFill/>
+                    <a:ln>
+                      <a:noFill/>
+                    </a:ln>
                   </pic:spPr>
                 </pic:pic>
               </a:graphicData>
@@ -2101,64 +2091,104 @@
       <w:r>
         <w:rPr>
           <w:b/>
-          <w:sz w:val="28"/>
-          <w:lang w:val="de-CH"/>
-        </w:rPr>
-        <w:t>Tafel</w:t>
-      </w:r>
-    </w:p>
-    <w:p>
-      <w:pPr>
-        <w:rPr>
-          <w:b/>
-          <w:sz w:val="40"/>
-          <w:lang w:val="de-CH"/>
-        </w:rPr>
-      </w:pPr>
-    </w:p>
-    <w:p>
-      <w:pPr>
-        <w:rPr>
-          <w:b/>
-          <w:sz w:val="40"/>
-          <w:lang w:val="de-CH"/>
-        </w:rPr>
-      </w:pPr>
-    </w:p>
-    <w:p>
-      <w:pPr>
-        <w:rPr>
-          <w:b/>
-          <w:sz w:val="40"/>
-          <w:lang w:val="de-CH"/>
-        </w:rPr>
-      </w:pPr>
-    </w:p>
-    <w:p>
-      <w:pPr>
-        <w:rPr>
-          <w:b/>
-          <w:sz w:val="40"/>
-          <w:lang w:val="de-CH"/>
-        </w:rPr>
-      </w:pPr>
-    </w:p>
-    <w:p>
-      <w:pPr>
-        <w:rPr>
-          <w:b/>
-          <w:sz w:val="40"/>
-          <w:lang w:val="de-CH"/>
-        </w:rPr>
-      </w:pPr>
-      <w:r>
-        <w:rPr>
-          <w:b/>
-          <w:sz w:val="40"/>
-          <w:lang w:val="de-CH"/>
-        </w:rPr>
-        <w:lastRenderedPageBreak/>
-        <w:t>Use Case</w:t>
+          <w:sz w:val="32"/>
+          <w:lang w:val="de-CH"/>
+        </w:rPr>
+        <w:t>Abfahrtsplan</w:t>
+      </w:r>
+    </w:p>
+    <w:p>
+      <w:pPr>
+        <w:rPr>
+          <w:sz w:val="28"/>
+          <w:lang w:val="de-CH"/>
+        </w:rPr>
+      </w:pPr>
+      <w:r>
+        <w:rPr>
+          <w:sz w:val="28"/>
+          <w:lang w:val="de-CH"/>
+        </w:rPr>
+        <w:t xml:space="preserve">Der Abfahrtsplan ist </w:t>
+      </w:r>
+      <w:proofErr w:type="gramStart"/>
+      <w:r>
+        <w:rPr>
+          <w:sz w:val="28"/>
+          <w:lang w:val="de-CH"/>
+        </w:rPr>
+        <w:t>gleich geblieben</w:t>
+      </w:r>
+      <w:proofErr w:type="gramEnd"/>
+      <w:r>
+        <w:rPr>
+          <w:sz w:val="28"/>
+          <w:lang w:val="de-CH"/>
+        </w:rPr>
+        <w:t>.</w:t>
+      </w:r>
+    </w:p>
+    <w:p>
+      <w:pPr>
+        <w:rPr>
+          <w:b/>
+          <w:sz w:val="40"/>
+          <w:lang w:val="de-CH"/>
+        </w:rPr>
+      </w:pPr>
+    </w:p>
+    <w:p>
+      <w:pPr>
+        <w:rPr>
+          <w:b/>
+          <w:sz w:val="40"/>
+          <w:lang w:val="de-CH"/>
+        </w:rPr>
+      </w:pPr>
+    </w:p>
+    <w:p>
+      <w:pPr>
+        <w:rPr>
+          <w:b/>
+          <w:sz w:val="40"/>
+          <w:lang w:val="de-CH"/>
+        </w:rPr>
+      </w:pPr>
+    </w:p>
+    <w:p>
+      <w:pPr>
+        <w:rPr>
+          <w:b/>
+          <w:sz w:val="40"/>
+          <w:lang w:val="de-CH"/>
+        </w:rPr>
+      </w:pPr>
+    </w:p>
+    <w:p>
+      <w:pPr>
+        <w:rPr>
+          <w:b/>
+          <w:sz w:val="40"/>
+          <w:lang w:val="de-CH"/>
+        </w:rPr>
+      </w:pPr>
+      <w:proofErr w:type="spellStart"/>
+      <w:r>
+        <w:rPr>
+          <w:b/>
+          <w:sz w:val="40"/>
+          <w:lang w:val="de-CH"/>
+        </w:rPr>
+        <w:t>Use</w:t>
+      </w:r>
+      <w:proofErr w:type="spellEnd"/>
+      <w:r>
+        <w:rPr>
+          <w:b/>
+          <w:sz w:val="40"/>
+          <w:lang w:val="de-CH"/>
+        </w:rPr>
+        <w:t xml:space="preserve"> Case</w:t>
       </w:r>
     </w:p>
     <w:p>
@@ -2298,18 +2328,6 @@
           <w:lang w:val="de-CH"/>
         </w:rPr>
       </w:pPr>
-    </w:p>
-    <w:p>
-      <w:pPr>
-        <w:tabs>
-          <w:tab w:val="left" w:pos="1836"/>
-        </w:tabs>
-        <w:rPr>
-          <w:b/>
-          <w:sz w:val="40"/>
-          <w:lang w:val="de-CH"/>
-        </w:rPr>
-      </w:pPr>
       <w:r>
         <w:rPr>
           <w:b/>
@@ -2432,7 +2450,7 @@
               <wp:align>center</wp:align>
             </wp:positionH>
             <wp:positionV relativeFrom="paragraph">
-              <wp:posOffset>211455</wp:posOffset>
+              <wp:posOffset>219075</wp:posOffset>
             </wp:positionV>
             <wp:extent cx="8021955" cy="1431290"/>
             <wp:effectExtent l="0" t="317" r="0" b="0"/>
@@ -2779,6 +2797,13 @@
               </w:rPr>
               <w:t>Als ÖV-Benutzer möchte ich Start- und Endstation mittels Textsuche suchen können, damit ich nicht alle Stationsnamen auswendig lernen muss</w:t>
             </w:r>
+            <w:r>
+              <w:rPr>
+                <w:sz w:val="24"/>
+                <w:lang w:val="de-CH"/>
+              </w:rPr>
+              <w:t>.</w:t>
+            </w:r>
           </w:p>
         </w:tc>
         <w:tc>
@@ -2798,9 +2823,81 @@
             <w:r>
               <w:rPr>
                 <w:sz w:val="28"/>
-                <w:lang w:val="de-CH"/>
-              </w:rPr>
-              <w:t>Ja</w:t>
+              </w:rPr>
+              <w:drawing>
+                <wp:anchor distT="0" distB="0" distL="114300" distR="114300" simplePos="0" relativeHeight="251678720" behindDoc="0" locked="0" layoutInCell="1" allowOverlap="1" wp14:anchorId="4F163A9F" wp14:editId="22D3B81C">
+                  <wp:simplePos x="0" y="0"/>
+                  <wp:positionH relativeFrom="column">
+                    <wp:posOffset>-50165</wp:posOffset>
+                  </wp:positionH>
+                  <wp:positionV relativeFrom="paragraph">
+                    <wp:posOffset>0</wp:posOffset>
+                  </wp:positionV>
+                  <wp:extent cx="566499" cy="548640"/>
+                  <wp:effectExtent l="0" t="0" r="0" b="0"/>
+                  <wp:wrapThrough wrapText="bothSides">
+                    <wp:wrapPolygon edited="0">
+                      <wp:start x="13076" y="4500"/>
+                      <wp:lineTo x="2179" y="11250"/>
+                      <wp:lineTo x="1453" y="12750"/>
+                      <wp:lineTo x="4359" y="18000"/>
+                      <wp:lineTo x="5085" y="20250"/>
+                      <wp:lineTo x="9444" y="20250"/>
+                      <wp:lineTo x="18161" y="6750"/>
+                      <wp:lineTo x="18161" y="4500"/>
+                      <wp:lineTo x="13076" y="4500"/>
+                    </wp:wrapPolygon>
+                  </wp:wrapThrough>
+                  <wp:docPr id="5" name="Grafik 5" descr="Bildergebnis für haken"/>
+                  <wp:cNvGraphicFramePr>
+                    <a:graphicFrameLocks xmlns:a="http://schemas.openxmlformats.org/drawingml/2006/main" noChangeAspect="1"/>
+                  </wp:cNvGraphicFramePr>
+                  <a:graphic xmlns:a="http://schemas.openxmlformats.org/drawingml/2006/main">
+                    <a:graphicData uri="http://schemas.openxmlformats.org/drawingml/2006/picture">
+                      <pic:pic xmlns:pic="http://schemas.openxmlformats.org/drawingml/2006/picture">
+                        <pic:nvPicPr>
+                          <pic:cNvPr id="0" name="Picture 3" descr="Bildergebnis für haken"/>
+                          <pic:cNvPicPr>
+                            <a:picLocks noChangeAspect="1" noChangeArrowheads="1"/>
+                          </pic:cNvPicPr>
+                        </pic:nvPicPr>
+                        <pic:blipFill>
+                          <a:blip r:embed="rId13" cstate="print">
+                            <a:extLst>
+                              <a:ext uri="{28A0092B-C50C-407E-A947-70E740481C1C}">
+                                <a14:useLocalDpi xmlns:a14="http://schemas.microsoft.com/office/drawing/2010/main" val="0"/>
+                              </a:ext>
+                            </a:extLst>
+                          </a:blip>
+                          <a:srcRect/>
+                          <a:stretch>
+                            <a:fillRect/>
+                          </a:stretch>
+                        </pic:blipFill>
+                        <pic:spPr bwMode="auto">
+                          <a:xfrm>
+                            <a:off x="0" y="0"/>
+                            <a:ext cx="566499" cy="548640"/>
+                          </a:xfrm>
+                          <a:prstGeom prst="rect">
+                            <a:avLst/>
+                          </a:prstGeom>
+                          <a:noFill/>
+                          <a:ln>
+                            <a:noFill/>
+                          </a:ln>
+                        </pic:spPr>
+                      </pic:pic>
+                    </a:graphicData>
+                  </a:graphic>
+                  <wp14:sizeRelH relativeFrom="page">
+                    <wp14:pctWidth>0</wp14:pctWidth>
+                  </wp14:sizeRelH>
+                  <wp14:sizeRelV relativeFrom="page">
+                    <wp14:pctHeight>0</wp14:pctHeight>
+                  </wp14:sizeRelV>
+                </wp:anchor>
+              </w:drawing>
             </w:r>
           </w:p>
         </w:tc>
@@ -2869,9 +2966,81 @@
             <w:r>
               <w:rPr>
                 <w:sz w:val="28"/>
-                <w:lang w:val="de-CH"/>
-              </w:rPr>
-              <w:t>Ja</w:t>
+              </w:rPr>
+              <w:drawing>
+                <wp:anchor distT="0" distB="0" distL="114300" distR="114300" simplePos="0" relativeHeight="251680768" behindDoc="0" locked="0" layoutInCell="1" allowOverlap="1" wp14:anchorId="4C1EF555" wp14:editId="5AB69086">
+                  <wp:simplePos x="0" y="0"/>
+                  <wp:positionH relativeFrom="column">
+                    <wp:posOffset>-65405</wp:posOffset>
+                  </wp:positionH>
+                  <wp:positionV relativeFrom="paragraph">
+                    <wp:posOffset>0</wp:posOffset>
+                  </wp:positionV>
+                  <wp:extent cx="559288" cy="541020"/>
+                  <wp:effectExtent l="0" t="0" r="0" b="0"/>
+                  <wp:wrapThrough wrapText="bothSides">
+                    <wp:wrapPolygon edited="0">
+                      <wp:start x="13991" y="3803"/>
+                      <wp:lineTo x="2945" y="11408"/>
+                      <wp:lineTo x="1473" y="12930"/>
+                      <wp:lineTo x="4418" y="17493"/>
+                      <wp:lineTo x="5155" y="19775"/>
+                      <wp:lineTo x="8836" y="19775"/>
+                      <wp:lineTo x="11045" y="17493"/>
+                      <wp:lineTo x="17673" y="3803"/>
+                      <wp:lineTo x="13991" y="3803"/>
+                    </wp:wrapPolygon>
+                  </wp:wrapThrough>
+                  <wp:docPr id="8" name="Grafik 8" descr="Bildergebnis für haken"/>
+                  <wp:cNvGraphicFramePr>
+                    <a:graphicFrameLocks xmlns:a="http://schemas.openxmlformats.org/drawingml/2006/main" noChangeAspect="1"/>
+                  </wp:cNvGraphicFramePr>
+                  <a:graphic xmlns:a="http://schemas.openxmlformats.org/drawingml/2006/main">
+                    <a:graphicData uri="http://schemas.openxmlformats.org/drawingml/2006/picture">
+                      <pic:pic xmlns:pic="http://schemas.openxmlformats.org/drawingml/2006/picture">
+                        <pic:nvPicPr>
+                          <pic:cNvPr id="0" name="Picture 3" descr="Bildergebnis für haken"/>
+                          <pic:cNvPicPr>
+                            <a:picLocks noChangeAspect="1" noChangeArrowheads="1"/>
+                          </pic:cNvPicPr>
+                        </pic:nvPicPr>
+                        <pic:blipFill>
+                          <a:blip r:embed="rId14" cstate="print">
+                            <a:extLst>
+                              <a:ext uri="{28A0092B-C50C-407E-A947-70E740481C1C}">
+                                <a14:useLocalDpi xmlns:a14="http://schemas.microsoft.com/office/drawing/2010/main" val="0"/>
+                              </a:ext>
+                            </a:extLst>
+                          </a:blip>
+                          <a:srcRect/>
+                          <a:stretch>
+                            <a:fillRect/>
+                          </a:stretch>
+                        </pic:blipFill>
+                        <pic:spPr bwMode="auto">
+                          <a:xfrm>
+                            <a:off x="0" y="0"/>
+                            <a:ext cx="559288" cy="541020"/>
+                          </a:xfrm>
+                          <a:prstGeom prst="rect">
+                            <a:avLst/>
+                          </a:prstGeom>
+                          <a:noFill/>
+                          <a:ln>
+                            <a:noFill/>
+                          </a:ln>
+                        </pic:spPr>
+                      </pic:pic>
+                    </a:graphicData>
+                  </a:graphic>
+                  <wp14:sizeRelH relativeFrom="page">
+                    <wp14:pctWidth>0</wp14:pctWidth>
+                  </wp14:sizeRelH>
+                  <wp14:sizeRelV relativeFrom="page">
+                    <wp14:pctHeight>0</wp14:pctHeight>
+                  </wp14:sizeRelV>
+                </wp:anchor>
+              </w:drawing>
             </w:r>
           </w:p>
         </w:tc>
@@ -2920,6 +3089,299 @@
                 <w:lang w:val="de-CH"/>
               </w:rPr>
               <w:t>Als ÖV-Benutzer möchte ich sehen, welche Verbindungen ab einer bestimmten Station vorhanden sind, damit ich bei mit zuhause eine Art Abfahrtstafel haben kann.</w:t>
+            </w:r>
+          </w:p>
+        </w:tc>
+        <w:tc>
+          <w:tcPr>
+            <w:tcW w:w="1179" w:type="dxa"/>
+          </w:tcPr>
+          <w:p>
+            <w:pPr>
+              <w:tabs>
+                <w:tab w:val="left" w:pos="1836"/>
+              </w:tabs>
+              <w:rPr>
+                <w:sz w:val="28"/>
+                <w:lang w:val="de-CH"/>
+              </w:rPr>
+            </w:pPr>
+            <w:r>
+              <w:rPr>
+                <w:sz w:val="28"/>
+              </w:rPr>
+              <w:drawing>
+                <wp:anchor distT="0" distB="0" distL="114300" distR="114300" simplePos="0" relativeHeight="251682816" behindDoc="0" locked="0" layoutInCell="1" allowOverlap="1" wp14:anchorId="4C1EF555" wp14:editId="5AB69086">
+                  <wp:simplePos x="0" y="0"/>
+                  <wp:positionH relativeFrom="column">
+                    <wp:posOffset>-65405</wp:posOffset>
+                  </wp:positionH>
+                  <wp:positionV relativeFrom="paragraph">
+                    <wp:posOffset>0</wp:posOffset>
+                  </wp:positionV>
+                  <wp:extent cx="566499" cy="548640"/>
+                  <wp:effectExtent l="0" t="0" r="0" b="0"/>
+                  <wp:wrapThrough wrapText="bothSides">
+                    <wp:wrapPolygon edited="0">
+                      <wp:start x="13076" y="4500"/>
+                      <wp:lineTo x="2179" y="11250"/>
+                      <wp:lineTo x="1453" y="12750"/>
+                      <wp:lineTo x="4359" y="18000"/>
+                      <wp:lineTo x="5085" y="20250"/>
+                      <wp:lineTo x="9444" y="20250"/>
+                      <wp:lineTo x="18161" y="6750"/>
+                      <wp:lineTo x="18161" y="4500"/>
+                      <wp:lineTo x="13076" y="4500"/>
+                    </wp:wrapPolygon>
+                  </wp:wrapThrough>
+                  <wp:docPr id="10" name="Grafik 10" descr="Bildergebnis für haken"/>
+                  <wp:cNvGraphicFramePr>
+                    <a:graphicFrameLocks xmlns:a="http://schemas.openxmlformats.org/drawingml/2006/main" noChangeAspect="1"/>
+                  </wp:cNvGraphicFramePr>
+                  <a:graphic xmlns:a="http://schemas.openxmlformats.org/drawingml/2006/main">
+                    <a:graphicData uri="http://schemas.openxmlformats.org/drawingml/2006/picture">
+                      <pic:pic xmlns:pic="http://schemas.openxmlformats.org/drawingml/2006/picture">
+                        <pic:nvPicPr>
+                          <pic:cNvPr id="0" name="Picture 3" descr="Bildergebnis für haken"/>
+                          <pic:cNvPicPr>
+                            <a:picLocks noChangeAspect="1" noChangeArrowheads="1"/>
+                          </pic:cNvPicPr>
+                        </pic:nvPicPr>
+                        <pic:blipFill>
+                          <a:blip r:embed="rId13" cstate="print">
+                            <a:extLst>
+                              <a:ext uri="{28A0092B-C50C-407E-A947-70E740481C1C}">
+                                <a14:useLocalDpi xmlns:a14="http://schemas.microsoft.com/office/drawing/2010/main" val="0"/>
+                              </a:ext>
+                            </a:extLst>
+                          </a:blip>
+                          <a:srcRect/>
+                          <a:stretch>
+                            <a:fillRect/>
+                          </a:stretch>
+                        </pic:blipFill>
+                        <pic:spPr bwMode="auto">
+                          <a:xfrm>
+                            <a:off x="0" y="0"/>
+                            <a:ext cx="566499" cy="548640"/>
+                          </a:xfrm>
+                          <a:prstGeom prst="rect">
+                            <a:avLst/>
+                          </a:prstGeom>
+                          <a:noFill/>
+                          <a:ln>
+                            <a:noFill/>
+                          </a:ln>
+                        </pic:spPr>
+                      </pic:pic>
+                    </a:graphicData>
+                  </a:graphic>
+                  <wp14:sizeRelH relativeFrom="page">
+                    <wp14:pctWidth>0</wp14:pctWidth>
+                  </wp14:sizeRelH>
+                  <wp14:sizeRelV relativeFrom="page">
+                    <wp14:pctHeight>0</wp14:pctHeight>
+                  </wp14:sizeRelV>
+                </wp:anchor>
+              </w:drawing>
+            </w:r>
+          </w:p>
+        </w:tc>
+      </w:tr>
+      <w:tr>
+        <w:tc>
+          <w:tcPr>
+            <w:tcW w:w="662" w:type="dxa"/>
+          </w:tcPr>
+          <w:p>
+            <w:pPr>
+              <w:tabs>
+                <w:tab w:val="left" w:pos="1836"/>
+              </w:tabs>
+              <w:rPr>
+                <w:sz w:val="28"/>
+                <w:lang w:val="de-CH"/>
+              </w:rPr>
+            </w:pPr>
+            <w:r>
+              <w:rPr>
+                <w:sz w:val="28"/>
+                <w:lang w:val="de-CH"/>
+              </w:rPr>
+              <w:t>A04</w:t>
+            </w:r>
+          </w:p>
+        </w:tc>
+        <w:tc>
+          <w:tcPr>
+            <w:tcW w:w="7555" w:type="dxa"/>
+          </w:tcPr>
+          <w:p>
+            <w:pPr>
+              <w:tabs>
+                <w:tab w:val="left" w:pos="1836"/>
+              </w:tabs>
+              <w:rPr>
+                <w:sz w:val="24"/>
+                <w:lang w:val="de-CH"/>
+              </w:rPr>
+            </w:pPr>
+            <w:r>
+              <w:rPr>
+                <w:sz w:val="24"/>
+                <w:lang w:val="de-CH"/>
+              </w:rPr>
+              <w:t xml:space="preserve">Als ÖV-Benutzer möchte ich, dass schon während meiner Eingabe erste Suchresultate </w:t>
+            </w:r>
+            <w:r>
+              <w:rPr>
+                <w:sz w:val="24"/>
+                <w:lang w:val="de-CH"/>
+              </w:rPr>
+              <w:t>erscheinen, damit ich effizienter nach Stationen suchen kann.</w:t>
+            </w:r>
+          </w:p>
+        </w:tc>
+        <w:tc>
+          <w:tcPr>
+            <w:tcW w:w="1179" w:type="dxa"/>
+          </w:tcPr>
+          <w:p>
+            <w:pPr>
+              <w:tabs>
+                <w:tab w:val="left" w:pos="1836"/>
+              </w:tabs>
+              <w:rPr>
+                <w:sz w:val="28"/>
+                <w:lang w:val="de-CH"/>
+              </w:rPr>
+            </w:pPr>
+            <w:r>
+              <w:rPr>
+                <w:sz w:val="28"/>
+              </w:rPr>
+              <w:drawing>
+                <wp:anchor distT="0" distB="0" distL="114300" distR="114300" simplePos="0" relativeHeight="251684864" behindDoc="0" locked="0" layoutInCell="1" allowOverlap="1" wp14:anchorId="4C1EF555" wp14:editId="5AB69086">
+                  <wp:simplePos x="0" y="0"/>
+                  <wp:positionH relativeFrom="column">
+                    <wp:posOffset>-34925</wp:posOffset>
+                  </wp:positionH>
+                  <wp:positionV relativeFrom="paragraph">
+                    <wp:posOffset>108585</wp:posOffset>
+                  </wp:positionV>
+                  <wp:extent cx="566499" cy="548640"/>
+                  <wp:effectExtent l="0" t="0" r="0" b="0"/>
+                  <wp:wrapThrough wrapText="bothSides">
+                    <wp:wrapPolygon edited="0">
+                      <wp:start x="13076" y="4500"/>
+                      <wp:lineTo x="2179" y="11250"/>
+                      <wp:lineTo x="1453" y="12750"/>
+                      <wp:lineTo x="4359" y="18000"/>
+                      <wp:lineTo x="5085" y="20250"/>
+                      <wp:lineTo x="9444" y="20250"/>
+                      <wp:lineTo x="18161" y="6750"/>
+                      <wp:lineTo x="18161" y="4500"/>
+                      <wp:lineTo x="13076" y="4500"/>
+                    </wp:wrapPolygon>
+                  </wp:wrapThrough>
+                  <wp:docPr id="11" name="Grafik 11" descr="Bildergebnis für haken"/>
+                  <wp:cNvGraphicFramePr>
+                    <a:graphicFrameLocks xmlns:a="http://schemas.openxmlformats.org/drawingml/2006/main" noChangeAspect="1"/>
+                  </wp:cNvGraphicFramePr>
+                  <a:graphic xmlns:a="http://schemas.openxmlformats.org/drawingml/2006/main">
+                    <a:graphicData uri="http://schemas.openxmlformats.org/drawingml/2006/picture">
+                      <pic:pic xmlns:pic="http://schemas.openxmlformats.org/drawingml/2006/picture">
+                        <pic:nvPicPr>
+                          <pic:cNvPr id="0" name="Picture 3" descr="Bildergebnis für haken"/>
+                          <pic:cNvPicPr>
+                            <a:picLocks noChangeAspect="1" noChangeArrowheads="1"/>
+                          </pic:cNvPicPr>
+                        </pic:nvPicPr>
+                        <pic:blipFill>
+                          <a:blip r:embed="rId13" cstate="print">
+                            <a:extLst>
+                              <a:ext uri="{28A0092B-C50C-407E-A947-70E740481C1C}">
+                                <a14:useLocalDpi xmlns:a14="http://schemas.microsoft.com/office/drawing/2010/main" val="0"/>
+                              </a:ext>
+                            </a:extLst>
+                          </a:blip>
+                          <a:srcRect/>
+                          <a:stretch>
+                            <a:fillRect/>
+                          </a:stretch>
+                        </pic:blipFill>
+                        <pic:spPr bwMode="auto">
+                          <a:xfrm>
+                            <a:off x="0" y="0"/>
+                            <a:ext cx="566499" cy="548640"/>
+                          </a:xfrm>
+                          <a:prstGeom prst="rect">
+                            <a:avLst/>
+                          </a:prstGeom>
+                          <a:noFill/>
+                          <a:ln>
+                            <a:noFill/>
+                          </a:ln>
+                        </pic:spPr>
+                      </pic:pic>
+                    </a:graphicData>
+                  </a:graphic>
+                  <wp14:sizeRelH relativeFrom="page">
+                    <wp14:pctWidth>0</wp14:pctWidth>
+                  </wp14:sizeRelH>
+                  <wp14:sizeRelV relativeFrom="page">
+                    <wp14:pctHeight>0</wp14:pctHeight>
+                  </wp14:sizeRelV>
+                </wp:anchor>
+              </w:drawing>
+            </w:r>
+          </w:p>
+        </w:tc>
+      </w:tr>
+      <w:tr>
+        <w:tc>
+          <w:tcPr>
+            <w:tcW w:w="662" w:type="dxa"/>
+          </w:tcPr>
+          <w:p>
+            <w:pPr>
+              <w:tabs>
+                <w:tab w:val="left" w:pos="1836"/>
+              </w:tabs>
+              <w:rPr>
+                <w:sz w:val="28"/>
+                <w:lang w:val="de-CH"/>
+              </w:rPr>
+            </w:pPr>
+            <w:r>
+              <w:rPr>
+                <w:sz w:val="28"/>
+                <w:lang w:val="de-CH"/>
+              </w:rPr>
+              <w:t>A05</w:t>
+            </w:r>
+          </w:p>
+        </w:tc>
+        <w:tc>
+          <w:tcPr>
+            <w:tcW w:w="7555" w:type="dxa"/>
+          </w:tcPr>
+          <w:p>
+            <w:pPr>
+              <w:tabs>
+                <w:tab w:val="left" w:pos="1836"/>
+              </w:tabs>
+              <w:rPr>
+                <w:sz w:val="24"/>
+                <w:lang w:val="de-CH"/>
+              </w:rPr>
+            </w:pPr>
+            <w:r>
+              <w:rPr>
+                <w:sz w:val="24"/>
+                <w:lang w:val="de-CH"/>
+              </w:rPr>
+              <w:t>Als ÖV-Benutzer möchte ich nicht nur aktuelle Verbindungen suchen können, sondern auch solche zu einem beliebigen anderen Zeitpunkt, damit ich zukünftige Reisen planen kann.</w:t>
             </w:r>
           </w:p>
         </w:tc>
@@ -2960,7 +3422,7 @@
                 <w:sz w:val="28"/>
                 <w:lang w:val="de-CH"/>
               </w:rPr>
-              <w:t>A04</w:t>
+              <w:t>A06</w:t>
             </w:r>
           </w:p>
         </w:tc>
@@ -2983,14 +3445,7 @@
                 <w:sz w:val="24"/>
                 <w:lang w:val="de-CH"/>
               </w:rPr>
-              <w:t xml:space="preserve">Als ÖV-Benutzer möchte ich, dass schon während meiner Eingabe erste Suchresultate </w:t>
-            </w:r>
-            <w:r>
-              <w:rPr>
-                <w:sz w:val="24"/>
-                <w:lang w:val="de-CH"/>
-              </w:rPr>
-              <w:t>erscheinen, damit ich effizienter nach Stationen suchen kann.</w:t>
+              <w:t>Als ÖV-Benutzer möchte ich sehen, wo sich eine Station befindet, damit ich mir besser vorstellen kann, wie die Situation vor Ort aussieht.</w:t>
             </w:r>
           </w:p>
         </w:tc>
@@ -3011,9 +3466,81 @@
             <w:r>
               <w:rPr>
                 <w:sz w:val="28"/>
-                <w:lang w:val="de-CH"/>
-              </w:rPr>
-              <w:t>Ja</w:t>
+              </w:rPr>
+              <w:drawing>
+                <wp:anchor distT="0" distB="0" distL="114300" distR="114300" simplePos="0" relativeHeight="251688960" behindDoc="0" locked="0" layoutInCell="1" allowOverlap="1" wp14:anchorId="4C1EF555" wp14:editId="5AB69086">
+                  <wp:simplePos x="0" y="0"/>
+                  <wp:positionH relativeFrom="column">
+                    <wp:posOffset>-4445</wp:posOffset>
+                  </wp:positionH>
+                  <wp:positionV relativeFrom="paragraph">
+                    <wp:posOffset>104140</wp:posOffset>
+                  </wp:positionV>
+                  <wp:extent cx="566499" cy="548640"/>
+                  <wp:effectExtent l="0" t="0" r="0" b="0"/>
+                  <wp:wrapThrough wrapText="bothSides">
+                    <wp:wrapPolygon edited="0">
+                      <wp:start x="13076" y="4500"/>
+                      <wp:lineTo x="2179" y="11250"/>
+                      <wp:lineTo x="1453" y="12750"/>
+                      <wp:lineTo x="4359" y="18000"/>
+                      <wp:lineTo x="5085" y="20250"/>
+                      <wp:lineTo x="9444" y="20250"/>
+                      <wp:lineTo x="18161" y="6750"/>
+                      <wp:lineTo x="18161" y="4500"/>
+                      <wp:lineTo x="13076" y="4500"/>
+                    </wp:wrapPolygon>
+                  </wp:wrapThrough>
+                  <wp:docPr id="13" name="Grafik 13" descr="Bildergebnis für haken"/>
+                  <wp:cNvGraphicFramePr>
+                    <a:graphicFrameLocks xmlns:a="http://schemas.openxmlformats.org/drawingml/2006/main" noChangeAspect="1"/>
+                  </wp:cNvGraphicFramePr>
+                  <a:graphic xmlns:a="http://schemas.openxmlformats.org/drawingml/2006/main">
+                    <a:graphicData uri="http://schemas.openxmlformats.org/drawingml/2006/picture">
+                      <pic:pic xmlns:pic="http://schemas.openxmlformats.org/drawingml/2006/picture">
+                        <pic:nvPicPr>
+                          <pic:cNvPr id="0" name="Picture 3" descr="Bildergebnis für haken"/>
+                          <pic:cNvPicPr>
+                            <a:picLocks noChangeAspect="1" noChangeArrowheads="1"/>
+                          </pic:cNvPicPr>
+                        </pic:nvPicPr>
+                        <pic:blipFill>
+                          <a:blip r:embed="rId13" cstate="print">
+                            <a:extLst>
+                              <a:ext uri="{28A0092B-C50C-407E-A947-70E740481C1C}">
+                                <a14:useLocalDpi xmlns:a14="http://schemas.microsoft.com/office/drawing/2010/main" val="0"/>
+                              </a:ext>
+                            </a:extLst>
+                          </a:blip>
+                          <a:srcRect/>
+                          <a:stretch>
+                            <a:fillRect/>
+                          </a:stretch>
+                        </pic:blipFill>
+                        <pic:spPr bwMode="auto">
+                          <a:xfrm>
+                            <a:off x="0" y="0"/>
+                            <a:ext cx="566499" cy="548640"/>
+                          </a:xfrm>
+                          <a:prstGeom prst="rect">
+                            <a:avLst/>
+                          </a:prstGeom>
+                          <a:noFill/>
+                          <a:ln>
+                            <a:noFill/>
+                          </a:ln>
+                        </pic:spPr>
+                      </pic:pic>
+                    </a:graphicData>
+                  </a:graphic>
+                  <wp14:sizeRelH relativeFrom="page">
+                    <wp14:pctWidth>0</wp14:pctWidth>
+                  </wp14:sizeRelH>
+                  <wp14:sizeRelV relativeFrom="page">
+                    <wp14:pctHeight>0</wp14:pctHeight>
+                  </wp14:sizeRelV>
+                </wp:anchor>
+              </w:drawing>
             </w:r>
           </w:p>
         </w:tc>
@@ -3038,7 +3565,7 @@
                 <w:sz w:val="28"/>
                 <w:lang w:val="de-CH"/>
               </w:rPr>
-              <w:t>A05</w:t>
+              <w:t>A07</w:t>
             </w:r>
           </w:p>
         </w:tc>
@@ -3061,7 +3588,7 @@
                 <w:sz w:val="24"/>
                 <w:lang w:val="de-CH"/>
               </w:rPr>
-              <w:t>Als ÖV-Benutzer möchte ich nicht nur aktuelle Verbindungen suchen können, sondern auch solche zu einem beliebigen anderen Zeitpunkt, damit ich zukünftige Reisen planen kann.</w:t>
+              <w:t>Als ÖV-Benutzer möchte Stationen finden, die sich ganz in der Nähe meiner aktuellen Position befinden, damit ich schnell einen Anschluss erreichen kann.</w:t>
             </w:r>
           </w:p>
         </w:tc>
@@ -3102,7 +3629,7 @@
                 <w:sz w:val="28"/>
                 <w:lang w:val="de-CH"/>
               </w:rPr>
-              <w:t>A06</w:t>
+              <w:t>A08</w:t>
             </w:r>
           </w:p>
         </w:tc>
@@ -3125,7 +3652,7 @@
                 <w:sz w:val="24"/>
                 <w:lang w:val="de-CH"/>
               </w:rPr>
-              <w:t>Als ÖV-Benutzer möchte ich sehen, wo sich eine Station befindet, damit ich mir besser vorstellen kann, wie die Situation vor Ort aussieht.</w:t>
+              <w:t>Ich möchte meine gefundene Resultate via Mail weiterleiten können, damit auch andere von meinen Recherchen profitieren können.</w:t>
             </w:r>
           </w:p>
         </w:tc>
@@ -3146,10 +3673,658 @@
           </w:p>
         </w:tc>
       </w:tr>
+    </w:tbl>
+    <w:p>
+      <w:pPr>
+        <w:tabs>
+          <w:tab w:val="left" w:pos="1836"/>
+        </w:tabs>
+        <w:rPr>
+          <w:sz w:val="28"/>
+          <w:lang w:val="de-CH"/>
+        </w:rPr>
+      </w:pPr>
+    </w:p>
+    <w:p>
+      <w:pPr>
+        <w:tabs>
+          <w:tab w:val="left" w:pos="1836"/>
+        </w:tabs>
+        <w:rPr>
+          <w:sz w:val="28"/>
+          <w:lang w:val="de-CH"/>
+        </w:rPr>
+      </w:pPr>
+    </w:p>
+    <w:p>
+      <w:pPr>
+        <w:tabs>
+          <w:tab w:val="left" w:pos="1836"/>
+        </w:tabs>
+        <w:rPr>
+          <w:sz w:val="28"/>
+          <w:lang w:val="de-CH"/>
+        </w:rPr>
+      </w:pPr>
+    </w:p>
+    <w:p>
+      <w:pPr>
+        <w:tabs>
+          <w:tab w:val="left" w:pos="1836"/>
+        </w:tabs>
+        <w:rPr>
+          <w:sz w:val="28"/>
+          <w:lang w:val="de-CH"/>
+        </w:rPr>
+      </w:pPr>
+    </w:p>
+    <w:p>
+      <w:pPr>
+        <w:tabs>
+          <w:tab w:val="left" w:pos="1836"/>
+        </w:tabs>
+        <w:rPr>
+          <w:sz w:val="28"/>
+          <w:lang w:val="de-CH"/>
+        </w:rPr>
+      </w:pPr>
+    </w:p>
+    <w:p>
+      <w:pPr>
+        <w:tabs>
+          <w:tab w:val="left" w:pos="1836"/>
+        </w:tabs>
+        <w:rPr>
+          <w:sz w:val="28"/>
+          <w:lang w:val="de-CH"/>
+        </w:rPr>
+      </w:pPr>
+    </w:p>
+    <w:p>
+      <w:pPr>
+        <w:tabs>
+          <w:tab w:val="left" w:pos="1836"/>
+        </w:tabs>
+        <w:rPr>
+          <w:sz w:val="28"/>
+          <w:lang w:val="de-CH"/>
+        </w:rPr>
+      </w:pPr>
+    </w:p>
+    <w:p>
+      <w:pPr>
+        <w:tabs>
+          <w:tab w:val="left" w:pos="1836"/>
+        </w:tabs>
+        <w:rPr>
+          <w:b/>
+          <w:sz w:val="40"/>
+          <w:lang w:val="de-CH"/>
+        </w:rPr>
+      </w:pPr>
+      <w:r>
+        <w:rPr>
+          <w:b/>
+          <w:sz w:val="40"/>
+          <w:lang w:val="de-CH"/>
+        </w:rPr>
+        <w:lastRenderedPageBreak/>
+        <w:t>Richtlinien</w:t>
+      </w:r>
+    </w:p>
+    <w:p>
+      <w:pPr>
+        <w:tabs>
+          <w:tab w:val="left" w:pos="1836"/>
+        </w:tabs>
+        <w:rPr>
+          <w:sz w:val="28"/>
+          <w:lang w:val="de-CH"/>
+        </w:rPr>
+      </w:pPr>
+      <w:r>
+        <w:rPr>
+          <w:sz w:val="28"/>
+          <w:lang w:val="de-CH"/>
+        </w:rPr>
+        <w:t>Die Richtlinien definieren wie ein Code geschrieben wird z.B. Gross- / Kleinschreibung</w:t>
+      </w:r>
+      <w:r>
+        <w:rPr>
+          <w:sz w:val="28"/>
+          <w:lang w:val="de-CH"/>
+        </w:rPr>
+        <w:t xml:space="preserve"> und Formatierung</w:t>
+      </w:r>
+      <w:r>
+        <w:rPr>
+          <w:sz w:val="28"/>
+          <w:lang w:val="de-CH"/>
+        </w:rPr>
+        <w:t>.</w:t>
+      </w:r>
+    </w:p>
+    <w:p>
+      <w:pPr>
+        <w:tabs>
+          <w:tab w:val="left" w:pos="1836"/>
+        </w:tabs>
+        <w:rPr>
+          <w:b/>
+          <w:sz w:val="32"/>
+          <w:lang w:val="de-CH"/>
+        </w:rPr>
+      </w:pPr>
+    </w:p>
+    <w:p>
+      <w:pPr>
+        <w:tabs>
+          <w:tab w:val="left" w:pos="1836"/>
+        </w:tabs>
+        <w:rPr>
+          <w:b/>
+          <w:sz w:val="32"/>
+          <w:lang w:val="de-CH"/>
+        </w:rPr>
+      </w:pPr>
+      <w:r>
+        <w:rPr>
+          <w:b/>
+          <w:sz w:val="32"/>
+          <w:lang w:val="de-CH"/>
+        </w:rPr>
+        <w:t>Meine</w:t>
+      </w:r>
+      <w:r>
+        <w:rPr>
+          <w:b/>
+          <w:sz w:val="32"/>
+          <w:lang w:val="de-CH"/>
+        </w:rPr>
+        <w:t xml:space="preserve"> Richtlinien</w:t>
+      </w:r>
+    </w:p>
+    <w:p>
+      <w:pPr>
+        <w:pStyle w:val="Listenabsatz"/>
+        <w:numPr>
+          <w:ilvl w:val="0"/>
+          <w:numId w:val="2"/>
+        </w:numPr>
+        <w:tabs>
+          <w:tab w:val="left" w:pos="1836"/>
+        </w:tabs>
+        <w:rPr>
+          <w:sz w:val="28"/>
+          <w:lang w:val="de-CH"/>
+        </w:rPr>
+      </w:pPr>
+      <w:r>
+        <w:rPr>
+          <w:sz w:val="28"/>
+          <w:lang w:val="de-CH"/>
+        </w:rPr>
+        <w:t>Die geschweifte Klammer immer unten schreiben.</w:t>
+      </w:r>
+    </w:p>
+    <w:p>
+      <w:pPr>
+        <w:pStyle w:val="Listenabsatz"/>
+        <w:numPr>
+          <w:ilvl w:val="0"/>
+          <w:numId w:val="2"/>
+        </w:numPr>
+        <w:tabs>
+          <w:tab w:val="left" w:pos="1836"/>
+        </w:tabs>
+        <w:rPr>
+          <w:sz w:val="28"/>
+          <w:lang w:val="de-CH"/>
+        </w:rPr>
+      </w:pPr>
+      <w:r>
+        <w:rPr>
+          <w:sz w:val="28"/>
+          <w:lang w:val="de-CH"/>
+        </w:rPr>
+        <w:t xml:space="preserve"> Kommentare machen</w:t>
+      </w:r>
+      <w:r>
+        <w:rPr>
+          <w:sz w:val="28"/>
+          <w:lang w:val="de-CH"/>
+        </w:rPr>
+        <w:t>.</w:t>
+      </w:r>
+    </w:p>
+    <w:p>
+      <w:pPr>
+        <w:tabs>
+          <w:tab w:val="left" w:pos="1836"/>
+        </w:tabs>
+        <w:rPr>
+          <w:b/>
+          <w:sz w:val="32"/>
+          <w:lang w:val="de-CH"/>
+        </w:rPr>
+      </w:pPr>
+    </w:p>
+    <w:p>
+      <w:pPr>
+        <w:tabs>
+          <w:tab w:val="left" w:pos="1836"/>
+        </w:tabs>
+        <w:rPr>
+          <w:b/>
+          <w:sz w:val="32"/>
+          <w:lang w:val="de-CH"/>
+        </w:rPr>
+      </w:pPr>
+      <w:r>
+        <w:rPr>
+          <w:b/>
+          <w:sz w:val="32"/>
+          <w:lang w:val="de-CH"/>
+        </w:rPr>
+        <w:t>Wo werden die Variablen definiert</w:t>
+      </w:r>
+    </w:p>
+    <w:p>
+      <w:pPr>
+        <w:tabs>
+          <w:tab w:val="left" w:pos="1836"/>
+        </w:tabs>
+        <w:rPr>
+          <w:sz w:val="28"/>
+          <w:lang w:val="de-CH"/>
+        </w:rPr>
+      </w:pPr>
+      <w:r>
+        <w:rPr>
+          <w:sz w:val="28"/>
+          <w:lang w:val="de-CH"/>
+        </w:rPr>
+        <w:t>Dort wo sie gebraucht werden.</w:t>
+      </w:r>
+    </w:p>
+    <w:p>
+      <w:pPr>
+        <w:tabs>
+          <w:tab w:val="left" w:pos="1836"/>
+        </w:tabs>
+        <w:rPr>
+          <w:b/>
+          <w:sz w:val="32"/>
+          <w:lang w:val="de-CH"/>
+        </w:rPr>
+      </w:pPr>
+      <w:r>
+        <w:rPr>
+          <w:b/>
+          <w:sz w:val="32"/>
+          <w:lang w:val="de-CH"/>
+        </w:rPr>
+        <w:t>Methoden</w:t>
+      </w:r>
+    </w:p>
+    <w:p>
+      <w:pPr>
+        <w:pStyle w:val="Listenabsatz"/>
+        <w:numPr>
+          <w:ilvl w:val="0"/>
+          <w:numId w:val="3"/>
+        </w:numPr>
+        <w:tabs>
+          <w:tab w:val="left" w:pos="1836"/>
+        </w:tabs>
+        <w:rPr>
+          <w:sz w:val="28"/>
+          <w:lang w:val="de-CH"/>
+        </w:rPr>
+      </w:pPr>
+      <w:r>
+        <w:rPr>
+          <w:sz w:val="28"/>
+          <w:lang w:val="de-CH"/>
+        </w:rPr>
+        <w:t>Der erste Buchstabe wird Grossgeschrieben.</w:t>
+      </w:r>
+    </w:p>
+    <w:p>
+      <w:pPr>
+        <w:tabs>
+          <w:tab w:val="left" w:pos="1836"/>
+        </w:tabs>
+        <w:rPr>
+          <w:sz w:val="28"/>
+          <w:lang w:val="de-CH"/>
+        </w:rPr>
+      </w:pPr>
+    </w:p>
+    <w:p>
+      <w:pPr>
+        <w:tabs>
+          <w:tab w:val="left" w:pos="1836"/>
+        </w:tabs>
+        <w:rPr>
+          <w:b/>
+          <w:sz w:val="32"/>
+          <w:lang w:val="de-CH"/>
+        </w:rPr>
+      </w:pPr>
+      <w:r>
+        <w:rPr>
+          <w:b/>
+          <w:sz w:val="32"/>
+          <w:lang w:val="de-CH"/>
+        </w:rPr>
+        <w:t>GUI-Controls</w:t>
+      </w:r>
+    </w:p>
+    <w:p>
+      <w:pPr>
+        <w:pStyle w:val="Listenabsatz"/>
+        <w:numPr>
+          <w:ilvl w:val="0"/>
+          <w:numId w:val="3"/>
+        </w:numPr>
+        <w:tabs>
+          <w:tab w:val="left" w:pos="1836"/>
+        </w:tabs>
+        <w:rPr>
+          <w:sz w:val="28"/>
+          <w:lang w:val="de-CH"/>
+        </w:rPr>
+      </w:pPr>
+      <w:r>
+        <w:rPr>
+          <w:sz w:val="28"/>
+          <w:lang w:val="de-CH"/>
+        </w:rPr>
+        <w:t xml:space="preserve">Der Name vom Control + was es machen soll. z.B. </w:t>
+      </w:r>
+      <w:proofErr w:type="spellStart"/>
+      <w:r>
+        <w:rPr>
+          <w:sz w:val="28"/>
+          <w:lang w:val="de-CH"/>
+        </w:rPr>
+        <w:t>comboBoxVon</w:t>
+      </w:r>
+      <w:proofErr w:type="spellEnd"/>
+      <w:r>
+        <w:rPr>
+          <w:sz w:val="28"/>
+          <w:lang w:val="de-CH"/>
+        </w:rPr>
+        <w:t xml:space="preserve">, </w:t>
+      </w:r>
+      <w:proofErr w:type="spellStart"/>
+      <w:r>
+        <w:rPr>
+          <w:sz w:val="28"/>
+          <w:lang w:val="de-CH"/>
+        </w:rPr>
+        <w:t>comboBoxNach</w:t>
+      </w:r>
+      <w:proofErr w:type="spellEnd"/>
+      <w:r>
+        <w:rPr>
+          <w:sz w:val="28"/>
+          <w:lang w:val="de-CH"/>
+        </w:rPr>
+        <w:t xml:space="preserve">, </w:t>
+      </w:r>
+      <w:proofErr w:type="spellStart"/>
+      <w:r>
+        <w:rPr>
+          <w:sz w:val="28"/>
+          <w:lang w:val="de-CH"/>
+        </w:rPr>
+        <w:t>VonLabel</w:t>
+      </w:r>
+      <w:proofErr w:type="spellEnd"/>
+      <w:r>
+        <w:rPr>
+          <w:sz w:val="28"/>
+          <w:lang w:val="de-CH"/>
+        </w:rPr>
+        <w:t xml:space="preserve">, </w:t>
+      </w:r>
+      <w:proofErr w:type="spellStart"/>
+      <w:r>
+        <w:rPr>
+          <w:sz w:val="28"/>
+          <w:lang w:val="de-CH"/>
+        </w:rPr>
+        <w:t>NachLabel</w:t>
+      </w:r>
+      <w:proofErr w:type="spellEnd"/>
+      <w:r>
+        <w:rPr>
+          <w:sz w:val="28"/>
+          <w:lang w:val="de-CH"/>
+        </w:rPr>
+        <w:t>…</w:t>
+      </w:r>
+    </w:p>
+    <w:p>
+      <w:pPr>
+        <w:tabs>
+          <w:tab w:val="left" w:pos="1836"/>
+        </w:tabs>
+        <w:rPr>
+          <w:sz w:val="28"/>
+          <w:lang w:val="de-CH"/>
+        </w:rPr>
+      </w:pPr>
+    </w:p>
+    <w:p>
+      <w:pPr>
+        <w:tabs>
+          <w:tab w:val="left" w:pos="1836"/>
+        </w:tabs>
+        <w:rPr>
+          <w:b/>
+          <w:sz w:val="40"/>
+          <w:lang w:val="de-CH"/>
+        </w:rPr>
+      </w:pPr>
+      <w:r>
+        <w:rPr>
+          <w:b/>
+          <w:sz w:val="40"/>
+          <w:lang w:val="de-CH"/>
+        </w:rPr>
+        <w:t>Bugs</w:t>
+      </w:r>
+    </w:p>
+    <w:p>
+      <w:pPr>
+        <w:tabs>
+          <w:tab w:val="left" w:pos="1836"/>
+        </w:tabs>
+        <w:rPr>
+          <w:b/>
+          <w:sz w:val="32"/>
+          <w:lang w:val="de-CH"/>
+        </w:rPr>
+      </w:pPr>
+      <w:r>
+        <w:rPr>
+          <w:b/>
+          <w:sz w:val="32"/>
+          <w:lang w:val="de-CH"/>
+        </w:rPr>
+        <w:t xml:space="preserve">Google </w:t>
+      </w:r>
+      <w:proofErr w:type="spellStart"/>
+      <w:r>
+        <w:rPr>
+          <w:b/>
+          <w:sz w:val="32"/>
+          <w:lang w:val="de-CH"/>
+        </w:rPr>
+        <w:t>Maps</w:t>
+      </w:r>
+      <w:proofErr w:type="spellEnd"/>
+    </w:p>
+    <w:p>
+      <w:pPr>
+        <w:tabs>
+          <w:tab w:val="left" w:pos="1836"/>
+        </w:tabs>
+        <w:rPr>
+          <w:sz w:val="28"/>
+          <w:lang w:val="de-CH"/>
+        </w:rPr>
+      </w:pPr>
+      <w:r>
+        <w:rPr>
+          <w:sz w:val="28"/>
+          <w:lang w:val="de-CH"/>
+        </w:rPr>
+        <w:t>Die Karte lädt nie vollständig.</w:t>
+      </w:r>
+    </w:p>
+    <w:p>
+      <w:pPr>
+        <w:tabs>
+          <w:tab w:val="left" w:pos="1836"/>
+        </w:tabs>
+        <w:jc w:val="center"/>
+        <w:rPr>
+          <w:b/>
+          <w:sz w:val="40"/>
+          <w:lang w:val="de-CH"/>
+        </w:rPr>
+      </w:pPr>
+    </w:p>
+    <w:p>
+      <w:pPr>
+        <w:tabs>
+          <w:tab w:val="left" w:pos="1836"/>
+        </w:tabs>
+        <w:jc w:val="center"/>
+        <w:rPr>
+          <w:b/>
+          <w:sz w:val="40"/>
+          <w:lang w:val="de-CH"/>
+        </w:rPr>
+      </w:pPr>
+    </w:p>
+    <w:p>
+      <w:pPr>
+        <w:tabs>
+          <w:tab w:val="left" w:pos="1836"/>
+        </w:tabs>
+        <w:rPr>
+          <w:b/>
+          <w:sz w:val="32"/>
+          <w:lang w:val="de-CH"/>
+        </w:rPr>
+      </w:pPr>
+    </w:p>
+    <w:p>
+      <w:pPr>
+        <w:tabs>
+          <w:tab w:val="left" w:pos="1836"/>
+        </w:tabs>
+        <w:rPr>
+          <w:b/>
+          <w:sz w:val="32"/>
+          <w:lang w:val="de-CH"/>
+        </w:rPr>
+      </w:pPr>
+    </w:p>
+    <w:p>
+      <w:pPr>
+        <w:tabs>
+          <w:tab w:val="left" w:pos="1836"/>
+        </w:tabs>
+        <w:rPr>
+          <w:b/>
+          <w:sz w:val="40"/>
+          <w:lang w:val="de-CH"/>
+        </w:rPr>
+      </w:pPr>
+      <w:r>
+        <w:rPr>
+          <w:b/>
+          <w:sz w:val="40"/>
+          <w:lang w:val="de-CH"/>
+        </w:rPr>
+        <w:lastRenderedPageBreak/>
+        <w:t>Testfälle</w:t>
+      </w:r>
+    </w:p>
+    <w:p>
+      <w:pPr>
+        <w:tabs>
+          <w:tab w:val="left" w:pos="1836"/>
+        </w:tabs>
+        <w:rPr>
+          <w:b/>
+          <w:sz w:val="32"/>
+        </w:rPr>
+      </w:pPr>
+      <w:r>
+        <w:rPr>
+          <w:b/>
+          <w:sz w:val="32"/>
+        </w:rPr>
+        <w:t xml:space="preserve">Test 1: Start und </w:t>
+      </w:r>
+      <w:proofErr w:type="spellStart"/>
+      <w:r>
+        <w:rPr>
+          <w:b/>
+          <w:sz w:val="32"/>
+        </w:rPr>
+        <w:t>Endstation</w:t>
+      </w:r>
+      <w:proofErr w:type="spellEnd"/>
+    </w:p>
+    <w:p>
+      <w:pPr>
+        <w:tabs>
+          <w:tab w:val="left" w:pos="1836"/>
+        </w:tabs>
+        <w:rPr>
+          <w:b/>
+          <w:sz w:val="28"/>
+        </w:rPr>
+      </w:pPr>
+      <w:r>
+        <w:rPr>
+          <w:b/>
+          <w:sz w:val="28"/>
+        </w:rPr>
+        <w:t>A001</w:t>
+      </w:r>
+      <w:r>
+        <w:rPr>
+          <w:b/>
+          <w:sz w:val="28"/>
+        </w:rPr>
+        <w:t>, A002, A003</w:t>
+      </w:r>
+    </w:p>
+    <w:tbl>
+      <w:tblPr>
+        <w:tblStyle w:val="Tabellenraster"/>
+        <w:tblW w:w="0" w:type="auto"/>
+        <w:tblLook w:val="04A0" w:firstRow="1" w:lastRow="0" w:firstColumn="1" w:lastColumn="0" w:noHBand="0" w:noVBand="1"/>
+      </w:tblPr>
+      <w:tblGrid>
+        <w:gridCol w:w="988"/>
+        <w:gridCol w:w="5276"/>
+        <w:gridCol w:w="3132"/>
+      </w:tblGrid>
       <w:tr>
         <w:tc>
           <w:tcPr>
-            <w:tcW w:w="662" w:type="dxa"/>
+            <w:tcW w:w="988" w:type="dxa"/>
           </w:tcPr>
           <w:p>
             <w:pPr>
@@ -3157,22 +4332,22 @@
                 <w:tab w:val="left" w:pos="1836"/>
               </w:tabs>
               <w:rPr>
-                <w:sz w:val="28"/>
-                <w:lang w:val="de-CH"/>
+                <w:sz w:val="24"/>
               </w:rPr>
             </w:pPr>
-            <w:r>
-              <w:rPr>
-                <w:sz w:val="28"/>
-                <w:lang w:val="de-CH"/>
-              </w:rPr>
-              <w:t>A07</w:t>
-            </w:r>
+            <w:proofErr w:type="spellStart"/>
+            <w:r>
+              <w:rPr>
+                <w:sz w:val="24"/>
+              </w:rPr>
+              <w:t>Schritt</w:t>
+            </w:r>
+            <w:proofErr w:type="spellEnd"/>
           </w:p>
         </w:tc>
         <w:tc>
           <w:tcPr>
-            <w:tcW w:w="7555" w:type="dxa"/>
+            <w:tcW w:w="5276" w:type="dxa"/>
           </w:tcPr>
           <w:p>
             <w:pPr>
@@ -3181,21 +4356,21 @@
               </w:tabs>
               <w:rPr>
                 <w:sz w:val="24"/>
-                <w:lang w:val="de-CH"/>
               </w:rPr>
             </w:pPr>
-            <w:r>
-              <w:rPr>
-                <w:sz w:val="24"/>
-                <w:lang w:val="de-CH"/>
-              </w:rPr>
-              <w:t>Als ÖV-Benutzer möchte Stationen finden, die sich ganz in der Nähe meiner aktuellen Position befinden, damit ich schnell einen Anschluss erreichen kann.</w:t>
-            </w:r>
+            <w:proofErr w:type="spellStart"/>
+            <w:r>
+              <w:rPr>
+                <w:sz w:val="24"/>
+              </w:rPr>
+              <w:t>Aktivität</w:t>
+            </w:r>
+            <w:proofErr w:type="spellEnd"/>
           </w:p>
         </w:tc>
         <w:tc>
           <w:tcPr>
-            <w:tcW w:w="1179" w:type="dxa"/>
+            <w:tcW w:w="3132" w:type="dxa"/>
           </w:tcPr>
           <w:p>
             <w:pPr>
@@ -3203,17 +4378,38 @@
                 <w:tab w:val="left" w:pos="1836"/>
               </w:tabs>
               <w:rPr>
-                <w:sz w:val="28"/>
-                <w:lang w:val="de-CH"/>
+                <w:sz w:val="24"/>
               </w:rPr>
             </w:pPr>
+            <w:proofErr w:type="spellStart"/>
+            <w:r>
+              <w:rPr>
+                <w:sz w:val="24"/>
+              </w:rPr>
+              <w:t>Erwartetes</w:t>
+            </w:r>
+            <w:proofErr w:type="spellEnd"/>
+            <w:r>
+              <w:rPr>
+                <w:sz w:val="24"/>
+              </w:rPr>
+              <w:t xml:space="preserve"> </w:t>
+            </w:r>
+            <w:proofErr w:type="spellStart"/>
+            <w:r>
+              <w:rPr>
+                <w:sz w:val="24"/>
+              </w:rPr>
+              <w:t>Resultat</w:t>
+            </w:r>
+            <w:proofErr w:type="spellEnd"/>
           </w:p>
         </w:tc>
       </w:tr>
       <w:tr>
         <w:tc>
           <w:tcPr>
-            <w:tcW w:w="662" w:type="dxa"/>
+            <w:tcW w:w="988" w:type="dxa"/>
           </w:tcPr>
           <w:p>
             <w:pPr>
@@ -3221,22 +4417,20 @@
                 <w:tab w:val="left" w:pos="1836"/>
               </w:tabs>
               <w:rPr>
-                <w:sz w:val="28"/>
-                <w:lang w:val="de-CH"/>
+                <w:sz w:val="24"/>
               </w:rPr>
             </w:pPr>
             <w:r>
               <w:rPr>
-                <w:sz w:val="28"/>
-                <w:lang w:val="de-CH"/>
-              </w:rPr>
-              <w:t>A08</w:t>
+                <w:sz w:val="24"/>
+              </w:rPr>
+              <w:t>1</w:t>
             </w:r>
           </w:p>
         </w:tc>
         <w:tc>
           <w:tcPr>
-            <w:tcW w:w="7555" w:type="dxa"/>
+            <w:tcW w:w="5276" w:type="dxa"/>
           </w:tcPr>
           <w:p>
             <w:pPr>
@@ -3253,13 +4447,80 @@
                 <w:sz w:val="24"/>
                 <w:lang w:val="de-CH"/>
               </w:rPr>
-              <w:t>Ich möchte meine gefundene Resultate via Mail weiterleiten können, damit auch andere von meinen Recherchen profitieren können.</w:t>
+              <w:t xml:space="preserve">Eine </w:t>
+            </w:r>
+            <w:r>
+              <w:rPr>
+                <w:sz w:val="24"/>
+                <w:lang w:val="de-CH"/>
+              </w:rPr>
+              <w:t>Person</w:t>
+            </w:r>
+            <w:r>
+              <w:rPr>
+                <w:sz w:val="24"/>
+                <w:lang w:val="de-CH"/>
+              </w:rPr>
+              <w:t xml:space="preserve"> gibt </w:t>
+            </w:r>
+            <w:r>
+              <w:rPr>
+                <w:sz w:val="24"/>
+                <w:lang w:val="de-CH"/>
+              </w:rPr>
+              <w:t>in</w:t>
+            </w:r>
+            <w:r>
+              <w:rPr>
+                <w:sz w:val="24"/>
+                <w:lang w:val="de-CH"/>
+              </w:rPr>
+              <w:t xml:space="preserve"> der </w:t>
+            </w:r>
+            <w:proofErr w:type="spellStart"/>
+            <w:r>
+              <w:rPr>
+                <w:sz w:val="24"/>
+                <w:lang w:val="de-CH"/>
+              </w:rPr>
+              <w:t>comboBoxVon</w:t>
+            </w:r>
+            <w:proofErr w:type="spellEnd"/>
+            <w:r>
+              <w:rPr>
+                <w:sz w:val="24"/>
+                <w:lang w:val="de-CH"/>
+              </w:rPr>
+              <w:t xml:space="preserve"> «Luz» ein und drückt dann den </w:t>
+            </w:r>
+            <w:proofErr w:type="spellStart"/>
+            <w:r>
+              <w:rPr>
+                <w:sz w:val="24"/>
+                <w:lang w:val="de-CH"/>
+              </w:rPr>
+              <w:t>DropDown</w:t>
+            </w:r>
+            <w:proofErr w:type="spellEnd"/>
+            <w:r>
+              <w:rPr>
+                <w:sz w:val="24"/>
+                <w:lang w:val="de-CH"/>
+              </w:rPr>
+              <w:t xml:space="preserve"> Pfeil und dann kann man eine Station auswählen</w:t>
+            </w:r>
+            <w:r>
+              <w:rPr>
+                <w:sz w:val="24"/>
+                <w:lang w:val="de-CH"/>
+              </w:rPr>
+              <w:t>.</w:t>
             </w:r>
           </w:p>
         </w:tc>
         <w:tc>
           <w:tcPr>
-            <w:tcW w:w="1179" w:type="dxa"/>
+            <w:tcW w:w="3132" w:type="dxa"/>
           </w:tcPr>
           <w:p>
             <w:pPr>
@@ -3267,10 +4528,366 @@
                 <w:tab w:val="left" w:pos="1836"/>
               </w:tabs>
               <w:rPr>
-                <w:sz w:val="28"/>
+                <w:sz w:val="24"/>
                 <w:lang w:val="de-CH"/>
               </w:rPr>
             </w:pPr>
+            <w:r>
+              <w:rPr>
+                <w:sz w:val="24"/>
+                <w:lang w:val="de-CH"/>
+              </w:rPr>
+              <w:t xml:space="preserve">Der ausgewählte Ort aus der </w:t>
+            </w:r>
+            <w:proofErr w:type="spellStart"/>
+            <w:r>
+              <w:rPr>
+                <w:sz w:val="24"/>
+                <w:lang w:val="de-CH"/>
+              </w:rPr>
+              <w:t>DropDown</w:t>
+            </w:r>
+            <w:proofErr w:type="spellEnd"/>
+            <w:r>
+              <w:rPr>
+                <w:sz w:val="24"/>
+                <w:lang w:val="de-CH"/>
+              </w:rPr>
+              <w:t xml:space="preserve"> Liste wird in der </w:t>
+            </w:r>
+            <w:proofErr w:type="spellStart"/>
+            <w:r>
+              <w:rPr>
+                <w:sz w:val="24"/>
+                <w:lang w:val="de-CH"/>
+              </w:rPr>
+              <w:t>comboBoxVon</w:t>
+            </w:r>
+            <w:proofErr w:type="spellEnd"/>
+            <w:r>
+              <w:rPr>
+                <w:sz w:val="24"/>
+                <w:lang w:val="de-CH"/>
+              </w:rPr>
+              <w:t xml:space="preserve"> eingefügt.</w:t>
+            </w:r>
+          </w:p>
+        </w:tc>
+      </w:tr>
+      <w:tr>
+        <w:tc>
+          <w:tcPr>
+            <w:tcW w:w="988" w:type="dxa"/>
+          </w:tcPr>
+          <w:p>
+            <w:pPr>
+              <w:tabs>
+                <w:tab w:val="left" w:pos="1836"/>
+              </w:tabs>
+              <w:rPr>
+                <w:sz w:val="24"/>
+              </w:rPr>
+            </w:pPr>
+            <w:r>
+              <w:rPr>
+                <w:sz w:val="24"/>
+              </w:rPr>
+              <w:t>2</w:t>
+            </w:r>
+          </w:p>
+        </w:tc>
+        <w:tc>
+          <w:tcPr>
+            <w:tcW w:w="5276" w:type="dxa"/>
+          </w:tcPr>
+          <w:p>
+            <w:pPr>
+              <w:tabs>
+                <w:tab w:val="left" w:pos="1836"/>
+              </w:tabs>
+              <w:rPr>
+                <w:sz w:val="24"/>
+                <w:lang w:val="de-CH"/>
+              </w:rPr>
+            </w:pPr>
+            <w:r>
+              <w:rPr>
+                <w:sz w:val="24"/>
+                <w:lang w:val="de-CH"/>
+              </w:rPr>
+              <w:t xml:space="preserve">Eine Person gibt in der </w:t>
+            </w:r>
+            <w:proofErr w:type="spellStart"/>
+            <w:r>
+              <w:rPr>
+                <w:sz w:val="24"/>
+                <w:lang w:val="de-CH"/>
+              </w:rPr>
+              <w:t>combo</w:t>
+            </w:r>
+            <w:r>
+              <w:rPr>
+                <w:sz w:val="24"/>
+                <w:lang w:val="de-CH"/>
+              </w:rPr>
+              <w:t>BoxNach</w:t>
+            </w:r>
+            <w:proofErr w:type="spellEnd"/>
+            <w:r>
+              <w:rPr>
+                <w:sz w:val="24"/>
+                <w:lang w:val="de-CH"/>
+              </w:rPr>
+              <w:t xml:space="preserve"> «Alp» ein und drückt dann den </w:t>
+            </w:r>
+            <w:proofErr w:type="spellStart"/>
+            <w:r>
+              <w:rPr>
+                <w:sz w:val="24"/>
+                <w:lang w:val="de-CH"/>
+              </w:rPr>
+              <w:t>DropDown</w:t>
+            </w:r>
+            <w:proofErr w:type="spellEnd"/>
+            <w:r>
+              <w:rPr>
+                <w:sz w:val="24"/>
+                <w:lang w:val="de-CH"/>
+              </w:rPr>
+              <w:t xml:space="preserve"> Pfeil und dann kann man eine Station auswählen.</w:t>
+            </w:r>
+          </w:p>
+        </w:tc>
+        <w:tc>
+          <w:tcPr>
+            <w:tcW w:w="3132" w:type="dxa"/>
+          </w:tcPr>
+          <w:p>
+            <w:pPr>
+              <w:tabs>
+                <w:tab w:val="left" w:pos="1836"/>
+              </w:tabs>
+              <w:rPr>
+                <w:sz w:val="24"/>
+                <w:lang w:val="de-CH"/>
+              </w:rPr>
+            </w:pPr>
+            <w:r>
+              <w:rPr>
+                <w:sz w:val="24"/>
+                <w:lang w:val="de-CH"/>
+              </w:rPr>
+              <w:t xml:space="preserve">Der ausgewählte Ort aus der </w:t>
+            </w:r>
+            <w:proofErr w:type="spellStart"/>
+            <w:r>
+              <w:rPr>
+                <w:sz w:val="24"/>
+                <w:lang w:val="de-CH"/>
+              </w:rPr>
+              <w:t>DropDown</w:t>
+            </w:r>
+            <w:proofErr w:type="spellEnd"/>
+            <w:r>
+              <w:rPr>
+                <w:sz w:val="24"/>
+                <w:lang w:val="de-CH"/>
+              </w:rPr>
+              <w:t xml:space="preserve"> Liste wird in der </w:t>
+            </w:r>
+            <w:proofErr w:type="spellStart"/>
+            <w:r>
+              <w:rPr>
+                <w:sz w:val="24"/>
+                <w:lang w:val="de-CH"/>
+              </w:rPr>
+              <w:t>comboBoxNach</w:t>
+            </w:r>
+            <w:proofErr w:type="spellEnd"/>
+            <w:r>
+              <w:rPr>
+                <w:sz w:val="24"/>
+                <w:lang w:val="de-CH"/>
+              </w:rPr>
+              <w:t xml:space="preserve"> eingefügt.</w:t>
+            </w:r>
+          </w:p>
+        </w:tc>
+      </w:tr>
+      <w:tr>
+        <w:tc>
+          <w:tcPr>
+            <w:tcW w:w="988" w:type="dxa"/>
+          </w:tcPr>
+          <w:p>
+            <w:pPr>
+              <w:tabs>
+                <w:tab w:val="left" w:pos="1836"/>
+              </w:tabs>
+              <w:rPr>
+                <w:sz w:val="24"/>
+              </w:rPr>
+            </w:pPr>
+            <w:r>
+              <w:rPr>
+                <w:sz w:val="24"/>
+              </w:rPr>
+              <w:t>3</w:t>
+            </w:r>
+          </w:p>
+        </w:tc>
+        <w:tc>
+          <w:tcPr>
+            <w:tcW w:w="5276" w:type="dxa"/>
+          </w:tcPr>
+          <w:p>
+            <w:pPr>
+              <w:tabs>
+                <w:tab w:val="left" w:pos="1836"/>
+              </w:tabs>
+              <w:rPr>
+                <w:sz w:val="24"/>
+                <w:lang w:val="de-CH"/>
+              </w:rPr>
+            </w:pPr>
+            <w:r>
+              <w:rPr>
+                <w:sz w:val="24"/>
+                <w:lang w:val="de-CH"/>
+              </w:rPr>
+              <w:t xml:space="preserve">Die Person drückt auf den </w:t>
+            </w:r>
+            <w:r>
+              <w:rPr>
+                <w:sz w:val="24"/>
+                <w:lang w:val="de-CH"/>
+              </w:rPr>
+              <w:t>Knopf Verbindung suchen.</w:t>
+            </w:r>
+          </w:p>
+        </w:tc>
+        <w:tc>
+          <w:tcPr>
+            <w:tcW w:w="3132" w:type="dxa"/>
+          </w:tcPr>
+          <w:p>
+            <w:pPr>
+              <w:tabs>
+                <w:tab w:val="left" w:pos="1836"/>
+              </w:tabs>
+              <w:rPr>
+                <w:sz w:val="24"/>
+                <w:lang w:val="de-CH"/>
+              </w:rPr>
+            </w:pPr>
+            <w:r>
+              <w:rPr>
+                <w:sz w:val="24"/>
+                <w:lang w:val="de-CH"/>
+              </w:rPr>
+              <w:t xml:space="preserve">Unten in der </w:t>
+            </w:r>
+            <w:proofErr w:type="spellStart"/>
+            <w:r>
+              <w:rPr>
+                <w:sz w:val="24"/>
+                <w:lang w:val="de-CH"/>
+              </w:rPr>
+              <w:t>listBox</w:t>
+            </w:r>
+            <w:proofErr w:type="spellEnd"/>
+            <w:r>
+              <w:rPr>
+                <w:sz w:val="24"/>
+                <w:lang w:val="de-CH"/>
+              </w:rPr>
+              <w:t xml:space="preserve"> sollten die nächsten 4 Verbindungen angezeigt werden.</w:t>
+            </w:r>
+          </w:p>
+        </w:tc>
+      </w:tr>
+      <w:tr>
+        <w:tc>
+          <w:tcPr>
+            <w:tcW w:w="988" w:type="dxa"/>
+          </w:tcPr>
+          <w:p>
+            <w:pPr>
+              <w:tabs>
+                <w:tab w:val="left" w:pos="1836"/>
+              </w:tabs>
+              <w:rPr>
+                <w:sz w:val="24"/>
+              </w:rPr>
+            </w:pPr>
+            <w:r>
+              <w:rPr>
+                <w:sz w:val="24"/>
+              </w:rPr>
+              <w:t>4</w:t>
+            </w:r>
+          </w:p>
+        </w:tc>
+        <w:tc>
+          <w:tcPr>
+            <w:tcW w:w="5276" w:type="dxa"/>
+          </w:tcPr>
+          <w:p>
+            <w:pPr>
+              <w:tabs>
+                <w:tab w:val="left" w:pos="1836"/>
+              </w:tabs>
+              <w:rPr>
+                <w:sz w:val="24"/>
+                <w:lang w:val="de-CH"/>
+              </w:rPr>
+            </w:pPr>
+            <w:r>
+              <w:rPr>
+                <w:sz w:val="24"/>
+                <w:lang w:val="de-CH"/>
+              </w:rPr>
+              <w:t xml:space="preserve">Die Person gibt in die </w:t>
+            </w:r>
+            <w:proofErr w:type="spellStart"/>
+            <w:r>
+              <w:rPr>
+                <w:sz w:val="24"/>
+                <w:lang w:val="de-CH"/>
+              </w:rPr>
+              <w:t>comboBoxStation</w:t>
+            </w:r>
+            <w:proofErr w:type="spellEnd"/>
+            <w:r>
+              <w:rPr>
+                <w:sz w:val="24"/>
+                <w:lang w:val="de-CH"/>
+              </w:rPr>
+              <w:t xml:space="preserve"> einen Ort ein</w:t>
+            </w:r>
+          </w:p>
+        </w:tc>
+        <w:tc>
+          <w:tcPr>
+            <w:tcW w:w="3132" w:type="dxa"/>
+          </w:tcPr>
+          <w:p>
+            <w:pPr>
+              <w:tabs>
+                <w:tab w:val="left" w:pos="1836"/>
+              </w:tabs>
+              <w:rPr>
+                <w:sz w:val="24"/>
+                <w:lang w:val="de-CH"/>
+              </w:rPr>
+            </w:pPr>
+            <w:r>
+              <w:rPr>
+                <w:sz w:val="24"/>
+                <w:lang w:val="de-CH"/>
+              </w:rPr>
+              <w:t>Es sollten alle Verbindungen aus dem Ort der ausgewählt wurde angezeigt werden.</w:t>
+            </w:r>
           </w:p>
         </w:tc>
       </w:tr>
@@ -3291,85 +4908,126 @@
         <w:tabs>
           <w:tab w:val="left" w:pos="1836"/>
         </w:tabs>
-        <w:rPr>
-          <w:sz w:val="28"/>
-          <w:lang w:val="de-CH"/>
-        </w:rPr>
-      </w:pPr>
-    </w:p>
-    <w:p>
-      <w:pPr>
-        <w:tabs>
-          <w:tab w:val="left" w:pos="1836"/>
-        </w:tabs>
-        <w:rPr>
-          <w:sz w:val="28"/>
-          <w:lang w:val="de-CH"/>
-        </w:rPr>
-      </w:pPr>
-    </w:p>
-    <w:p>
-      <w:pPr>
-        <w:tabs>
-          <w:tab w:val="left" w:pos="1836"/>
-        </w:tabs>
-        <w:rPr>
-          <w:sz w:val="28"/>
-          <w:lang w:val="de-CH"/>
-        </w:rPr>
-      </w:pPr>
-    </w:p>
-    <w:p>
-      <w:pPr>
-        <w:tabs>
-          <w:tab w:val="left" w:pos="1836"/>
-        </w:tabs>
-        <w:rPr>
-          <w:sz w:val="28"/>
-          <w:lang w:val="de-CH"/>
-        </w:rPr>
-      </w:pPr>
-    </w:p>
-    <w:p>
-      <w:pPr>
-        <w:tabs>
-          <w:tab w:val="left" w:pos="1836"/>
-        </w:tabs>
-        <w:rPr>
-          <w:sz w:val="28"/>
-          <w:lang w:val="de-CH"/>
-        </w:rPr>
-      </w:pPr>
-    </w:p>
-    <w:p>
-      <w:pPr>
-        <w:tabs>
-          <w:tab w:val="left" w:pos="1836"/>
-        </w:tabs>
-        <w:rPr>
-          <w:sz w:val="28"/>
-          <w:lang w:val="de-CH"/>
-        </w:rPr>
-      </w:pPr>
-    </w:p>
-    <w:p>
-      <w:pPr>
-        <w:tabs>
-          <w:tab w:val="left" w:pos="1836"/>
-        </w:tabs>
-        <w:rPr>
-          <w:sz w:val="28"/>
-          <w:lang w:val="de-CH"/>
-        </w:rPr>
-      </w:pPr>
-    </w:p>
-    <w:p>
-      <w:pPr>
-        <w:tabs>
-          <w:tab w:val="left" w:pos="1836"/>
-        </w:tabs>
-        <w:rPr>
-          <w:sz w:val="28"/>
+        <w:jc w:val="center"/>
+        <w:rPr>
+          <w:b/>
+          <w:sz w:val="40"/>
+          <w:lang w:val="de-CH"/>
+        </w:rPr>
+      </w:pPr>
+    </w:p>
+    <w:p>
+      <w:pPr>
+        <w:tabs>
+          <w:tab w:val="left" w:pos="1836"/>
+        </w:tabs>
+        <w:jc w:val="center"/>
+        <w:rPr>
+          <w:b/>
+          <w:sz w:val="40"/>
+          <w:lang w:val="de-CH"/>
+        </w:rPr>
+      </w:pPr>
+    </w:p>
+    <w:p>
+      <w:pPr>
+        <w:tabs>
+          <w:tab w:val="left" w:pos="1836"/>
+        </w:tabs>
+        <w:jc w:val="center"/>
+        <w:rPr>
+          <w:b/>
+          <w:sz w:val="40"/>
+          <w:lang w:val="de-CH"/>
+        </w:rPr>
+      </w:pPr>
+    </w:p>
+    <w:p>
+      <w:pPr>
+        <w:tabs>
+          <w:tab w:val="left" w:pos="1836"/>
+        </w:tabs>
+        <w:jc w:val="center"/>
+        <w:rPr>
+          <w:b/>
+          <w:sz w:val="40"/>
+          <w:lang w:val="de-CH"/>
+        </w:rPr>
+      </w:pPr>
+    </w:p>
+    <w:p>
+      <w:pPr>
+        <w:tabs>
+          <w:tab w:val="left" w:pos="1836"/>
+        </w:tabs>
+        <w:jc w:val="center"/>
+        <w:rPr>
+          <w:b/>
+          <w:sz w:val="40"/>
+          <w:lang w:val="de-CH"/>
+        </w:rPr>
+      </w:pPr>
+    </w:p>
+    <w:p>
+      <w:pPr>
+        <w:tabs>
+          <w:tab w:val="left" w:pos="1836"/>
+        </w:tabs>
+        <w:jc w:val="center"/>
+        <w:rPr>
+          <w:b/>
+          <w:sz w:val="40"/>
+          <w:lang w:val="de-CH"/>
+        </w:rPr>
+      </w:pPr>
+    </w:p>
+    <w:p>
+      <w:pPr>
+        <w:tabs>
+          <w:tab w:val="left" w:pos="1836"/>
+        </w:tabs>
+        <w:jc w:val="center"/>
+        <w:rPr>
+          <w:b/>
+          <w:sz w:val="40"/>
+          <w:lang w:val="de-CH"/>
+        </w:rPr>
+      </w:pPr>
+    </w:p>
+    <w:p>
+      <w:pPr>
+        <w:tabs>
+          <w:tab w:val="left" w:pos="1836"/>
+        </w:tabs>
+        <w:jc w:val="center"/>
+        <w:rPr>
+          <w:b/>
+          <w:sz w:val="40"/>
+          <w:lang w:val="de-CH"/>
+        </w:rPr>
+      </w:pPr>
+    </w:p>
+    <w:p>
+      <w:pPr>
+        <w:tabs>
+          <w:tab w:val="left" w:pos="1836"/>
+        </w:tabs>
+        <w:jc w:val="center"/>
+        <w:rPr>
+          <w:b/>
+          <w:sz w:val="40"/>
+          <w:lang w:val="de-CH"/>
+        </w:rPr>
+      </w:pPr>
+    </w:p>
+    <w:p>
+      <w:pPr>
+        <w:tabs>
+          <w:tab w:val="left" w:pos="1836"/>
+        </w:tabs>
+        <w:rPr>
+          <w:b/>
+          <w:sz w:val="40"/>
           <w:lang w:val="de-CH"/>
         </w:rPr>
       </w:pPr>
@@ -3392,153 +5050,17 @@
           <w:lang w:val="de-CH"/>
         </w:rPr>
         <w:lastRenderedPageBreak/>
-        <w:t>Richtlinien</w:t>
-      </w:r>
-    </w:p>
-    <w:p>
-      <w:pPr>
-        <w:tabs>
-          <w:tab w:val="left" w:pos="1836"/>
-        </w:tabs>
-        <w:rPr>
-          <w:sz w:val="28"/>
-          <w:lang w:val="de-CH"/>
-        </w:rPr>
-      </w:pPr>
-      <w:r>
-        <w:rPr>
-          <w:sz w:val="28"/>
-          <w:lang w:val="de-CH"/>
-        </w:rPr>
-        <w:t>Die Richtlinien definieren wie ein Code geschrieben wird z.B. Gross- / Kleinschreibung.</w:t>
-      </w:r>
-    </w:p>
-    <w:p>
-      <w:pPr>
-        <w:tabs>
-          <w:tab w:val="left" w:pos="1836"/>
-        </w:tabs>
-        <w:rPr>
-          <w:b/>
-          <w:sz w:val="32"/>
-          <w:lang w:val="de-CH"/>
-        </w:rPr>
-      </w:pPr>
-    </w:p>
-    <w:p>
-      <w:pPr>
-        <w:tabs>
-          <w:tab w:val="left" w:pos="1836"/>
-        </w:tabs>
-        <w:rPr>
-          <w:b/>
-          <w:sz w:val="32"/>
-          <w:lang w:val="de-CH"/>
-        </w:rPr>
-      </w:pPr>
-      <w:r>
-        <w:rPr>
-          <w:b/>
-          <w:sz w:val="32"/>
-          <w:lang w:val="de-CH"/>
-        </w:rPr>
-        <w:t>Unsere Richtlinien</w:t>
-      </w:r>
-    </w:p>
-    <w:p>
-      <w:pPr>
-        <w:pStyle w:val="Listenabsatz"/>
-        <w:numPr>
-          <w:ilvl w:val="0"/>
-          <w:numId w:val="2"/>
-        </w:numPr>
-        <w:tabs>
-          <w:tab w:val="left" w:pos="1836"/>
-        </w:tabs>
-        <w:rPr>
-          <w:sz w:val="28"/>
-          <w:lang w:val="de-CH"/>
-        </w:rPr>
-      </w:pPr>
-      <w:r>
-        <w:rPr>
-          <w:sz w:val="28"/>
-          <w:lang w:val="de-CH"/>
-        </w:rPr>
-        <w:t>Die geschweifte Klammer immer unten schreiben.</w:t>
-      </w:r>
-    </w:p>
-    <w:p>
-      <w:pPr>
-        <w:pStyle w:val="Listenabsatz"/>
-        <w:numPr>
-          <w:ilvl w:val="0"/>
-          <w:numId w:val="2"/>
-        </w:numPr>
-        <w:tabs>
-          <w:tab w:val="left" w:pos="1836"/>
-        </w:tabs>
-        <w:rPr>
-          <w:sz w:val="28"/>
-          <w:lang w:val="de-CH"/>
-        </w:rPr>
-      </w:pPr>
-      <w:r>
-        <w:rPr>
-          <w:sz w:val="28"/>
-          <w:lang w:val="de-CH"/>
-        </w:rPr>
-        <w:t xml:space="preserve"> Kommentare machen</w:t>
-      </w:r>
-    </w:p>
-    <w:p>
-      <w:pPr>
-        <w:tabs>
-          <w:tab w:val="left" w:pos="1836"/>
-        </w:tabs>
-        <w:rPr>
-          <w:b/>
-          <w:sz w:val="32"/>
-          <w:lang w:val="de-CH"/>
-        </w:rPr>
-      </w:pPr>
-    </w:p>
-    <w:p>
-      <w:pPr>
-        <w:tabs>
-          <w:tab w:val="left" w:pos="1836"/>
-        </w:tabs>
-        <w:rPr>
-          <w:b/>
-          <w:sz w:val="32"/>
-          <w:lang w:val="de-CH"/>
-        </w:rPr>
-      </w:pPr>
-      <w:r>
-        <w:rPr>
-          <w:b/>
-          <w:sz w:val="32"/>
-          <w:lang w:val="de-CH"/>
-        </w:rPr>
-        <w:t>Wo werden die Variablen definiert</w:t>
-      </w:r>
-    </w:p>
-    <w:p>
-      <w:pPr>
-        <w:tabs>
-          <w:tab w:val="left" w:pos="1836"/>
-        </w:tabs>
-        <w:rPr>
-          <w:sz w:val="28"/>
-          <w:lang w:val="de-CH"/>
-        </w:rPr>
-      </w:pPr>
-      <w:r>
-        <w:rPr>
-          <w:sz w:val="28"/>
-          <w:lang w:val="de-CH"/>
-        </w:rPr>
-        <w:t>Dort wo sie gebraucht werden.</w:t>
+        <w:t>Installation &amp; Deinstall</w:t>
+      </w:r>
+      <w:bookmarkStart w:id="0" w:name="_GoBack"/>
+      <w:bookmarkEnd w:id="0"/>
+      <w:r>
+        <w:rPr>
+          <w:b/>
+          <w:sz w:val="40"/>
+          <w:lang w:val="de-CH"/>
+        </w:rPr>
+        <w:t>ation</w:t>
       </w:r>
     </w:p>
     <w:p>
@@ -3572,30 +5094,6 @@
         <w:tabs>
           <w:tab w:val="left" w:pos="1836"/>
         </w:tabs>
-        <w:rPr>
-          <w:b/>
-          <w:sz w:val="32"/>
-          <w:lang w:val="de-CH"/>
-        </w:rPr>
-      </w:pPr>
-    </w:p>
-    <w:p>
-      <w:pPr>
-        <w:tabs>
-          <w:tab w:val="left" w:pos="1836"/>
-        </w:tabs>
-        <w:rPr>
-          <w:b/>
-          <w:sz w:val="32"/>
-          <w:lang w:val="de-CH"/>
-        </w:rPr>
-      </w:pPr>
-    </w:p>
-    <w:p>
-      <w:pPr>
-        <w:tabs>
-          <w:tab w:val="left" w:pos="1836"/>
-        </w:tabs>
         <w:jc w:val="center"/>
         <w:rPr>
           <w:b/>
@@ -3687,39 +5185,6 @@
         <w:tabs>
           <w:tab w:val="left" w:pos="1836"/>
         </w:tabs>
-        <w:rPr>
-          <w:b/>
-          <w:sz w:val="40"/>
-          <w:lang w:val="de-CH"/>
-        </w:rPr>
-      </w:pPr>
-    </w:p>
-    <w:p>
-      <w:pPr>
-        <w:tabs>
-          <w:tab w:val="left" w:pos="1836"/>
-        </w:tabs>
-        <w:rPr>
-          <w:b/>
-          <w:sz w:val="40"/>
-          <w:lang w:val="de-CH"/>
-        </w:rPr>
-      </w:pPr>
-      <w:r>
-        <w:rPr>
-          <w:b/>
-          <w:sz w:val="40"/>
-          <w:lang w:val="de-CH"/>
-        </w:rPr>
-        <w:lastRenderedPageBreak/>
-        <w:t>Installation &amp; Deinstallation</w:t>
-      </w:r>
-    </w:p>
-    <w:p>
-      <w:pPr>
-        <w:tabs>
-          <w:tab w:val="left" w:pos="1836"/>
-        </w:tabs>
         <w:jc w:val="center"/>
         <w:rPr>
           <w:b/>
@@ -3832,660 +5297,9 @@
         </w:rPr>
       </w:pPr>
     </w:p>
-    <w:p>
-      <w:pPr>
-        <w:tabs>
-          <w:tab w:val="left" w:pos="1836"/>
-        </w:tabs>
-        <w:jc w:val="center"/>
-        <w:rPr>
-          <w:b/>
-          <w:sz w:val="40"/>
-          <w:lang w:val="de-CH"/>
-        </w:rPr>
-      </w:pPr>
-    </w:p>
-    <w:p>
-      <w:pPr>
-        <w:tabs>
-          <w:tab w:val="left" w:pos="1836"/>
-        </w:tabs>
-        <w:jc w:val="center"/>
-        <w:rPr>
-          <w:b/>
-          <w:sz w:val="40"/>
-          <w:lang w:val="de-CH"/>
-        </w:rPr>
-      </w:pPr>
-    </w:p>
-    <w:p>
-      <w:pPr>
-        <w:tabs>
-          <w:tab w:val="left" w:pos="1836"/>
-        </w:tabs>
-        <w:jc w:val="center"/>
-        <w:rPr>
-          <w:b/>
-          <w:sz w:val="40"/>
-          <w:lang w:val="de-CH"/>
-        </w:rPr>
-      </w:pPr>
-    </w:p>
-    <w:p>
-      <w:pPr>
-        <w:tabs>
-          <w:tab w:val="left" w:pos="1836"/>
-        </w:tabs>
-        <w:jc w:val="center"/>
-        <w:rPr>
-          <w:b/>
-          <w:sz w:val="40"/>
-          <w:lang w:val="de-CH"/>
-        </w:rPr>
-      </w:pPr>
-    </w:p>
-    <w:p>
-      <w:pPr>
-        <w:tabs>
-          <w:tab w:val="left" w:pos="1836"/>
-        </w:tabs>
-        <w:jc w:val="center"/>
-        <w:rPr>
-          <w:b/>
-          <w:sz w:val="40"/>
-          <w:lang w:val="de-CH"/>
-        </w:rPr>
-      </w:pPr>
-    </w:p>
-    <w:p>
-      <w:pPr>
-        <w:tabs>
-          <w:tab w:val="left" w:pos="1836"/>
-        </w:tabs>
-        <w:jc w:val="center"/>
-        <w:rPr>
-          <w:b/>
-          <w:sz w:val="40"/>
-          <w:lang w:val="de-CH"/>
-        </w:rPr>
-      </w:pPr>
-    </w:p>
-    <w:p>
-      <w:pPr>
-        <w:tabs>
-          <w:tab w:val="left" w:pos="1836"/>
-        </w:tabs>
-        <w:jc w:val="center"/>
-        <w:rPr>
-          <w:b/>
-          <w:sz w:val="40"/>
-          <w:lang w:val="de-CH"/>
-        </w:rPr>
-      </w:pPr>
-    </w:p>
-    <w:p>
-      <w:pPr>
-        <w:tabs>
-          <w:tab w:val="left" w:pos="1836"/>
-        </w:tabs>
-        <w:jc w:val="center"/>
-        <w:rPr>
-          <w:b/>
-          <w:sz w:val="40"/>
-          <w:lang w:val="de-CH"/>
-        </w:rPr>
-      </w:pPr>
-    </w:p>
-    <w:p>
-      <w:pPr>
-        <w:tabs>
-          <w:tab w:val="left" w:pos="1836"/>
-        </w:tabs>
-        <w:jc w:val="center"/>
-        <w:rPr>
-          <w:b/>
-          <w:sz w:val="40"/>
-          <w:lang w:val="de-CH"/>
-        </w:rPr>
-      </w:pPr>
-    </w:p>
-    <w:p>
-      <w:pPr>
-        <w:tabs>
-          <w:tab w:val="left" w:pos="1836"/>
-        </w:tabs>
-        <w:jc w:val="center"/>
-        <w:rPr>
-          <w:b/>
-          <w:sz w:val="40"/>
-          <w:lang w:val="de-CH"/>
-        </w:rPr>
-      </w:pPr>
-      <w:r>
-        <w:rPr>
-          <w:b/>
-          <w:sz w:val="40"/>
-          <w:lang w:val="de-CH"/>
-        </w:rPr>
-        <w:lastRenderedPageBreak/>
-        <w:t>Gesamteindruck</w:t>
-      </w:r>
-    </w:p>
-    <w:p>
-      <w:pPr>
-        <w:tabs>
-          <w:tab w:val="left" w:pos="1836"/>
-        </w:tabs>
-        <w:jc w:val="center"/>
-        <w:rPr>
-          <w:b/>
-          <w:sz w:val="40"/>
-          <w:lang w:val="de-CH"/>
-        </w:rPr>
-      </w:pPr>
-    </w:p>
-    <w:p>
-      <w:pPr>
-        <w:tabs>
-          <w:tab w:val="left" w:pos="1836"/>
-        </w:tabs>
-        <w:jc w:val="center"/>
-        <w:rPr>
-          <w:b/>
-          <w:sz w:val="40"/>
-          <w:lang w:val="de-CH"/>
-        </w:rPr>
-      </w:pPr>
-    </w:p>
-    <w:p>
-      <w:pPr>
-        <w:tabs>
-          <w:tab w:val="left" w:pos="1836"/>
-        </w:tabs>
-        <w:jc w:val="center"/>
-        <w:rPr>
-          <w:b/>
-          <w:sz w:val="40"/>
-          <w:lang w:val="de-CH"/>
-        </w:rPr>
-      </w:pPr>
-    </w:p>
-    <w:p>
-      <w:pPr>
-        <w:tabs>
-          <w:tab w:val="left" w:pos="1836"/>
-        </w:tabs>
-        <w:jc w:val="center"/>
-        <w:rPr>
-          <w:b/>
-          <w:sz w:val="40"/>
-          <w:lang w:val="de-CH"/>
-        </w:rPr>
-      </w:pPr>
-    </w:p>
-    <w:p>
-      <w:pPr>
-        <w:tabs>
-          <w:tab w:val="left" w:pos="1836"/>
-        </w:tabs>
-        <w:jc w:val="center"/>
-        <w:rPr>
-          <w:b/>
-          <w:sz w:val="40"/>
-          <w:lang w:val="de-CH"/>
-        </w:rPr>
-      </w:pPr>
-    </w:p>
-    <w:p>
-      <w:pPr>
-        <w:tabs>
-          <w:tab w:val="left" w:pos="1836"/>
-        </w:tabs>
-        <w:jc w:val="center"/>
-        <w:rPr>
-          <w:b/>
-          <w:sz w:val="40"/>
-          <w:lang w:val="de-CH"/>
-        </w:rPr>
-      </w:pPr>
-    </w:p>
-    <w:p>
-      <w:pPr>
-        <w:tabs>
-          <w:tab w:val="left" w:pos="1836"/>
-        </w:tabs>
-        <w:jc w:val="center"/>
-        <w:rPr>
-          <w:b/>
-          <w:sz w:val="40"/>
-          <w:lang w:val="de-CH"/>
-        </w:rPr>
-      </w:pPr>
-    </w:p>
-    <w:p>
-      <w:pPr>
-        <w:tabs>
-          <w:tab w:val="left" w:pos="1836"/>
-        </w:tabs>
-        <w:jc w:val="center"/>
-        <w:rPr>
-          <w:b/>
-          <w:sz w:val="40"/>
-          <w:lang w:val="de-CH"/>
-        </w:rPr>
-      </w:pPr>
-    </w:p>
-    <w:p>
-      <w:pPr>
-        <w:tabs>
-          <w:tab w:val="left" w:pos="1836"/>
-        </w:tabs>
-        <w:jc w:val="center"/>
-        <w:rPr>
-          <w:b/>
-          <w:sz w:val="40"/>
-          <w:lang w:val="de-CH"/>
-        </w:rPr>
-      </w:pPr>
-    </w:p>
-    <w:p>
-      <w:pPr>
-        <w:tabs>
-          <w:tab w:val="left" w:pos="1836"/>
-        </w:tabs>
-        <w:jc w:val="center"/>
-        <w:rPr>
-          <w:b/>
-          <w:sz w:val="40"/>
-          <w:lang w:val="de-CH"/>
-        </w:rPr>
-      </w:pPr>
-    </w:p>
-    <w:p>
-      <w:pPr>
-        <w:tabs>
-          <w:tab w:val="left" w:pos="1836"/>
-        </w:tabs>
-        <w:jc w:val="center"/>
-        <w:rPr>
-          <w:b/>
-          <w:sz w:val="40"/>
-          <w:lang w:val="de-CH"/>
-        </w:rPr>
-      </w:pPr>
-    </w:p>
-    <w:p>
-      <w:pPr>
-        <w:tabs>
-          <w:tab w:val="left" w:pos="1836"/>
-        </w:tabs>
-        <w:jc w:val="center"/>
-        <w:rPr>
-          <w:b/>
-          <w:sz w:val="40"/>
-          <w:lang w:val="de-CH"/>
-        </w:rPr>
-      </w:pPr>
-    </w:p>
-    <w:p>
-      <w:pPr>
-        <w:tabs>
-          <w:tab w:val="left" w:pos="1836"/>
-        </w:tabs>
-        <w:jc w:val="center"/>
-        <w:rPr>
-          <w:b/>
-          <w:sz w:val="40"/>
-          <w:lang w:val="de-CH"/>
-        </w:rPr>
-      </w:pPr>
-    </w:p>
-    <w:p>
-      <w:pPr>
-        <w:tabs>
-          <w:tab w:val="left" w:pos="1836"/>
-        </w:tabs>
-        <w:jc w:val="center"/>
-        <w:rPr>
-          <w:b/>
-          <w:sz w:val="40"/>
-          <w:lang w:val="de-CH"/>
-        </w:rPr>
-      </w:pPr>
-    </w:p>
-    <w:p>
-      <w:pPr>
-        <w:tabs>
-          <w:tab w:val="left" w:pos="1836"/>
-        </w:tabs>
-        <w:jc w:val="center"/>
-        <w:rPr>
-          <w:b/>
-          <w:sz w:val="40"/>
-          <w:lang w:val="de-CH"/>
-        </w:rPr>
-      </w:pPr>
-    </w:p>
-    <w:p>
-      <w:pPr>
-        <w:tabs>
-          <w:tab w:val="left" w:pos="1836"/>
-        </w:tabs>
-        <w:jc w:val="center"/>
-        <w:rPr>
-          <w:b/>
-          <w:sz w:val="40"/>
-          <w:lang w:val="de-CH"/>
-        </w:rPr>
-      </w:pPr>
-    </w:p>
-    <w:p>
-      <w:pPr>
-        <w:tabs>
-          <w:tab w:val="left" w:pos="1836"/>
-        </w:tabs>
-        <w:jc w:val="center"/>
-        <w:rPr>
-          <w:b/>
-          <w:sz w:val="40"/>
-          <w:lang w:val="de-CH"/>
-        </w:rPr>
-      </w:pPr>
-    </w:p>
-    <w:p>
-      <w:pPr>
-        <w:tabs>
-          <w:tab w:val="left" w:pos="1836"/>
-        </w:tabs>
-        <w:jc w:val="center"/>
-        <w:rPr>
-          <w:b/>
-          <w:sz w:val="40"/>
-          <w:lang w:val="de-CH"/>
-        </w:rPr>
-      </w:pPr>
-    </w:p>
-    <w:p>
-      <w:pPr>
-        <w:tabs>
-          <w:tab w:val="left" w:pos="1836"/>
-        </w:tabs>
-        <w:jc w:val="center"/>
-        <w:rPr>
-          <w:b/>
-          <w:sz w:val="40"/>
-          <w:lang w:val="de-CH"/>
-        </w:rPr>
-      </w:pPr>
-      <w:r>
-        <w:rPr>
-          <w:b/>
-          <w:sz w:val="40"/>
-          <w:lang w:val="de-CH"/>
-        </w:rPr>
-        <w:lastRenderedPageBreak/>
-        <w:t>Testfälle</w:t>
-      </w:r>
-    </w:p>
-    <w:p>
-      <w:pPr>
-        <w:tabs>
-          <w:tab w:val="left" w:pos="1836"/>
-        </w:tabs>
-        <w:jc w:val="center"/>
-        <w:rPr>
-          <w:b/>
-          <w:sz w:val="40"/>
-          <w:lang w:val="de-CH"/>
-        </w:rPr>
-      </w:pPr>
-    </w:p>
-    <w:p>
-      <w:pPr>
-        <w:tabs>
-          <w:tab w:val="left" w:pos="1836"/>
-        </w:tabs>
-        <w:jc w:val="center"/>
-        <w:rPr>
-          <w:b/>
-          <w:sz w:val="40"/>
-          <w:lang w:val="de-CH"/>
-        </w:rPr>
-      </w:pPr>
-    </w:p>
-    <w:p>
-      <w:pPr>
-        <w:tabs>
-          <w:tab w:val="left" w:pos="1836"/>
-        </w:tabs>
-        <w:jc w:val="center"/>
-        <w:rPr>
-          <w:b/>
-          <w:sz w:val="40"/>
-          <w:lang w:val="de-CH"/>
-        </w:rPr>
-      </w:pPr>
-    </w:p>
-    <w:p>
-      <w:pPr>
-        <w:tabs>
-          <w:tab w:val="left" w:pos="1836"/>
-        </w:tabs>
-        <w:jc w:val="center"/>
-        <w:rPr>
-          <w:b/>
-          <w:sz w:val="40"/>
-          <w:lang w:val="de-CH"/>
-        </w:rPr>
-      </w:pPr>
-    </w:p>
-    <w:p>
-      <w:pPr>
-        <w:tabs>
-          <w:tab w:val="left" w:pos="1836"/>
-        </w:tabs>
-        <w:jc w:val="center"/>
-        <w:rPr>
-          <w:b/>
-          <w:sz w:val="40"/>
-          <w:lang w:val="de-CH"/>
-        </w:rPr>
-      </w:pPr>
-    </w:p>
-    <w:p>
-      <w:pPr>
-        <w:tabs>
-          <w:tab w:val="left" w:pos="1836"/>
-        </w:tabs>
-        <w:jc w:val="center"/>
-        <w:rPr>
-          <w:b/>
-          <w:sz w:val="40"/>
-          <w:lang w:val="de-CH"/>
-        </w:rPr>
-      </w:pPr>
-    </w:p>
-    <w:p>
-      <w:pPr>
-        <w:tabs>
-          <w:tab w:val="left" w:pos="1836"/>
-        </w:tabs>
-        <w:jc w:val="center"/>
-        <w:rPr>
-          <w:b/>
-          <w:sz w:val="40"/>
-          <w:lang w:val="de-CH"/>
-        </w:rPr>
-      </w:pPr>
-    </w:p>
-    <w:p>
-      <w:pPr>
-        <w:tabs>
-          <w:tab w:val="left" w:pos="1836"/>
-        </w:tabs>
-        <w:jc w:val="center"/>
-        <w:rPr>
-          <w:b/>
-          <w:sz w:val="40"/>
-          <w:lang w:val="de-CH"/>
-        </w:rPr>
-      </w:pPr>
-    </w:p>
-    <w:p>
-      <w:pPr>
-        <w:tabs>
-          <w:tab w:val="left" w:pos="1836"/>
-        </w:tabs>
-        <w:jc w:val="center"/>
-        <w:rPr>
-          <w:b/>
-          <w:sz w:val="40"/>
-          <w:lang w:val="de-CH"/>
-        </w:rPr>
-      </w:pPr>
-    </w:p>
-    <w:p>
-      <w:pPr>
-        <w:tabs>
-          <w:tab w:val="left" w:pos="1836"/>
-        </w:tabs>
-        <w:jc w:val="center"/>
-        <w:rPr>
-          <w:b/>
-          <w:sz w:val="40"/>
-          <w:lang w:val="de-CH"/>
-        </w:rPr>
-      </w:pPr>
-    </w:p>
-    <w:p>
-      <w:pPr>
-        <w:tabs>
-          <w:tab w:val="left" w:pos="1836"/>
-        </w:tabs>
-        <w:jc w:val="center"/>
-        <w:rPr>
-          <w:b/>
-          <w:sz w:val="40"/>
-          <w:lang w:val="de-CH"/>
-        </w:rPr>
-      </w:pPr>
-    </w:p>
-    <w:p>
-      <w:pPr>
-        <w:tabs>
-          <w:tab w:val="left" w:pos="1836"/>
-        </w:tabs>
-        <w:jc w:val="center"/>
-        <w:rPr>
-          <w:b/>
-          <w:sz w:val="40"/>
-          <w:lang w:val="de-CH"/>
-        </w:rPr>
-      </w:pPr>
-    </w:p>
-    <w:p>
-      <w:pPr>
-        <w:tabs>
-          <w:tab w:val="left" w:pos="1836"/>
-        </w:tabs>
-        <w:jc w:val="center"/>
-        <w:rPr>
-          <w:b/>
-          <w:sz w:val="40"/>
-          <w:lang w:val="de-CH"/>
-        </w:rPr>
-      </w:pPr>
-    </w:p>
-    <w:p>
-      <w:pPr>
-        <w:tabs>
-          <w:tab w:val="left" w:pos="1836"/>
-        </w:tabs>
-        <w:jc w:val="center"/>
-        <w:rPr>
-          <w:b/>
-          <w:sz w:val="40"/>
-          <w:lang w:val="de-CH"/>
-        </w:rPr>
-      </w:pPr>
-    </w:p>
-    <w:p>
-      <w:pPr>
-        <w:tabs>
-          <w:tab w:val="left" w:pos="1836"/>
-        </w:tabs>
-        <w:jc w:val="center"/>
-        <w:rPr>
-          <w:b/>
-          <w:sz w:val="40"/>
-          <w:lang w:val="de-CH"/>
-        </w:rPr>
-      </w:pPr>
-    </w:p>
-    <w:p>
-      <w:pPr>
-        <w:tabs>
-          <w:tab w:val="left" w:pos="1836"/>
-        </w:tabs>
-        <w:jc w:val="center"/>
-        <w:rPr>
-          <w:b/>
-          <w:sz w:val="40"/>
-          <w:lang w:val="de-CH"/>
-        </w:rPr>
-      </w:pPr>
-    </w:p>
-    <w:p>
-      <w:pPr>
-        <w:tabs>
-          <w:tab w:val="left" w:pos="1836"/>
-        </w:tabs>
-        <w:jc w:val="center"/>
-        <w:rPr>
-          <w:b/>
-          <w:sz w:val="40"/>
-          <w:lang w:val="de-CH"/>
-        </w:rPr>
-      </w:pPr>
-    </w:p>
-    <w:p>
-      <w:pPr>
-        <w:tabs>
-          <w:tab w:val="left" w:pos="1836"/>
-        </w:tabs>
-        <w:jc w:val="center"/>
-        <w:rPr>
-          <w:b/>
-          <w:sz w:val="40"/>
-          <w:lang w:val="de-CH"/>
-        </w:rPr>
-      </w:pPr>
-    </w:p>
-    <w:p>
-      <w:pPr>
-        <w:tabs>
-          <w:tab w:val="left" w:pos="1836"/>
-        </w:tabs>
-        <w:jc w:val="center"/>
-        <w:rPr>
-          <w:b/>
-          <w:sz w:val="40"/>
-          <w:lang w:val="de-CH"/>
-        </w:rPr>
-      </w:pPr>
-      <w:r>
-        <w:rPr>
-          <w:b/>
-          <w:sz w:val="40"/>
-          <w:lang w:val="de-CH"/>
-        </w:rPr>
-        <w:lastRenderedPageBreak/>
-        <w:t>Testprotokoll</w:t>
-      </w:r>
-    </w:p>
     <w:sectPr>
-      <w:headerReference w:type="default" r:id="rId13"/>
-      <w:footerReference w:type="default" r:id="rId14"/>
+      <w:headerReference w:type="default" r:id="rId15"/>
+      <w:footerReference w:type="default" r:id="rId16"/>
       <w:pgSz w:w="12240" w:h="15840"/>
       <w:pgMar w:top="1417" w:right="1417" w:bottom="1134" w:left="1417" w:header="708" w:footer="708" w:gutter="0"/>
       <w:pgNumType w:start="0"/>
@@ -4608,7 +5422,7 @@
                                   <w:noProof/>
                                   <w:lang w:val="de-DE"/>
                                 </w:rPr>
-                                <w:t>3</w:t>
+                                <w:t>10</w:t>
                               </w:r>
                               <w:r>
                                 <w:fldChar w:fldCharType="end"/>
@@ -4672,7 +5486,7 @@
                             <w:noProof/>
                             <w:lang w:val="de-DE"/>
                           </w:rPr>
-                          <w:t>3</w:t>
+                          <w:t>10</w:t>
                         </w:r>
                         <w:r>
                           <w:fldChar w:fldCharType="end"/>
@@ -4908,6 +5722,119 @@
     </w:lvl>
   </w:abstractNum>
   <w:abstractNum w:abstractNumId="1" w15:restartNumberingAfterBreak="0">
+    <w:nsid w:val="1B3A3E7B"/>
+    <w:multiLevelType w:val="hybridMultilevel"/>
+    <w:tmpl w:val="B2329430"/>
+    <w:lvl w:ilvl="0" w:tplc="04090001">
+      <w:start w:val="1"/>
+      <w:numFmt w:val="bullet"/>
+      <w:lvlText w:val=""/>
+      <w:lvlJc w:val="left"/>
+      <w:pPr>
+        <w:ind w:left="720" w:hanging="360"/>
+      </w:pPr>
+      <w:rPr>
+        <w:rFonts w:ascii="Symbol" w:hAnsi="Symbol" w:hint="default"/>
+      </w:rPr>
+    </w:lvl>
+    <w:lvl w:ilvl="1" w:tplc="04090003" w:tentative="1">
+      <w:start w:val="1"/>
+      <w:numFmt w:val="bullet"/>
+      <w:lvlText w:val="o"/>
+      <w:lvlJc w:val="left"/>
+      <w:pPr>
+        <w:ind w:left="1440" w:hanging="360"/>
+      </w:pPr>
+      <w:rPr>
+        <w:rFonts w:ascii="Courier New" w:hAnsi="Courier New" w:cs="Courier New" w:hint="default"/>
+      </w:rPr>
+    </w:lvl>
+    <w:lvl w:ilvl="2" w:tplc="04090005" w:tentative="1">
+      <w:start w:val="1"/>
+      <w:numFmt w:val="bullet"/>
+      <w:lvlText w:val=""/>
+      <w:lvlJc w:val="left"/>
+      <w:pPr>
+        <w:ind w:left="2160" w:hanging="360"/>
+      </w:pPr>
+      <w:rPr>
+        <w:rFonts w:ascii="Wingdings" w:hAnsi="Wingdings" w:hint="default"/>
+      </w:rPr>
+    </w:lvl>
+    <w:lvl w:ilvl="3" w:tplc="04090001" w:tentative="1">
+      <w:start w:val="1"/>
+      <w:numFmt w:val="bullet"/>
+      <w:lvlText w:val=""/>
+      <w:lvlJc w:val="left"/>
+      <w:pPr>
+        <w:ind w:left="2880" w:hanging="360"/>
+      </w:pPr>
+      <w:rPr>
+        <w:rFonts w:ascii="Symbol" w:hAnsi="Symbol" w:hint="default"/>
+      </w:rPr>
+    </w:lvl>
+    <w:lvl w:ilvl="4" w:tplc="04090003" w:tentative="1">
+      <w:start w:val="1"/>
+      <w:numFmt w:val="bullet"/>
+      <w:lvlText w:val="o"/>
+      <w:lvlJc w:val="left"/>
+      <w:pPr>
+        <w:ind w:left="3600" w:hanging="360"/>
+      </w:pPr>
+      <w:rPr>
+        <w:rFonts w:ascii="Courier New" w:hAnsi="Courier New" w:cs="Courier New" w:hint="default"/>
+      </w:rPr>
+    </w:lvl>
+    <w:lvl w:ilvl="5" w:tplc="04090005" w:tentative="1">
+      <w:start w:val="1"/>
+      <w:numFmt w:val="bullet"/>
+      <w:lvlText w:val=""/>
+      <w:lvlJc w:val="left"/>
+      <w:pPr>
+        <w:ind w:left="4320" w:hanging="360"/>
+      </w:pPr>
+      <w:rPr>
+        <w:rFonts w:ascii="Wingdings" w:hAnsi="Wingdings" w:hint="default"/>
+      </w:rPr>
+    </w:lvl>
+    <w:lvl w:ilvl="6" w:tplc="04090001" w:tentative="1">
+      <w:start w:val="1"/>
+      <w:numFmt w:val="bullet"/>
+      <w:lvlText w:val=""/>
+      <w:lvlJc w:val="left"/>
+      <w:pPr>
+        <w:ind w:left="5040" w:hanging="360"/>
+      </w:pPr>
+      <w:rPr>
+        <w:rFonts w:ascii="Symbol" w:hAnsi="Symbol" w:hint="default"/>
+      </w:rPr>
+    </w:lvl>
+    <w:lvl w:ilvl="7" w:tplc="04090003" w:tentative="1">
+      <w:start w:val="1"/>
+      <w:numFmt w:val="bullet"/>
+      <w:lvlText w:val="o"/>
+      <w:lvlJc w:val="left"/>
+      <w:pPr>
+        <w:ind w:left="5760" w:hanging="360"/>
+      </w:pPr>
+      <w:rPr>
+        <w:rFonts w:ascii="Courier New" w:hAnsi="Courier New" w:cs="Courier New" w:hint="default"/>
+      </w:rPr>
+    </w:lvl>
+    <w:lvl w:ilvl="8" w:tplc="04090005" w:tentative="1">
+      <w:start w:val="1"/>
+      <w:numFmt w:val="bullet"/>
+      <w:lvlText w:val=""/>
+      <w:lvlJc w:val="left"/>
+      <w:pPr>
+        <w:ind w:left="6480" w:hanging="360"/>
+      </w:pPr>
+      <w:rPr>
+        <w:rFonts w:ascii="Wingdings" w:hAnsi="Wingdings" w:hint="default"/>
+      </w:rPr>
+    </w:lvl>
+  </w:abstractNum>
+  <w:abstractNum w:abstractNumId="2" w15:restartNumberingAfterBreak="0">
     <w:nsid w:val="464F79C5"/>
     <w:multiLevelType w:val="hybridMultilevel"/>
     <w:tmpl w:val="C3C84722"/>
@@ -4997,10 +5924,13 @@
     </w:lvl>
   </w:abstractNum>
   <w:num w:numId="1">
-    <w:abstractNumId w:val="1"/>
+    <w:abstractNumId w:val="2"/>
   </w:num>
   <w:num w:numId="2">
     <w:abstractNumId w:val="0"/>
+  </w:num>
+  <w:num w:numId="3">
+    <w:abstractNumId w:val="1"/>
   </w:num>
 </w:numbering>
 </file>
@@ -5423,7 +6353,6 @@
   <w:style w:type="character" w:default="1" w:styleId="Absatz-Standardschriftart">
     <w:name w:val="Default Paragraph Font"/>
     <w:uiPriority w:val="1"/>
-    <w:semiHidden/>
     <w:unhideWhenUsed/>
   </w:style>
   <w:style w:type="table" w:default="1" w:styleId="NormaleTabelle">
@@ -5934,7 +6863,7 @@
 </file>
 
 <file path=customXml/itemProps2.xml><?xml version="1.0" encoding="utf-8"?>
-<ds:datastoreItem xmlns:ds="http://schemas.openxmlformats.org/officeDocument/2006/customXml" ds:itemID="{28574929-628C-4F2F-87B2-ED0DFF922B40}">
+<ds:datastoreItem xmlns:ds="http://schemas.openxmlformats.org/officeDocument/2006/customXml" ds:itemID="{553C0CB4-6C75-4DA9-94A7-5F684F7E0A1D}">
   <ds:schemaRefs>
     <ds:schemaRef ds:uri="http://schemas.openxmlformats.org/officeDocument/2006/bibliography"/>
   </ds:schemaRefs>

</xml_diff>